<commit_message>
added model and created a scaffolding viewing data in db connected
</commit_message>
<xml_diff>
--- a/dotNet/Asp.net core Mvc/Chapter4.docx
+++ b/dotNet/Asp.net core Mvc/Chapter4.docx
@@ -106,7 +106,7 @@
                     <pic:cNvPicPr/>
                   </pic:nvPicPr>
                   <pic:blipFill>
-                    <a:blip r:embed="rId8">
+                    <a:blip r:embed="rId9">
                       <a:extLst>
                         <a:ext uri="{28A0092B-C50C-407E-A947-70E740481C1C}">
                           <a14:useLocalDpi xmlns:a14="http://schemas.microsoft.com/office/drawing/2010/main" val="0"/>
@@ -282,7 +282,7 @@
                     <pic:cNvPicPr/>
                   </pic:nvPicPr>
                   <pic:blipFill>
-                    <a:blip r:embed="rId9">
+                    <a:blip r:embed="rId10">
                       <a:extLst>
                         <a:ext uri="{28A0092B-C50C-407E-A947-70E740481C1C}">
                           <a14:useLocalDpi xmlns:a14="http://schemas.microsoft.com/office/drawing/2010/main" val="0"/>
@@ -421,7 +421,7 @@
         <w:pStyle w:val="ListParagraph"/>
         <w:numPr>
           <w:ilvl w:val="0"/>
-          <w:numId w:val="2"/>
+          <w:numId w:val="3"/>
         </w:numPr>
         <w:rPr>
           <w:rFonts w:ascii="Times New Roman" w:hAnsi="Times New Roman" w:cs="Times New Roman"/>
@@ -484,7 +484,24 @@
           <w:lang w:val="en-US"/>
         </w:rPr>
         <w:tab/>
-        <w:t>b) Welcome Action</w:t>
+      </w:r>
+      <w:r>
+        <w:rPr>
+          <w:rFonts w:ascii="Times New Roman" w:hAnsi="Times New Roman" w:cs="Times New Roman"/>
+          <w:sz w:val="24"/>
+          <w:szCs w:val="24"/>
+          <w:lang w:val="en-US"/>
+        </w:rPr>
+        <w:t xml:space="preserve">2) </w:t>
+      </w:r>
+      <w:r>
+        <w:rPr>
+          <w:rFonts w:ascii="Times New Roman" w:hAnsi="Times New Roman" w:cs="Times New Roman"/>
+          <w:sz w:val="24"/>
+          <w:szCs w:val="24"/>
+          <w:lang w:val="en-US"/>
+        </w:rPr>
+        <w:t>Welcome Action</w:t>
       </w:r>
     </w:p>
     <w:p>
@@ -527,7 +544,7 @@
                     <pic:cNvPicPr/>
                   </pic:nvPicPr>
                   <pic:blipFill rotWithShape="1">
-                    <a:blip r:embed="rId10">
+                    <a:blip r:embed="rId11">
                       <a:extLst>
                         <a:ext uri="{28A0092B-C50C-407E-A947-70E740481C1C}">
                           <a14:useLocalDpi xmlns:a14="http://schemas.microsoft.com/office/drawing/2010/main" val="0"/>
@@ -597,7 +614,7 @@
                     <pic:cNvPicPr/>
                   </pic:nvPicPr>
                   <pic:blipFill>
-                    <a:blip r:embed="rId11">
+                    <a:blip r:embed="rId12">
                       <a:extLst>
                         <a:ext uri="{28A0092B-C50C-407E-A947-70E740481C1C}">
                           <a14:useLocalDpi xmlns:a14="http://schemas.microsoft.com/office/drawing/2010/main" val="0"/>
@@ -730,8 +747,1891 @@
         </w:rPr>
         <w:t xml:space="preserve"> name as string and numtimes as the number of times it was called.</w:t>
       </w:r>
+    </w:p>
+    <w:p>
+      <w:pPr>
+        <w:pStyle w:val="ListParagraph"/>
+        <w:numPr>
+          <w:ilvl w:val="0"/>
+          <w:numId w:val="1"/>
+        </w:numPr>
+        <w:rPr>
+          <w:rFonts w:ascii="Times New Roman" w:hAnsi="Times New Roman" w:cs="Times New Roman"/>
+          <w:sz w:val="24"/>
+          <w:szCs w:val="24"/>
+          <w:lang w:val="en-US"/>
+        </w:rPr>
+      </w:pPr>
+      <w:r>
+        <w:rPr>
+          <w:rFonts w:ascii="Times New Roman" w:hAnsi="Times New Roman" w:cs="Times New Roman"/>
+          <w:sz w:val="24"/>
+          <w:szCs w:val="24"/>
+          <w:lang w:val="en-US"/>
+        </w:rPr>
+        <w:t>Creating a View</w:t>
+      </w:r>
+    </w:p>
+    <w:p>
+      <w:pPr>
+        <w:ind w:left="360"/>
+        <w:rPr>
+          <w:rFonts w:ascii="Times New Roman" w:hAnsi="Times New Roman" w:cs="Times New Roman"/>
+          <w:sz w:val="24"/>
+          <w:szCs w:val="24"/>
+          <w:lang w:val="en-US"/>
+        </w:rPr>
+      </w:pPr>
+      <w:r>
+        <w:rPr>
+          <w:rFonts w:ascii="Times New Roman" w:hAnsi="Times New Roman" w:cs="Times New Roman"/>
+          <w:sz w:val="24"/>
+          <w:szCs w:val="24"/>
+          <w:lang w:val="en-US"/>
+        </w:rPr>
+        <w:t>I created a view called index.cshtml to load the html markup</w:t>
+      </w:r>
+      <w:r>
+        <w:rPr>
+          <w:rFonts w:ascii="Times New Roman" w:hAnsi="Times New Roman" w:cs="Times New Roman"/>
+          <w:sz w:val="24"/>
+          <w:szCs w:val="24"/>
+          <w:lang w:val="en-US"/>
+        </w:rPr>
+        <w:drawing>
+          <wp:anchor distT="0" distB="0" distL="114300" distR="114300" simplePos="0" relativeHeight="251662336" behindDoc="0" locked="0" layoutInCell="1" allowOverlap="1" wp14:anchorId="46F5E47C" wp14:editId="624B40A3">
+            <wp:simplePos x="0" y="0"/>
+            <wp:positionH relativeFrom="column">
+              <wp:posOffset>-552214</wp:posOffset>
+            </wp:positionH>
+            <wp:positionV relativeFrom="paragraph">
+              <wp:posOffset>193058</wp:posOffset>
+            </wp:positionV>
+            <wp:extent cx="3306726" cy="2274081"/>
+            <wp:effectExtent l="0" t="0" r="8255" b="0"/>
+            <wp:wrapNone/>
+            <wp:docPr id="5" name="Picture 5"/>
+            <wp:cNvGraphicFramePr>
+              <a:graphicFrameLocks xmlns:a="http://schemas.openxmlformats.org/drawingml/2006/main" noChangeAspect="1"/>
+            </wp:cNvGraphicFramePr>
+            <a:graphic xmlns:a="http://schemas.openxmlformats.org/drawingml/2006/main">
+              <a:graphicData uri="http://schemas.openxmlformats.org/drawingml/2006/picture">
+                <pic:pic xmlns:pic="http://schemas.openxmlformats.org/drawingml/2006/picture">
+                  <pic:nvPicPr>
+                    <pic:cNvPr id="0" name=""/>
+                    <pic:cNvPicPr/>
+                  </pic:nvPicPr>
+                  <pic:blipFill>
+                    <a:blip r:embed="rId13" cstate="print">
+                      <a:extLst>
+                        <a:ext uri="{28A0092B-C50C-407E-A947-70E740481C1C}">
+                          <a14:useLocalDpi xmlns:a14="http://schemas.microsoft.com/office/drawing/2010/main" val="0"/>
+                        </a:ext>
+                      </a:extLst>
+                    </a:blip>
+                    <a:stretch>
+                      <a:fillRect/>
+                    </a:stretch>
+                  </pic:blipFill>
+                  <pic:spPr>
+                    <a:xfrm>
+                      <a:off x="0" y="0"/>
+                      <a:ext cx="3306726" cy="2274081"/>
+                    </a:xfrm>
+                    <a:prstGeom prst="rect">
+                      <a:avLst/>
+                    </a:prstGeom>
+                  </pic:spPr>
+                </pic:pic>
+              </a:graphicData>
+            </a:graphic>
+            <wp14:sizeRelH relativeFrom="page">
+              <wp14:pctWidth>0</wp14:pctWidth>
+            </wp14:sizeRelH>
+            <wp14:sizeRelV relativeFrom="page">
+              <wp14:pctHeight>0</wp14:pctHeight>
+            </wp14:sizeRelV>
+          </wp:anchor>
+        </w:drawing>
+      </w:r>
+    </w:p>
+    <w:p>
+      <w:pPr>
+        <w:ind w:left="360"/>
+        <w:rPr>
+          <w:rFonts w:ascii="Times New Roman" w:hAnsi="Times New Roman" w:cs="Times New Roman"/>
+          <w:sz w:val="24"/>
+          <w:szCs w:val="24"/>
+          <w:lang w:val="en-US"/>
+        </w:rPr>
+      </w:pPr>
+      <w:r>
+        <w:rPr>
+          <w:rFonts w:ascii="Times New Roman" w:hAnsi="Times New Roman" w:cs="Times New Roman"/>
+          <w:sz w:val="24"/>
+          <w:szCs w:val="24"/>
+          <w:lang w:val="en-US"/>
+        </w:rPr>
+        <w:drawing>
+          <wp:anchor distT="0" distB="0" distL="114300" distR="114300" simplePos="0" relativeHeight="251663360" behindDoc="0" locked="0" layoutInCell="1" allowOverlap="1" wp14:anchorId="47CC5E84" wp14:editId="0652BF54">
+            <wp:simplePos x="0" y="0"/>
+            <wp:positionH relativeFrom="column">
+              <wp:posOffset>3040912</wp:posOffset>
+            </wp:positionH>
+            <wp:positionV relativeFrom="paragraph">
+              <wp:posOffset>12641</wp:posOffset>
+            </wp:positionV>
+            <wp:extent cx="3423683" cy="2126512"/>
+            <wp:effectExtent l="0" t="0" r="5715" b="7620"/>
+            <wp:wrapNone/>
+            <wp:docPr id="6" name="Picture 6"/>
+            <wp:cNvGraphicFramePr>
+              <a:graphicFrameLocks xmlns:a="http://schemas.openxmlformats.org/drawingml/2006/main" noChangeAspect="1"/>
+            </wp:cNvGraphicFramePr>
+            <a:graphic xmlns:a="http://schemas.openxmlformats.org/drawingml/2006/main">
+              <a:graphicData uri="http://schemas.openxmlformats.org/drawingml/2006/picture">
+                <pic:pic xmlns:pic="http://schemas.openxmlformats.org/drawingml/2006/picture">
+                  <pic:nvPicPr>
+                    <pic:cNvPr id="0" name=""/>
+                    <pic:cNvPicPr/>
+                  </pic:nvPicPr>
+                  <pic:blipFill>
+                    <a:blip r:embed="rId14">
+                      <a:extLst>
+                        <a:ext uri="{28A0092B-C50C-407E-A947-70E740481C1C}">
+                          <a14:useLocalDpi xmlns:a14="http://schemas.microsoft.com/office/drawing/2010/main" val="0"/>
+                        </a:ext>
+                      </a:extLst>
+                    </a:blip>
+                    <a:stretch>
+                      <a:fillRect/>
+                    </a:stretch>
+                  </pic:blipFill>
+                  <pic:spPr>
+                    <a:xfrm>
+                      <a:off x="0" y="0"/>
+                      <a:ext cx="3423285" cy="2126265"/>
+                    </a:xfrm>
+                    <a:prstGeom prst="rect">
+                      <a:avLst/>
+                    </a:prstGeom>
+                  </pic:spPr>
+                </pic:pic>
+              </a:graphicData>
+            </a:graphic>
+            <wp14:sizeRelH relativeFrom="page">
+              <wp14:pctWidth>0</wp14:pctWidth>
+            </wp14:sizeRelH>
+            <wp14:sizeRelV relativeFrom="page">
+              <wp14:pctHeight>0</wp14:pctHeight>
+            </wp14:sizeRelV>
+          </wp:anchor>
+        </w:drawing>
+      </w:r>
+    </w:p>
+    <w:p>
+      <w:pPr>
+        <w:rPr>
+          <w:rFonts w:ascii="Times New Roman" w:hAnsi="Times New Roman" w:cs="Times New Roman"/>
+          <w:sz w:val="24"/>
+          <w:szCs w:val="24"/>
+          <w:lang w:val="en-US"/>
+        </w:rPr>
+      </w:pPr>
+    </w:p>
+    <w:p>
+      <w:pPr>
+        <w:tabs>
+          <w:tab w:val="left" w:pos="5743"/>
+        </w:tabs>
+        <w:rPr>
+          <w:rFonts w:ascii="Times New Roman" w:hAnsi="Times New Roman" w:cs="Times New Roman"/>
+          <w:sz w:val="24"/>
+          <w:szCs w:val="24"/>
+          <w:lang w:val="en-US"/>
+        </w:rPr>
+      </w:pPr>
+      <w:r>
+        <w:rPr>
+          <w:rFonts w:ascii="Times New Roman" w:hAnsi="Times New Roman" w:cs="Times New Roman"/>
+          <w:sz w:val="24"/>
+          <w:szCs w:val="24"/>
+          <w:lang w:val="en-US"/>
+        </w:rPr>
+        <w:tab/>
+      </w:r>
+    </w:p>
+    <w:p>
+      <w:pPr>
+        <w:rPr>
+          <w:rFonts w:ascii="Times New Roman" w:hAnsi="Times New Roman" w:cs="Times New Roman"/>
+          <w:sz w:val="24"/>
+          <w:szCs w:val="24"/>
+          <w:lang w:val="en-US"/>
+        </w:rPr>
+      </w:pPr>
+    </w:p>
+    <w:p>
+      <w:pPr>
+        <w:rPr>
+          <w:rFonts w:ascii="Times New Roman" w:hAnsi="Times New Roman" w:cs="Times New Roman"/>
+          <w:sz w:val="24"/>
+          <w:szCs w:val="24"/>
+          <w:lang w:val="en-US"/>
+        </w:rPr>
+      </w:pPr>
+    </w:p>
+    <w:p>
+      <w:pPr>
+        <w:rPr>
+          <w:rFonts w:ascii="Times New Roman" w:hAnsi="Times New Roman" w:cs="Times New Roman"/>
+          <w:sz w:val="24"/>
+          <w:szCs w:val="24"/>
+          <w:lang w:val="en-US"/>
+        </w:rPr>
+      </w:pPr>
+    </w:p>
+    <w:p>
+      <w:pPr>
+        <w:rPr>
+          <w:rFonts w:ascii="Times New Roman" w:hAnsi="Times New Roman" w:cs="Times New Roman"/>
+          <w:sz w:val="24"/>
+          <w:szCs w:val="24"/>
+          <w:lang w:val="en-US"/>
+        </w:rPr>
+      </w:pPr>
+    </w:p>
+    <w:p>
+      <w:pPr>
+        <w:pStyle w:val="ListParagraph"/>
+        <w:numPr>
+          <w:ilvl w:val="0"/>
+          <w:numId w:val="1"/>
+        </w:numPr>
+        <w:rPr>
+          <w:rFonts w:ascii="Times New Roman" w:hAnsi="Times New Roman" w:cs="Times New Roman"/>
+          <w:sz w:val="24"/>
+          <w:szCs w:val="24"/>
+          <w:lang w:val="en-US"/>
+        </w:rPr>
+      </w:pPr>
+      <w:r>
+        <w:rPr>
+          <w:rFonts w:ascii="Times New Roman" w:hAnsi="Times New Roman" w:cs="Times New Roman"/>
+          <w:sz w:val="24"/>
+          <w:szCs w:val="24"/>
+          <w:lang w:val="en-US"/>
+        </w:rPr>
+        <w:t>Tag Helpers in our layout.cshtml file</w:t>
+      </w:r>
+    </w:p>
+    <w:p>
+      <w:pPr>
+        <w:pStyle w:val="ListParagraph"/>
+        <w:rPr>
+          <w:rFonts w:ascii="Times New Roman" w:hAnsi="Times New Roman" w:cs="Times New Roman"/>
+          <w:sz w:val="24"/>
+          <w:szCs w:val="24"/>
+          <w:lang w:val="en-US"/>
+        </w:rPr>
+      </w:pPr>
+      <w:r>
+        <w:rPr>
+          <w:rFonts w:ascii="Times New Roman" w:hAnsi="Times New Roman" w:cs="Times New Roman"/>
+          <w:sz w:val="24"/>
+          <w:szCs w:val="24"/>
+          <w:lang w:val="en-US"/>
+        </w:rPr>
+        <w:drawing>
+          <wp:anchor distT="0" distB="0" distL="114300" distR="114300" simplePos="0" relativeHeight="251664384" behindDoc="0" locked="0" layoutInCell="1" allowOverlap="1" wp14:anchorId="781AA467" wp14:editId="3121EFD7">
+            <wp:simplePos x="0" y="0"/>
+            <wp:positionH relativeFrom="column">
+              <wp:posOffset>159385</wp:posOffset>
+            </wp:positionH>
+            <wp:positionV relativeFrom="paragraph">
+              <wp:posOffset>95250</wp:posOffset>
+            </wp:positionV>
+            <wp:extent cx="4104005" cy="1574165"/>
+            <wp:effectExtent l="0" t="0" r="0" b="6985"/>
+            <wp:wrapNone/>
+            <wp:docPr id="7" name="Picture 7"/>
+            <wp:cNvGraphicFramePr>
+              <a:graphicFrameLocks xmlns:a="http://schemas.openxmlformats.org/drawingml/2006/main" noChangeAspect="1"/>
+            </wp:cNvGraphicFramePr>
+            <a:graphic xmlns:a="http://schemas.openxmlformats.org/drawingml/2006/main">
+              <a:graphicData uri="http://schemas.openxmlformats.org/drawingml/2006/picture">
+                <pic:pic xmlns:pic="http://schemas.openxmlformats.org/drawingml/2006/picture">
+                  <pic:nvPicPr>
+                    <pic:cNvPr id="0" name=""/>
+                    <pic:cNvPicPr/>
+                  </pic:nvPicPr>
+                  <pic:blipFill>
+                    <a:blip r:embed="rId15">
+                      <a:extLst>
+                        <a:ext uri="{28A0092B-C50C-407E-A947-70E740481C1C}">
+                          <a14:useLocalDpi xmlns:a14="http://schemas.microsoft.com/office/drawing/2010/main" val="0"/>
+                        </a:ext>
+                      </a:extLst>
+                    </a:blip>
+                    <a:stretch>
+                      <a:fillRect/>
+                    </a:stretch>
+                  </pic:blipFill>
+                  <pic:spPr>
+                    <a:xfrm>
+                      <a:off x="0" y="0"/>
+                      <a:ext cx="4104005" cy="1574165"/>
+                    </a:xfrm>
+                    <a:prstGeom prst="rect">
+                      <a:avLst/>
+                    </a:prstGeom>
+                  </pic:spPr>
+                </pic:pic>
+              </a:graphicData>
+            </a:graphic>
+            <wp14:sizeRelH relativeFrom="page">
+              <wp14:pctWidth>0</wp14:pctWidth>
+            </wp14:sizeRelH>
+            <wp14:sizeRelV relativeFrom="page">
+              <wp14:pctHeight>0</wp14:pctHeight>
+            </wp14:sizeRelV>
+          </wp:anchor>
+        </w:drawing>
+      </w:r>
+    </w:p>
+    <w:p>
+      <w:pPr>
+        <w:pStyle w:val="ListParagraph"/>
+        <w:rPr>
+          <w:rFonts w:ascii="Times New Roman" w:hAnsi="Times New Roman" w:cs="Times New Roman"/>
+          <w:sz w:val="24"/>
+          <w:szCs w:val="24"/>
+          <w:lang w:val="en-US"/>
+        </w:rPr>
+      </w:pPr>
+    </w:p>
+    <w:p>
+      <w:pPr>
+        <w:rPr>
+          <w:rFonts w:ascii="Times New Roman" w:hAnsi="Times New Roman" w:cs="Times New Roman"/>
+          <w:sz w:val="24"/>
+          <w:szCs w:val="24"/>
+          <w:lang w:val="en-US"/>
+        </w:rPr>
+      </w:pPr>
+    </w:p>
+    <w:p>
+      <w:pPr>
+        <w:rPr>
+          <w:rFonts w:ascii="Times New Roman" w:hAnsi="Times New Roman" w:cs="Times New Roman"/>
+          <w:sz w:val="24"/>
+          <w:szCs w:val="24"/>
+          <w:lang w:val="en-US"/>
+        </w:rPr>
+      </w:pPr>
+    </w:p>
+    <w:p>
+      <w:pPr>
+        <w:rPr>
+          <w:rFonts w:ascii="Times New Roman" w:hAnsi="Times New Roman" w:cs="Times New Roman"/>
+          <w:sz w:val="24"/>
+          <w:szCs w:val="24"/>
+          <w:lang w:val="en-US"/>
+        </w:rPr>
+      </w:pPr>
+    </w:p>
+    <w:p>
+      <w:pPr>
+        <w:rPr>
+          <w:rFonts w:ascii="Times New Roman" w:hAnsi="Times New Roman" w:cs="Times New Roman"/>
+          <w:sz w:val="24"/>
+          <w:szCs w:val="24"/>
+          <w:lang w:val="en-US"/>
+        </w:rPr>
+      </w:pPr>
+    </w:p>
+    <w:p>
+      <w:pPr>
+        <w:rPr>
+          <w:rFonts w:ascii="Times New Roman" w:hAnsi="Times New Roman" w:cs="Times New Roman"/>
+          <w:sz w:val="24"/>
+          <w:szCs w:val="24"/>
+          <w:lang w:val="en-US"/>
+        </w:rPr>
+      </w:pPr>
+      <w:r>
+        <w:rPr>
+          <w:rFonts w:ascii="Times New Roman" w:hAnsi="Times New Roman" w:cs="Times New Roman"/>
+          <w:sz w:val="24"/>
+          <w:szCs w:val="24"/>
+          <w:lang w:val="en-US"/>
+        </w:rPr>
+        <w:t>Tag helpers used are asp-area, asp-controller, and asp-action-asp-append-version</w:t>
+      </w:r>
+    </w:p>
+    <w:p>
+      <w:pPr>
+        <w:rPr>
+          <w:rFonts w:ascii="Times New Roman" w:hAnsi="Times New Roman" w:cs="Times New Roman"/>
+          <w:sz w:val="24"/>
+          <w:szCs w:val="24"/>
+          <w:lang w:val="en-US"/>
+        </w:rPr>
+      </w:pPr>
+    </w:p>
+    <w:p>
+      <w:pPr>
+        <w:rPr>
+          <w:rFonts w:ascii="Times New Roman" w:hAnsi="Times New Roman" w:cs="Times New Roman"/>
+          <w:sz w:val="24"/>
+          <w:szCs w:val="24"/>
+          <w:lang w:val="en-US"/>
+        </w:rPr>
+      </w:pPr>
+    </w:p>
+    <w:p>
+      <w:pPr>
+        <w:pStyle w:val="ListParagraph"/>
+        <w:numPr>
+          <w:ilvl w:val="0"/>
+          <w:numId w:val="1"/>
+        </w:numPr>
+        <w:rPr>
+          <w:rFonts w:ascii="Times New Roman" w:hAnsi="Times New Roman" w:cs="Times New Roman"/>
+          <w:sz w:val="24"/>
+          <w:szCs w:val="24"/>
+          <w:lang w:val="en-US"/>
+        </w:rPr>
+      </w:pPr>
+      <w:r>
+        <w:rPr>
+          <w:rFonts w:ascii="Times New Roman" w:hAnsi="Times New Roman" w:cs="Times New Roman"/>
+          <w:sz w:val="24"/>
+          <w:szCs w:val="24"/>
+          <w:lang w:val="en-US"/>
+        </w:rPr>
+        <w:lastRenderedPageBreak/>
+        <w:t>Adding a model with entity framework  to work with database</w:t>
+      </w:r>
+    </w:p>
+    <w:p>
+      <w:pPr>
+        <w:rPr>
+          <w:rFonts w:ascii="Times New Roman" w:hAnsi="Times New Roman" w:cs="Times New Roman"/>
+          <w:sz w:val="24"/>
+          <w:szCs w:val="24"/>
+          <w:lang w:val="en-US"/>
+        </w:rPr>
+      </w:pPr>
+      <w:r>
+        <w:rPr>
+          <w:lang w:val="en-US"/>
+        </w:rPr>
+        <w:drawing>
+          <wp:anchor distT="0" distB="0" distL="114300" distR="114300" simplePos="0" relativeHeight="251665408" behindDoc="0" locked="0" layoutInCell="1" allowOverlap="1" wp14:anchorId="76ADC98F" wp14:editId="041A79F9">
+            <wp:simplePos x="0" y="0"/>
+            <wp:positionH relativeFrom="column">
+              <wp:posOffset>212090</wp:posOffset>
+            </wp:positionH>
+            <wp:positionV relativeFrom="paragraph">
+              <wp:posOffset>117342</wp:posOffset>
+            </wp:positionV>
+            <wp:extent cx="5730949" cy="1711842"/>
+            <wp:effectExtent l="0" t="0" r="3175" b="3175"/>
+            <wp:wrapNone/>
+            <wp:docPr id="8" name="Picture 8"/>
+            <wp:cNvGraphicFramePr>
+              <a:graphicFrameLocks xmlns:a="http://schemas.openxmlformats.org/drawingml/2006/main" noChangeAspect="1"/>
+            </wp:cNvGraphicFramePr>
+            <a:graphic xmlns:a="http://schemas.openxmlformats.org/drawingml/2006/main">
+              <a:graphicData uri="http://schemas.openxmlformats.org/drawingml/2006/picture">
+                <pic:pic xmlns:pic="http://schemas.openxmlformats.org/drawingml/2006/picture">
+                  <pic:nvPicPr>
+                    <pic:cNvPr id="0" name=""/>
+                    <pic:cNvPicPr/>
+                  </pic:nvPicPr>
+                  <pic:blipFill>
+                    <a:blip r:embed="rId16">
+                      <a:extLst>
+                        <a:ext uri="{28A0092B-C50C-407E-A947-70E740481C1C}">
+                          <a14:useLocalDpi xmlns:a14="http://schemas.microsoft.com/office/drawing/2010/main" val="0"/>
+                        </a:ext>
+                      </a:extLst>
+                    </a:blip>
+                    <a:stretch>
+                      <a:fillRect/>
+                    </a:stretch>
+                  </pic:blipFill>
+                  <pic:spPr>
+                    <a:xfrm>
+                      <a:off x="0" y="0"/>
+                      <a:ext cx="5730949" cy="1711842"/>
+                    </a:xfrm>
+                    <a:prstGeom prst="rect">
+                      <a:avLst/>
+                    </a:prstGeom>
+                  </pic:spPr>
+                </pic:pic>
+              </a:graphicData>
+            </a:graphic>
+            <wp14:sizeRelH relativeFrom="page">
+              <wp14:pctWidth>0</wp14:pctWidth>
+            </wp14:sizeRelH>
+            <wp14:sizeRelV relativeFrom="page">
+              <wp14:pctHeight>0</wp14:pctHeight>
+            </wp14:sizeRelV>
+          </wp:anchor>
+        </w:drawing>
+      </w:r>
+    </w:p>
+    <w:p>
+      <w:pPr>
+        <w:rPr>
+          <w:rFonts w:ascii="Times New Roman" w:hAnsi="Times New Roman" w:cs="Times New Roman"/>
+          <w:sz w:val="24"/>
+          <w:szCs w:val="24"/>
+          <w:lang w:val="en-US"/>
+        </w:rPr>
+      </w:pPr>
+    </w:p>
+    <w:p>
+      <w:pPr>
+        <w:rPr>
+          <w:rFonts w:ascii="Times New Roman" w:hAnsi="Times New Roman" w:cs="Times New Roman"/>
+          <w:sz w:val="24"/>
+          <w:szCs w:val="24"/>
+          <w:lang w:val="en-US"/>
+        </w:rPr>
+      </w:pPr>
+    </w:p>
+    <w:p>
+      <w:pPr>
+        <w:rPr>
+          <w:rFonts w:ascii="Times New Roman" w:hAnsi="Times New Roman" w:cs="Times New Roman"/>
+          <w:sz w:val="24"/>
+          <w:szCs w:val="24"/>
+          <w:lang w:val="en-US"/>
+        </w:rPr>
+      </w:pPr>
+    </w:p>
+    <w:p>
+      <w:pPr>
+        <w:rPr>
+          <w:rFonts w:ascii="Times New Roman" w:hAnsi="Times New Roman" w:cs="Times New Roman"/>
+          <w:sz w:val="24"/>
+          <w:szCs w:val="24"/>
+          <w:lang w:val="en-US"/>
+        </w:rPr>
+      </w:pPr>
+    </w:p>
+    <w:p>
+      <w:pPr>
+        <w:rPr>
+          <w:rFonts w:ascii="Times New Roman" w:hAnsi="Times New Roman" w:cs="Times New Roman"/>
+          <w:sz w:val="24"/>
+          <w:szCs w:val="24"/>
+          <w:lang w:val="en-US"/>
+        </w:rPr>
+      </w:pPr>
+    </w:p>
+    <w:p>
+      <w:pPr>
+        <w:rPr>
+          <w:rFonts w:ascii="Times New Roman" w:hAnsi="Times New Roman" w:cs="Times New Roman"/>
+          <w:sz w:val="24"/>
+          <w:szCs w:val="24"/>
+          <w:lang w:val="en-US"/>
+        </w:rPr>
+      </w:pPr>
+      <w:r>
+        <w:rPr>
+          <w:rFonts w:ascii="Times New Roman" w:hAnsi="Times New Roman" w:cs="Times New Roman"/>
+          <w:sz w:val="24"/>
+          <w:szCs w:val="24"/>
+          <w:lang w:val="en-US"/>
+        </w:rPr>
+        <w:t>The Movie class contains an Id field, which is required by the database for the primary key.</w:t>
+      </w:r>
+      <w:r>
+        <w:t xml:space="preserve"> </w:t>
+      </w:r>
+      <w:r>
+        <w:rPr>
+          <w:rFonts w:ascii="Times New Roman" w:hAnsi="Times New Roman" w:cs="Times New Roman"/>
+          <w:sz w:val="24"/>
+          <w:szCs w:val="24"/>
+          <w:lang w:val="en-US"/>
+        </w:rPr>
+        <w:t>The DataType attribute on ReleaseDate specifies the type of the data (Date)</w:t>
+      </w:r>
+      <w:r>
+        <w:rPr>
+          <w:rFonts w:ascii="Times New Roman" w:hAnsi="Times New Roman" w:cs="Times New Roman"/>
+          <w:sz w:val="24"/>
+          <w:szCs w:val="24"/>
+          <w:lang w:val="en-US"/>
+        </w:rPr>
+        <w:t>.</w:t>
+      </w:r>
+      <w:r>
+        <w:t xml:space="preserve"> </w:t>
+      </w:r>
+      <w:r>
+        <w:rPr>
+          <w:rFonts w:ascii="Times New Roman" w:hAnsi="Times New Roman" w:cs="Times New Roman"/>
+          <w:sz w:val="24"/>
+          <w:szCs w:val="24"/>
+          <w:lang w:val="en-US"/>
+        </w:rPr>
+        <w:t>The DataType attribute on ReleaseDate specifies the type of the data (Date)</w:t>
+      </w:r>
+    </w:p>
+    <w:p>
+      <w:pPr>
+        <w:pStyle w:val="ListParagraph"/>
+        <w:numPr>
+          <w:ilvl w:val="0"/>
+          <w:numId w:val="1"/>
+        </w:numPr>
+        <w:rPr>
+          <w:rFonts w:ascii="Times New Roman" w:hAnsi="Times New Roman" w:cs="Times New Roman"/>
+          <w:sz w:val="24"/>
+          <w:szCs w:val="24"/>
+          <w:lang w:val="en-US"/>
+        </w:rPr>
+      </w:pPr>
+      <w:r>
+        <w:rPr>
+          <w:rFonts w:ascii="Times New Roman" w:hAnsi="Times New Roman" w:cs="Times New Roman"/>
+          <w:sz w:val="24"/>
+          <w:szCs w:val="24"/>
+          <w:lang w:val="en-US"/>
+        </w:rPr>
+        <w:t>New Scaffold Item Added</w:t>
+      </w:r>
+    </w:p>
+    <w:p>
+      <w:pPr>
+        <w:rPr>
+          <w:rFonts w:ascii="Times New Roman" w:hAnsi="Times New Roman" w:cs="Times New Roman"/>
+          <w:sz w:val="24"/>
+          <w:szCs w:val="24"/>
+          <w:lang w:val="en-US"/>
+        </w:rPr>
+      </w:pPr>
+      <w:r>
+        <w:rPr>
+          <w:rFonts w:ascii="Times New Roman" w:hAnsi="Times New Roman" w:cs="Times New Roman"/>
+          <w:sz w:val="24"/>
+          <w:szCs w:val="24"/>
+          <w:lang w:val="en-US"/>
+        </w:rPr>
+        <w:drawing>
+          <wp:anchor distT="0" distB="0" distL="114300" distR="114300" simplePos="0" relativeHeight="251667456" behindDoc="0" locked="0" layoutInCell="1" allowOverlap="1" wp14:anchorId="1179F69B" wp14:editId="0EF64DBC">
+            <wp:simplePos x="0" y="0"/>
+            <wp:positionH relativeFrom="column">
+              <wp:posOffset>209988</wp:posOffset>
+            </wp:positionH>
+            <wp:positionV relativeFrom="paragraph">
+              <wp:posOffset>2540</wp:posOffset>
+            </wp:positionV>
+            <wp:extent cx="4581525" cy="3105447"/>
+            <wp:effectExtent l="0" t="0" r="0" b="0"/>
+            <wp:wrapNone/>
+            <wp:docPr id="10" name="Picture 10"/>
+            <wp:cNvGraphicFramePr>
+              <a:graphicFrameLocks xmlns:a="http://schemas.openxmlformats.org/drawingml/2006/main" noChangeAspect="1"/>
+            </wp:cNvGraphicFramePr>
+            <a:graphic xmlns:a="http://schemas.openxmlformats.org/drawingml/2006/main">
+              <a:graphicData uri="http://schemas.openxmlformats.org/drawingml/2006/picture">
+                <pic:pic xmlns:pic="http://schemas.openxmlformats.org/drawingml/2006/picture">
+                  <pic:nvPicPr>
+                    <pic:cNvPr id="0" name=""/>
+                    <pic:cNvPicPr/>
+                  </pic:nvPicPr>
+                  <pic:blipFill>
+                    <a:blip r:embed="rId17">
+                      <a:extLst>
+                        <a:ext uri="{28A0092B-C50C-407E-A947-70E740481C1C}">
+                          <a14:useLocalDpi xmlns:a14="http://schemas.microsoft.com/office/drawing/2010/main" val="0"/>
+                        </a:ext>
+                      </a:extLst>
+                    </a:blip>
+                    <a:stretch>
+                      <a:fillRect/>
+                    </a:stretch>
+                  </pic:blipFill>
+                  <pic:spPr>
+                    <a:xfrm>
+                      <a:off x="0" y="0"/>
+                      <a:ext cx="4581525" cy="3105447"/>
+                    </a:xfrm>
+                    <a:prstGeom prst="rect">
+                      <a:avLst/>
+                    </a:prstGeom>
+                  </pic:spPr>
+                </pic:pic>
+              </a:graphicData>
+            </a:graphic>
+            <wp14:sizeRelH relativeFrom="page">
+              <wp14:pctWidth>0</wp14:pctWidth>
+            </wp14:sizeRelH>
+            <wp14:sizeRelV relativeFrom="page">
+              <wp14:pctHeight>0</wp14:pctHeight>
+            </wp14:sizeRelV>
+          </wp:anchor>
+        </w:drawing>
+      </w:r>
+    </w:p>
+    <w:p>
+      <w:pPr>
+        <w:rPr>
+          <w:rFonts w:ascii="Times New Roman" w:hAnsi="Times New Roman" w:cs="Times New Roman"/>
+          <w:sz w:val="24"/>
+          <w:szCs w:val="24"/>
+          <w:lang w:val="en-US"/>
+        </w:rPr>
+      </w:pPr>
+    </w:p>
+    <w:p>
+      <w:pPr>
+        <w:rPr>
+          <w:rFonts w:ascii="Times New Roman" w:hAnsi="Times New Roman" w:cs="Times New Roman"/>
+          <w:sz w:val="24"/>
+          <w:szCs w:val="24"/>
+          <w:lang w:val="en-US"/>
+        </w:rPr>
+      </w:pPr>
+    </w:p>
+    <w:p>
+      <w:pPr>
+        <w:rPr>
+          <w:rFonts w:ascii="Times New Roman" w:hAnsi="Times New Roman" w:cs="Times New Roman"/>
+          <w:sz w:val="24"/>
+          <w:szCs w:val="24"/>
+          <w:lang w:val="en-US"/>
+        </w:rPr>
+      </w:pPr>
+    </w:p>
+    <w:p>
+      <w:pPr>
+        <w:rPr>
+          <w:rFonts w:ascii="Times New Roman" w:hAnsi="Times New Roman" w:cs="Times New Roman"/>
+          <w:sz w:val="24"/>
+          <w:szCs w:val="24"/>
+          <w:lang w:val="en-US"/>
+        </w:rPr>
+      </w:pPr>
+    </w:p>
+    <w:p>
+      <w:pPr>
+        <w:rPr>
+          <w:rFonts w:ascii="Times New Roman" w:hAnsi="Times New Roman" w:cs="Times New Roman"/>
+          <w:sz w:val="24"/>
+          <w:szCs w:val="24"/>
+          <w:lang w:val="en-US"/>
+        </w:rPr>
+      </w:pPr>
+    </w:p>
+    <w:p>
+      <w:pPr>
+        <w:rPr>
+          <w:rFonts w:ascii="Times New Roman" w:hAnsi="Times New Roman" w:cs="Times New Roman"/>
+          <w:sz w:val="24"/>
+          <w:szCs w:val="24"/>
+          <w:lang w:val="en-US"/>
+        </w:rPr>
+      </w:pPr>
+    </w:p>
+    <w:p>
+      <w:pPr>
+        <w:rPr>
+          <w:rFonts w:ascii="Times New Roman" w:hAnsi="Times New Roman" w:cs="Times New Roman"/>
+          <w:sz w:val="24"/>
+          <w:szCs w:val="24"/>
+          <w:lang w:val="en-US"/>
+        </w:rPr>
+      </w:pPr>
+    </w:p>
+    <w:p>
+      <w:pPr>
+        <w:rPr>
+          <w:rFonts w:ascii="Times New Roman" w:hAnsi="Times New Roman" w:cs="Times New Roman"/>
+          <w:sz w:val="24"/>
+          <w:szCs w:val="24"/>
+          <w:lang w:val="en-US"/>
+        </w:rPr>
+      </w:pPr>
+    </w:p>
+    <w:p>
+      <w:pPr>
+        <w:rPr>
+          <w:rFonts w:ascii="Times New Roman" w:hAnsi="Times New Roman" w:cs="Times New Roman"/>
+          <w:sz w:val="24"/>
+          <w:szCs w:val="24"/>
+          <w:lang w:val="en-US"/>
+        </w:rPr>
+      </w:pPr>
+    </w:p>
+    <w:p>
+      <w:pPr>
+        <w:rPr>
+          <w:rFonts w:ascii="Times New Roman" w:hAnsi="Times New Roman" w:cs="Times New Roman"/>
+          <w:sz w:val="24"/>
+          <w:szCs w:val="24"/>
+          <w:lang w:val="en-US"/>
+        </w:rPr>
+      </w:pPr>
+    </w:p>
+    <w:p>
+      <w:pPr>
+        <w:rPr>
+          <w:rFonts w:ascii="Consolas" w:hAnsi="Consolas"/>
+          <w:color w:val="569CD6"/>
+          <w:sz w:val="21"/>
+          <w:szCs w:val="21"/>
+          <w:shd w:val="clear" w:color="auto" w:fill="2F2F2F"/>
+        </w:rPr>
+      </w:pPr>
+      <w:r>
+        <w:rPr>
+          <w:rFonts w:ascii="Times New Roman" w:hAnsi="Times New Roman" w:cs="Times New Roman"/>
+          <w:sz w:val="24"/>
+          <w:szCs w:val="24"/>
+          <w:lang w:val="en-US"/>
+        </w:rPr>
+        <w:t xml:space="preserve">EF core migrations were used to create the database. In the package manager console (pmc) following commands were entered </w:t>
+      </w:r>
+    </w:p>
+    <w:p>
+      <w:pPr>
+        <w:rPr>
+          <w:rFonts w:ascii="Times New Roman" w:hAnsi="Times New Roman" w:cs="Times New Roman"/>
+          <w:sz w:val="24"/>
+          <w:szCs w:val="24"/>
+          <w:lang w:val="en-US"/>
+        </w:rPr>
+      </w:pPr>
+      <w:r>
+        <w:rPr>
+          <w:rFonts w:ascii="Times New Roman" w:hAnsi="Times New Roman" w:cs="Times New Roman"/>
+          <w:sz w:val="24"/>
+          <w:szCs w:val="24"/>
+          <w:lang w:val="en-US"/>
+        </w:rPr>
+        <w:t>Add-Migration InitialCreate</w:t>
+      </w:r>
+      <w:r>
+        <w:rPr>
+          <w:rFonts w:ascii="Times New Roman" w:hAnsi="Times New Roman" w:cs="Times New Roman"/>
+          <w:sz w:val="24"/>
+          <w:szCs w:val="24"/>
+          <w:lang w:val="en-US"/>
+        </w:rPr>
+        <w:t>:</w:t>
+      </w:r>
+      <w:r>
+        <w:t xml:space="preserve"> </w:t>
+      </w:r>
+      <w:r>
+        <w:rPr>
+          <w:rFonts w:ascii="Times New Roman" w:hAnsi="Times New Roman" w:cs="Times New Roman"/>
+          <w:sz w:val="24"/>
+          <w:szCs w:val="24"/>
+          <w:lang w:val="en-US"/>
+        </w:rPr>
+        <w:t>Generates a Migrations/ {timestamp} _InitialCreate.cs migration file. The InitialCreate argument is the migration name.</w:t>
+      </w:r>
+      <w:r>
+        <w:rPr>
+          <w:rFonts w:ascii="Times New Roman" w:hAnsi="Times New Roman" w:cs="Times New Roman"/>
+          <w:sz w:val="24"/>
+          <w:szCs w:val="24"/>
+          <w:lang w:val="en-US"/>
+        </w:rPr>
+        <w:t xml:space="preserve"> </w:t>
+      </w:r>
+      <w:r>
+        <w:rPr>
+          <w:rFonts w:ascii="Times New Roman" w:hAnsi="Times New Roman" w:cs="Times New Roman"/>
+          <w:sz w:val="24"/>
+          <w:szCs w:val="24"/>
+          <w:lang w:val="en-US"/>
+        </w:rPr>
+        <w:t>Because this is the first migration, the generated class contains code to create the database schema. The database schema is based on the model specified in the MvcMovieContext class.</w:t>
+      </w:r>
+    </w:p>
+    <w:p>
+      <w:pPr>
+        <w:rPr>
+          <w:rFonts w:ascii="Times New Roman" w:hAnsi="Times New Roman" w:cs="Times New Roman"/>
+          <w:sz w:val="24"/>
+          <w:szCs w:val="24"/>
+          <w:lang w:val="en-US"/>
+        </w:rPr>
+      </w:pPr>
+      <w:r>
+        <w:rPr>
+          <w:rFonts w:ascii="Times New Roman" w:hAnsi="Times New Roman" w:cs="Times New Roman"/>
+          <w:sz w:val="24"/>
+          <w:szCs w:val="24"/>
+          <w:lang w:val="en-US"/>
+        </w:rPr>
+        <w:t>Update-Database</w:t>
+      </w:r>
+      <w:r>
+        <w:rPr>
+          <w:rFonts w:ascii="Times New Roman" w:hAnsi="Times New Roman" w:cs="Times New Roman"/>
+          <w:sz w:val="24"/>
+          <w:szCs w:val="24"/>
+          <w:lang w:val="en-US"/>
+        </w:rPr>
+        <w:t xml:space="preserve">: </w:t>
+      </w:r>
+      <w:r>
+        <w:rPr>
+          <w:rFonts w:ascii="Times New Roman" w:hAnsi="Times New Roman" w:cs="Times New Roman"/>
+          <w:sz w:val="24"/>
+          <w:szCs w:val="24"/>
+          <w:lang w:val="en-US"/>
+        </w:rPr>
+        <w:t>Updates the database to the latest migration, which the previous command created.</w:t>
+      </w:r>
+    </w:p>
+    <w:p>
+      <w:pPr>
+        <w:pStyle w:val="ListParagraph"/>
+        <w:numPr>
+          <w:ilvl w:val="0"/>
+          <w:numId w:val="1"/>
+        </w:numPr>
+        <w:rPr>
+          <w:rFonts w:ascii="Times New Roman" w:hAnsi="Times New Roman" w:cs="Times New Roman"/>
+          <w:sz w:val="24"/>
+          <w:szCs w:val="24"/>
+          <w:lang w:val="en-US"/>
+        </w:rPr>
+      </w:pPr>
+      <w:r>
+        <w:rPr>
+          <w:rFonts w:ascii="Times New Roman" w:hAnsi="Times New Roman" w:cs="Times New Roman"/>
+          <w:sz w:val="24"/>
+          <w:szCs w:val="24"/>
+          <w:lang w:val="en-US"/>
+        </w:rPr>
+        <w:lastRenderedPageBreak/>
+        <w:t>Dependency injection in the controller</w:t>
+      </w:r>
+    </w:p>
+    <w:p>
+      <w:pPr>
+        <w:pStyle w:val="ListParagraph"/>
+        <w:rPr>
+          <w:rFonts w:ascii="Times New Roman" w:hAnsi="Times New Roman" w:cs="Times New Roman"/>
+          <w:sz w:val="24"/>
+          <w:szCs w:val="24"/>
+          <w:lang w:val="en-US"/>
+        </w:rPr>
+      </w:pPr>
+      <w:r>
+        <w:rPr>
+          <w:rFonts w:ascii="Times New Roman" w:hAnsi="Times New Roman" w:cs="Times New Roman"/>
+          <w:sz w:val="24"/>
+          <w:szCs w:val="24"/>
+          <w:lang w:val="en-US"/>
+        </w:rPr>
+        <w:drawing>
+          <wp:anchor distT="0" distB="0" distL="114300" distR="114300" simplePos="0" relativeHeight="251668480" behindDoc="0" locked="0" layoutInCell="1" allowOverlap="1">
+            <wp:simplePos x="0" y="0"/>
+            <wp:positionH relativeFrom="column">
+              <wp:posOffset>457200</wp:posOffset>
+            </wp:positionH>
+            <wp:positionV relativeFrom="paragraph">
+              <wp:posOffset>-1270</wp:posOffset>
+            </wp:positionV>
+            <wp:extent cx="3867690" cy="1505160"/>
+            <wp:effectExtent l="0" t="0" r="0" b="0"/>
+            <wp:wrapNone/>
+            <wp:docPr id="11" name="Picture 11"/>
+            <wp:cNvGraphicFramePr>
+              <a:graphicFrameLocks xmlns:a="http://schemas.openxmlformats.org/drawingml/2006/main" noChangeAspect="1"/>
+            </wp:cNvGraphicFramePr>
+            <a:graphic xmlns:a="http://schemas.openxmlformats.org/drawingml/2006/main">
+              <a:graphicData uri="http://schemas.openxmlformats.org/drawingml/2006/picture">
+                <pic:pic xmlns:pic="http://schemas.openxmlformats.org/drawingml/2006/picture">
+                  <pic:nvPicPr>
+                    <pic:cNvPr id="0" name=""/>
+                    <pic:cNvPicPr/>
+                  </pic:nvPicPr>
+                  <pic:blipFill>
+                    <a:blip r:embed="rId18">
+                      <a:extLst>
+                        <a:ext uri="{28A0092B-C50C-407E-A947-70E740481C1C}">
+                          <a14:useLocalDpi xmlns:a14="http://schemas.microsoft.com/office/drawing/2010/main" val="0"/>
+                        </a:ext>
+                      </a:extLst>
+                    </a:blip>
+                    <a:stretch>
+                      <a:fillRect/>
+                    </a:stretch>
+                  </pic:blipFill>
+                  <pic:spPr>
+                    <a:xfrm>
+                      <a:off x="0" y="0"/>
+                      <a:ext cx="3867690" cy="1505160"/>
+                    </a:xfrm>
+                    <a:prstGeom prst="rect">
+                      <a:avLst/>
+                    </a:prstGeom>
+                  </pic:spPr>
+                </pic:pic>
+              </a:graphicData>
+            </a:graphic>
+            <wp14:sizeRelH relativeFrom="page">
+              <wp14:pctWidth>0</wp14:pctWidth>
+            </wp14:sizeRelH>
+            <wp14:sizeRelV relativeFrom="page">
+              <wp14:pctHeight>0</wp14:pctHeight>
+            </wp14:sizeRelV>
+          </wp:anchor>
+        </w:drawing>
+      </w:r>
+      <w:r>
+        <w:rPr>
+          <w:rFonts w:ascii="Times New Roman" w:hAnsi="Times New Roman" w:cs="Times New Roman"/>
+          <w:sz w:val="24"/>
+          <w:szCs w:val="24"/>
+          <w:lang w:val="en-US"/>
+        </w:rPr>
+        <w:tab/>
+      </w:r>
+    </w:p>
+    <w:p>
+      <w:pPr>
+        <w:rPr>
+          <w:rFonts w:ascii="Times New Roman" w:hAnsi="Times New Roman" w:cs="Times New Roman"/>
+          <w:sz w:val="24"/>
+          <w:szCs w:val="24"/>
+          <w:lang w:val="en-US"/>
+        </w:rPr>
+      </w:pPr>
+    </w:p>
+    <w:p>
+      <w:pPr>
+        <w:rPr>
+          <w:rFonts w:ascii="Times New Roman" w:hAnsi="Times New Roman" w:cs="Times New Roman"/>
+          <w:sz w:val="24"/>
+          <w:szCs w:val="24"/>
+          <w:lang w:val="en-US"/>
+        </w:rPr>
+      </w:pPr>
+    </w:p>
+    <w:p>
+      <w:pPr>
+        <w:rPr>
+          <w:rFonts w:ascii="Times New Roman" w:hAnsi="Times New Roman" w:cs="Times New Roman"/>
+          <w:sz w:val="24"/>
+          <w:szCs w:val="24"/>
+          <w:lang w:val="en-US"/>
+        </w:rPr>
+      </w:pPr>
+    </w:p>
+    <w:p>
+      <w:pPr>
+        <w:rPr>
+          <w:rFonts w:ascii="Times New Roman" w:hAnsi="Times New Roman" w:cs="Times New Roman"/>
+          <w:sz w:val="24"/>
+          <w:szCs w:val="24"/>
+          <w:lang w:val="en-US"/>
+        </w:rPr>
+      </w:pPr>
+    </w:p>
+    <w:p>
+      <w:pPr>
+        <w:rPr>
+          <w:rFonts w:ascii="Times New Roman" w:hAnsi="Times New Roman" w:cs="Times New Roman"/>
+          <w:sz w:val="24"/>
+          <w:szCs w:val="24"/>
+          <w:lang w:val="en-US"/>
+        </w:rPr>
+      </w:pPr>
+      <w:r>
+        <w:rPr>
+          <w:rFonts w:ascii="Times New Roman" w:hAnsi="Times New Roman" w:cs="Times New Roman"/>
+          <w:sz w:val="24"/>
+          <w:szCs w:val="24"/>
+          <w:lang w:val="en-US"/>
+        </w:rPr>
+        <w:t>The constructor uses Dependency Injection to inject the database context (MvcMovieContext) into the controller. The database context is used in each of the CRUD methods in the controller.</w:t>
+      </w:r>
+    </w:p>
+    <w:p>
+      <w:pPr>
+        <w:pStyle w:val="ListParagraph"/>
+        <w:numPr>
+          <w:ilvl w:val="0"/>
+          <w:numId w:val="1"/>
+        </w:numPr>
+        <w:rPr>
+          <w:rFonts w:ascii="Times New Roman" w:hAnsi="Times New Roman" w:cs="Times New Roman"/>
+          <w:sz w:val="24"/>
+          <w:szCs w:val="24"/>
+          <w:lang w:val="en-US"/>
+        </w:rPr>
+      </w:pPr>
+      <w:r>
+        <w:rPr>
+          <w:rFonts w:ascii="Times New Roman" w:hAnsi="Times New Roman" w:cs="Times New Roman"/>
+          <w:sz w:val="24"/>
+          <w:szCs w:val="24"/>
+          <w:lang w:val="en-US"/>
+        </w:rPr>
+        <w:t>Creating a new data</w:t>
+      </w:r>
+    </w:p>
+    <w:p>
+      <w:pPr>
+        <w:ind w:left="360"/>
+        <w:rPr>
+          <w:rFonts w:ascii="Times New Roman" w:hAnsi="Times New Roman" w:cs="Times New Roman"/>
+          <w:sz w:val="24"/>
+          <w:szCs w:val="24"/>
+          <w:lang w:val="en-US"/>
+        </w:rPr>
+      </w:pPr>
+      <w:r>
+        <w:rPr>
+          <w:lang w:val="en-US"/>
+        </w:rPr>
+        <w:drawing>
+          <wp:anchor distT="0" distB="0" distL="114300" distR="114300" simplePos="0" relativeHeight="251669504" behindDoc="0" locked="0" layoutInCell="1" allowOverlap="1" wp14:anchorId="4F270BA3" wp14:editId="27F63C8A">
+            <wp:simplePos x="0" y="0"/>
+            <wp:positionH relativeFrom="column">
+              <wp:posOffset>457200</wp:posOffset>
+            </wp:positionH>
+            <wp:positionV relativeFrom="paragraph">
+              <wp:posOffset>635</wp:posOffset>
+            </wp:positionV>
+            <wp:extent cx="4181475" cy="2057400"/>
+            <wp:effectExtent l="0" t="0" r="9525" b="0"/>
+            <wp:wrapNone/>
+            <wp:docPr id="12" name="Picture 12"/>
+            <wp:cNvGraphicFramePr>
+              <a:graphicFrameLocks xmlns:a="http://schemas.openxmlformats.org/drawingml/2006/main" noChangeAspect="1"/>
+            </wp:cNvGraphicFramePr>
+            <a:graphic xmlns:a="http://schemas.openxmlformats.org/drawingml/2006/main">
+              <a:graphicData uri="http://schemas.openxmlformats.org/drawingml/2006/picture">
+                <pic:pic xmlns:pic="http://schemas.openxmlformats.org/drawingml/2006/picture">
+                  <pic:nvPicPr>
+                    <pic:cNvPr id="0" name=""/>
+                    <pic:cNvPicPr/>
+                  </pic:nvPicPr>
+                  <pic:blipFill>
+                    <a:blip r:embed="rId19">
+                      <a:extLst>
+                        <a:ext uri="{28A0092B-C50C-407E-A947-70E740481C1C}">
+                          <a14:useLocalDpi xmlns:a14="http://schemas.microsoft.com/office/drawing/2010/main" val="0"/>
+                        </a:ext>
+                      </a:extLst>
+                    </a:blip>
+                    <a:stretch>
+                      <a:fillRect/>
+                    </a:stretch>
+                  </pic:blipFill>
+                  <pic:spPr>
+                    <a:xfrm>
+                      <a:off x="0" y="0"/>
+                      <a:ext cx="4179623" cy="2056489"/>
+                    </a:xfrm>
+                    <a:prstGeom prst="rect">
+                      <a:avLst/>
+                    </a:prstGeom>
+                  </pic:spPr>
+                </pic:pic>
+              </a:graphicData>
+            </a:graphic>
+            <wp14:sizeRelH relativeFrom="page">
+              <wp14:pctWidth>0</wp14:pctWidth>
+            </wp14:sizeRelH>
+            <wp14:sizeRelV relativeFrom="page">
+              <wp14:pctHeight>0</wp14:pctHeight>
+            </wp14:sizeRelV>
+          </wp:anchor>
+        </w:drawing>
+      </w:r>
+    </w:p>
+    <w:p>
+      <w:pPr>
+        <w:ind w:left="360"/>
+        <w:rPr>
+          <w:rFonts w:ascii="Times New Roman" w:hAnsi="Times New Roman" w:cs="Times New Roman"/>
+          <w:sz w:val="24"/>
+          <w:szCs w:val="24"/>
+          <w:lang w:val="en-US"/>
+        </w:rPr>
+      </w:pPr>
+    </w:p>
+    <w:p>
+      <w:pPr>
+        <w:ind w:left="360"/>
+        <w:rPr>
+          <w:rFonts w:ascii="Times New Roman" w:hAnsi="Times New Roman" w:cs="Times New Roman"/>
+          <w:sz w:val="24"/>
+          <w:szCs w:val="24"/>
+          <w:lang w:val="en-US"/>
+        </w:rPr>
+      </w:pPr>
+    </w:p>
+    <w:p>
+      <w:pPr>
+        <w:rPr>
+          <w:rFonts w:ascii="Times New Roman" w:hAnsi="Times New Roman" w:cs="Times New Roman"/>
+          <w:sz w:val="24"/>
+          <w:szCs w:val="24"/>
+          <w:lang w:val="en-US"/>
+        </w:rPr>
+      </w:pPr>
+    </w:p>
+    <w:p>
+      <w:pPr>
+        <w:rPr>
+          <w:rFonts w:ascii="Times New Roman" w:hAnsi="Times New Roman" w:cs="Times New Roman"/>
+          <w:sz w:val="24"/>
+          <w:szCs w:val="24"/>
+          <w:lang w:val="en-US"/>
+        </w:rPr>
+      </w:pPr>
+    </w:p>
+    <w:p>
+      <w:pPr>
+        <w:rPr>
+          <w:rFonts w:ascii="Times New Roman" w:hAnsi="Times New Roman" w:cs="Times New Roman"/>
+          <w:sz w:val="24"/>
+          <w:szCs w:val="24"/>
+          <w:lang w:val="en-US"/>
+        </w:rPr>
+      </w:pPr>
+    </w:p>
+    <w:p>
+      <w:pPr>
+        <w:rPr>
+          <w:rFonts w:ascii="Times New Roman" w:hAnsi="Times New Roman" w:cs="Times New Roman"/>
+          <w:sz w:val="24"/>
+          <w:szCs w:val="24"/>
+          <w:lang w:val="en-US"/>
+        </w:rPr>
+      </w:pPr>
+    </w:p>
+    <w:p>
+      <w:pPr>
+        <w:pStyle w:val="ListParagraph"/>
+        <w:numPr>
+          <w:ilvl w:val="0"/>
+          <w:numId w:val="1"/>
+        </w:numPr>
+        <w:rPr>
+          <w:rFonts w:ascii="Times New Roman" w:hAnsi="Times New Roman" w:cs="Times New Roman"/>
+          <w:sz w:val="24"/>
+          <w:szCs w:val="24"/>
+          <w:lang w:val="en-US"/>
+        </w:rPr>
+      </w:pPr>
+      <w:r>
+        <w:rPr>
+          <w:rFonts w:ascii="Times New Roman" w:hAnsi="Times New Roman" w:cs="Times New Roman"/>
+          <w:sz w:val="24"/>
+          <w:szCs w:val="24"/>
+          <w:lang w:val="en-US"/>
+        </w:rPr>
+        <w:t xml:space="preserve">Deleting </w:t>
+      </w:r>
+      <w:r>
+        <w:rPr>
+          <w:rFonts w:ascii="Times New Roman" w:hAnsi="Times New Roman" w:cs="Times New Roman"/>
+          <w:sz w:val="24"/>
+          <w:szCs w:val="24"/>
+          <w:lang w:val="en-US"/>
+        </w:rPr>
+        <w:t xml:space="preserve"> data</w:t>
+      </w:r>
+    </w:p>
+    <w:p>
+      <w:pPr>
+        <w:ind w:left="360"/>
+        <w:rPr>
+          <w:rFonts w:ascii="Times New Roman" w:hAnsi="Times New Roman" w:cs="Times New Roman"/>
+          <w:sz w:val="24"/>
+          <w:szCs w:val="24"/>
+          <w:lang w:val="en-US"/>
+        </w:rPr>
+      </w:pPr>
+      <w:r>
+        <w:rPr>
+          <w:rFonts w:ascii="Times New Roman" w:hAnsi="Times New Roman" w:cs="Times New Roman"/>
+          <w:sz w:val="24"/>
+          <w:szCs w:val="24"/>
+          <w:lang w:val="en-US"/>
+        </w:rPr>
+        <w:drawing>
+          <wp:anchor distT="0" distB="0" distL="114300" distR="114300" simplePos="0" relativeHeight="251671552" behindDoc="0" locked="0" layoutInCell="1" allowOverlap="1" wp14:anchorId="25884A44" wp14:editId="7895E6D8">
+            <wp:simplePos x="0" y="0"/>
+            <wp:positionH relativeFrom="column">
+              <wp:posOffset>229235</wp:posOffset>
+            </wp:positionH>
+            <wp:positionV relativeFrom="paragraph">
+              <wp:posOffset>29845</wp:posOffset>
+            </wp:positionV>
+            <wp:extent cx="4331335" cy="3152775"/>
+            <wp:effectExtent l="0" t="0" r="0" b="9525"/>
+            <wp:wrapNone/>
+            <wp:docPr id="14" name="Picture 14"/>
+            <wp:cNvGraphicFramePr>
+              <a:graphicFrameLocks xmlns:a="http://schemas.openxmlformats.org/drawingml/2006/main" noChangeAspect="1"/>
+            </wp:cNvGraphicFramePr>
+            <a:graphic xmlns:a="http://schemas.openxmlformats.org/drawingml/2006/main">
+              <a:graphicData uri="http://schemas.openxmlformats.org/drawingml/2006/picture">
+                <pic:pic xmlns:pic="http://schemas.openxmlformats.org/drawingml/2006/picture">
+                  <pic:nvPicPr>
+                    <pic:cNvPr id="0" name=""/>
+                    <pic:cNvPicPr/>
+                  </pic:nvPicPr>
+                  <pic:blipFill>
+                    <a:blip r:embed="rId20">
+                      <a:extLst>
+                        <a:ext uri="{28A0092B-C50C-407E-A947-70E740481C1C}">
+                          <a14:useLocalDpi xmlns:a14="http://schemas.microsoft.com/office/drawing/2010/main" val="0"/>
+                        </a:ext>
+                      </a:extLst>
+                    </a:blip>
+                    <a:stretch>
+                      <a:fillRect/>
+                    </a:stretch>
+                  </pic:blipFill>
+                  <pic:spPr>
+                    <a:xfrm>
+                      <a:off x="0" y="0"/>
+                      <a:ext cx="4331335" cy="3152775"/>
+                    </a:xfrm>
+                    <a:prstGeom prst="rect">
+                      <a:avLst/>
+                    </a:prstGeom>
+                  </pic:spPr>
+                </pic:pic>
+              </a:graphicData>
+            </a:graphic>
+            <wp14:sizeRelH relativeFrom="page">
+              <wp14:pctWidth>0</wp14:pctWidth>
+            </wp14:sizeRelH>
+            <wp14:sizeRelV relativeFrom="page">
+              <wp14:pctHeight>0</wp14:pctHeight>
+            </wp14:sizeRelV>
+          </wp:anchor>
+        </w:drawing>
+      </w:r>
+    </w:p>
+    <w:p>
+      <w:pPr>
+        <w:pStyle w:val="ListParagraph"/>
+        <w:numPr>
+          <w:ilvl w:val="0"/>
+          <w:numId w:val="1"/>
+        </w:numPr>
+        <w:rPr>
+          <w:rFonts w:ascii="Times New Roman" w:hAnsi="Times New Roman" w:cs="Times New Roman"/>
+          <w:sz w:val="24"/>
+          <w:szCs w:val="24"/>
+          <w:lang w:val="en-US"/>
+        </w:rPr>
+      </w:pPr>
+      <w:r>
+        <w:rPr>
+          <w:rFonts w:ascii="Times New Roman" w:hAnsi="Times New Roman" w:cs="Times New Roman"/>
+          <w:sz w:val="24"/>
+          <w:szCs w:val="24"/>
+          <w:lang w:val="en-US"/>
+        </w:rPr>
+        <w:br w:type="page"/>
+      </w:r>
+      <w:r>
+        <w:rPr>
+          <w:rFonts w:ascii="Times New Roman" w:hAnsi="Times New Roman" w:cs="Times New Roman"/>
+          <w:sz w:val="24"/>
+          <w:szCs w:val="24"/>
+          <w:lang w:val="en-US"/>
+        </w:rPr>
+        <w:lastRenderedPageBreak/>
+        <w:t>Getting movies detail with the help of id</w:t>
+      </w:r>
+    </w:p>
+    <w:p>
+      <w:pPr>
+        <w:pStyle w:val="ListParagraph"/>
+        <w:rPr>
+          <w:rFonts w:ascii="Times New Roman" w:hAnsi="Times New Roman" w:cs="Times New Roman"/>
+          <w:sz w:val="24"/>
+          <w:szCs w:val="24"/>
+          <w:lang w:val="en-US"/>
+        </w:rPr>
+      </w:pPr>
+      <w:r>
+        <w:rPr>
+          <w:lang w:val="en-US"/>
+        </w:rPr>
+        <w:drawing>
+          <wp:anchor distT="0" distB="0" distL="114300" distR="114300" simplePos="0" relativeHeight="251673600" behindDoc="0" locked="0" layoutInCell="1" allowOverlap="1" wp14:anchorId="0DA1CDDB" wp14:editId="1362F01A">
+            <wp:simplePos x="0" y="0"/>
+            <wp:positionH relativeFrom="column">
+              <wp:posOffset>2905125</wp:posOffset>
+            </wp:positionH>
+            <wp:positionV relativeFrom="paragraph">
+              <wp:posOffset>122555</wp:posOffset>
+            </wp:positionV>
+            <wp:extent cx="3238500" cy="2917031"/>
+            <wp:effectExtent l="0" t="0" r="0" b="0"/>
+            <wp:wrapNone/>
+            <wp:docPr id="16" name="Picture 16"/>
+            <wp:cNvGraphicFramePr>
+              <a:graphicFrameLocks xmlns:a="http://schemas.openxmlformats.org/drawingml/2006/main" noChangeAspect="1"/>
+            </wp:cNvGraphicFramePr>
+            <a:graphic xmlns:a="http://schemas.openxmlformats.org/drawingml/2006/main">
+              <a:graphicData uri="http://schemas.openxmlformats.org/drawingml/2006/picture">
+                <pic:pic xmlns:pic="http://schemas.openxmlformats.org/drawingml/2006/picture">
+                  <pic:nvPicPr>
+                    <pic:cNvPr id="0" name=""/>
+                    <pic:cNvPicPr/>
+                  </pic:nvPicPr>
+                  <pic:blipFill>
+                    <a:blip r:embed="rId21">
+                      <a:extLst>
+                        <a:ext uri="{28A0092B-C50C-407E-A947-70E740481C1C}">
+                          <a14:useLocalDpi xmlns:a14="http://schemas.microsoft.com/office/drawing/2010/main" val="0"/>
+                        </a:ext>
+                      </a:extLst>
+                    </a:blip>
+                    <a:stretch>
+                      <a:fillRect/>
+                    </a:stretch>
+                  </pic:blipFill>
+                  <pic:spPr>
+                    <a:xfrm>
+                      <a:off x="0" y="0"/>
+                      <a:ext cx="3238500" cy="2917031"/>
+                    </a:xfrm>
+                    <a:prstGeom prst="rect">
+                      <a:avLst/>
+                    </a:prstGeom>
+                  </pic:spPr>
+                </pic:pic>
+              </a:graphicData>
+            </a:graphic>
+            <wp14:sizeRelH relativeFrom="page">
+              <wp14:pctWidth>0</wp14:pctWidth>
+            </wp14:sizeRelH>
+            <wp14:sizeRelV relativeFrom="page">
+              <wp14:pctHeight>0</wp14:pctHeight>
+            </wp14:sizeRelV>
+          </wp:anchor>
+        </w:drawing>
+      </w:r>
+      <w:r>
+        <w:rPr>
+          <w:rFonts w:ascii="Times New Roman" w:hAnsi="Times New Roman" w:cs="Times New Roman"/>
+          <w:sz w:val="24"/>
+          <w:szCs w:val="24"/>
+          <w:lang w:val="en-US"/>
+        </w:rPr>
+        <w:drawing>
+          <wp:anchor distT="0" distB="0" distL="114300" distR="114300" simplePos="0" relativeHeight="251672576" behindDoc="0" locked="0" layoutInCell="1" allowOverlap="1" wp14:anchorId="13400CD9" wp14:editId="1B39A5FE">
+            <wp:simplePos x="0" y="0"/>
+            <wp:positionH relativeFrom="column">
+              <wp:posOffset>-733425</wp:posOffset>
+            </wp:positionH>
+            <wp:positionV relativeFrom="paragraph">
+              <wp:posOffset>189230</wp:posOffset>
+            </wp:positionV>
+            <wp:extent cx="3390900" cy="2714625"/>
+            <wp:effectExtent l="0" t="0" r="0" b="9525"/>
+            <wp:wrapNone/>
+            <wp:docPr id="15" name="Picture 15"/>
+            <wp:cNvGraphicFramePr>
+              <a:graphicFrameLocks xmlns:a="http://schemas.openxmlformats.org/drawingml/2006/main" noChangeAspect="1"/>
+            </wp:cNvGraphicFramePr>
+            <a:graphic xmlns:a="http://schemas.openxmlformats.org/drawingml/2006/main">
+              <a:graphicData uri="http://schemas.openxmlformats.org/drawingml/2006/picture">
+                <pic:pic xmlns:pic="http://schemas.openxmlformats.org/drawingml/2006/picture">
+                  <pic:nvPicPr>
+                    <pic:cNvPr id="0" name=""/>
+                    <pic:cNvPicPr/>
+                  </pic:nvPicPr>
+                  <pic:blipFill>
+                    <a:blip r:embed="rId22">
+                      <a:extLst>
+                        <a:ext uri="{28A0092B-C50C-407E-A947-70E740481C1C}">
+                          <a14:useLocalDpi xmlns:a14="http://schemas.microsoft.com/office/drawing/2010/main" val="0"/>
+                        </a:ext>
+                      </a:extLst>
+                    </a:blip>
+                    <a:stretch>
+                      <a:fillRect/>
+                    </a:stretch>
+                  </pic:blipFill>
+                  <pic:spPr>
+                    <a:xfrm>
+                      <a:off x="0" y="0"/>
+                      <a:ext cx="3390900" cy="2714625"/>
+                    </a:xfrm>
+                    <a:prstGeom prst="rect">
+                      <a:avLst/>
+                    </a:prstGeom>
+                  </pic:spPr>
+                </pic:pic>
+              </a:graphicData>
+            </a:graphic>
+            <wp14:sizeRelH relativeFrom="page">
+              <wp14:pctWidth>0</wp14:pctWidth>
+            </wp14:sizeRelH>
+            <wp14:sizeRelV relativeFrom="page">
+              <wp14:pctHeight>0</wp14:pctHeight>
+            </wp14:sizeRelV>
+          </wp:anchor>
+        </w:drawing>
+      </w:r>
+    </w:p>
+    <w:p>
+      <w:pPr>
+        <w:pStyle w:val="ListParagraph"/>
+        <w:rPr>
+          <w:rFonts w:ascii="Times New Roman" w:hAnsi="Times New Roman" w:cs="Times New Roman"/>
+          <w:sz w:val="24"/>
+          <w:szCs w:val="24"/>
+          <w:lang w:val="en-US"/>
+        </w:rPr>
+      </w:pPr>
+    </w:p>
+    <w:p>
+      <w:pPr>
+        <w:rPr>
+          <w:lang w:val="en-US"/>
+        </w:rPr>
+      </w:pPr>
+    </w:p>
+    <w:p>
+      <w:pPr>
+        <w:rPr>
+          <w:lang w:val="en-US"/>
+        </w:rPr>
+      </w:pPr>
+    </w:p>
+    <w:p>
+      <w:pPr>
+        <w:rPr>
+          <w:lang w:val="en-US"/>
+        </w:rPr>
+      </w:pPr>
+    </w:p>
+    <w:p>
+      <w:pPr>
+        <w:tabs>
+          <w:tab w:val="left" w:pos="6900"/>
+        </w:tabs>
+        <w:rPr>
+          <w:lang w:val="en-US"/>
+        </w:rPr>
+      </w:pPr>
+      <w:r>
+        <w:rPr>
+          <w:lang w:val="en-US"/>
+        </w:rPr>
+        <w:tab/>
+      </w:r>
+    </w:p>
+    <w:p>
+      <w:pPr>
+        <w:rPr>
+          <w:lang w:val="en-US"/>
+        </w:rPr>
+      </w:pPr>
+    </w:p>
+    <w:p>
+      <w:pPr>
+        <w:rPr>
+          <w:lang w:val="en-US"/>
+        </w:rPr>
+      </w:pPr>
+    </w:p>
+    <w:p>
+      <w:pPr>
+        <w:rPr>
+          <w:lang w:val="en-US"/>
+        </w:rPr>
+      </w:pPr>
+    </w:p>
+    <w:p>
+      <w:pPr>
+        <w:rPr>
+          <w:lang w:val="en-US"/>
+        </w:rPr>
+      </w:pPr>
+      <w:r>
+        <w:rPr>
+          <w:lang w:val="en-US"/>
+        </w:rPr>
+        <w:drawing>
+          <wp:anchor distT="0" distB="0" distL="114300" distR="114300" simplePos="0" relativeHeight="251674624" behindDoc="0" locked="0" layoutInCell="1" allowOverlap="1" wp14:anchorId="04ED60C3" wp14:editId="21A5C3B3">
+            <wp:simplePos x="0" y="0"/>
+            <wp:positionH relativeFrom="column">
+              <wp:posOffset>3038475</wp:posOffset>
+            </wp:positionH>
+            <wp:positionV relativeFrom="paragraph">
+              <wp:posOffset>245110</wp:posOffset>
+            </wp:positionV>
+            <wp:extent cx="3276600" cy="4067175"/>
+            <wp:effectExtent l="0" t="0" r="0" b="9525"/>
+            <wp:wrapNone/>
+            <wp:docPr id="17" name="Picture 17"/>
+            <wp:cNvGraphicFramePr>
+              <a:graphicFrameLocks xmlns:a="http://schemas.openxmlformats.org/drawingml/2006/main" noChangeAspect="1"/>
+            </wp:cNvGraphicFramePr>
+            <a:graphic xmlns:a="http://schemas.openxmlformats.org/drawingml/2006/main">
+              <a:graphicData uri="http://schemas.openxmlformats.org/drawingml/2006/picture">
+                <pic:pic xmlns:pic="http://schemas.openxmlformats.org/drawingml/2006/picture">
+                  <pic:nvPicPr>
+                    <pic:cNvPr id="0" name=""/>
+                    <pic:cNvPicPr/>
+                  </pic:nvPicPr>
+                  <pic:blipFill>
+                    <a:blip r:embed="rId23">
+                      <a:extLst>
+                        <a:ext uri="{28A0092B-C50C-407E-A947-70E740481C1C}">
+                          <a14:useLocalDpi xmlns:a14="http://schemas.microsoft.com/office/drawing/2010/main" val="0"/>
+                        </a:ext>
+                      </a:extLst>
+                    </a:blip>
+                    <a:stretch>
+                      <a:fillRect/>
+                    </a:stretch>
+                  </pic:blipFill>
+                  <pic:spPr>
+                    <a:xfrm>
+                      <a:off x="0" y="0"/>
+                      <a:ext cx="3276600" cy="4067175"/>
+                    </a:xfrm>
+                    <a:prstGeom prst="rect">
+                      <a:avLst/>
+                    </a:prstGeom>
+                  </pic:spPr>
+                </pic:pic>
+              </a:graphicData>
+            </a:graphic>
+            <wp14:sizeRelH relativeFrom="page">
+              <wp14:pctWidth>0</wp14:pctWidth>
+            </wp14:sizeRelH>
+            <wp14:sizeRelV relativeFrom="page">
+              <wp14:pctHeight>0</wp14:pctHeight>
+            </wp14:sizeRelV>
+          </wp:anchor>
+        </w:drawing>
+      </w:r>
+    </w:p>
+    <w:p>
+      <w:pPr>
+        <w:rPr>
+          <w:lang w:val="en-US"/>
+        </w:rPr>
+      </w:pPr>
+    </w:p>
+    <w:p>
+      <w:pPr>
+        <w:ind w:firstLine="720"/>
+        <w:rPr>
+          <w:lang w:val="en-US"/>
+        </w:rPr>
+      </w:pPr>
+    </w:p>
+    <w:p>
+      <w:pPr>
+        <w:rPr>
+          <w:lang w:val="en-US"/>
+        </w:rPr>
+      </w:pPr>
+      <w:r>
+        <w:rPr>
+          <w:lang w:val="en-US"/>
+        </w:rPr>
+        <w:drawing>
+          <wp:anchor distT="0" distB="0" distL="114300" distR="114300" simplePos="0" relativeHeight="251675648" behindDoc="0" locked="0" layoutInCell="1" allowOverlap="1" wp14:anchorId="5C794546" wp14:editId="3363833E">
+            <wp:simplePos x="0" y="0"/>
+            <wp:positionH relativeFrom="column">
+              <wp:posOffset>-180641</wp:posOffset>
+            </wp:positionH>
+            <wp:positionV relativeFrom="paragraph">
+              <wp:posOffset>38100</wp:posOffset>
+            </wp:positionV>
+            <wp:extent cx="2838116" cy="1676400"/>
+            <wp:effectExtent l="0" t="0" r="635" b="0"/>
+            <wp:wrapNone/>
+            <wp:docPr id="18" name="Picture 18"/>
+            <wp:cNvGraphicFramePr>
+              <a:graphicFrameLocks xmlns:a="http://schemas.openxmlformats.org/drawingml/2006/main" noChangeAspect="1"/>
+            </wp:cNvGraphicFramePr>
+            <a:graphic xmlns:a="http://schemas.openxmlformats.org/drawingml/2006/main">
+              <a:graphicData uri="http://schemas.openxmlformats.org/drawingml/2006/picture">
+                <pic:pic xmlns:pic="http://schemas.openxmlformats.org/drawingml/2006/picture">
+                  <pic:nvPicPr>
+                    <pic:cNvPr id="0" name=""/>
+                    <pic:cNvPicPr/>
+                  </pic:nvPicPr>
+                  <pic:blipFill>
+                    <a:blip r:embed="rId24">
+                      <a:extLst>
+                        <a:ext uri="{28A0092B-C50C-407E-A947-70E740481C1C}">
+                          <a14:useLocalDpi xmlns:a14="http://schemas.microsoft.com/office/drawing/2010/main" val="0"/>
+                        </a:ext>
+                      </a:extLst>
+                    </a:blip>
+                    <a:stretch>
+                      <a:fillRect/>
+                    </a:stretch>
+                  </pic:blipFill>
+                  <pic:spPr>
+                    <a:xfrm>
+                      <a:off x="0" y="0"/>
+                      <a:ext cx="2838116" cy="1676400"/>
+                    </a:xfrm>
+                    <a:prstGeom prst="rect">
+                      <a:avLst/>
+                    </a:prstGeom>
+                  </pic:spPr>
+                </pic:pic>
+              </a:graphicData>
+            </a:graphic>
+            <wp14:sizeRelH relativeFrom="page">
+              <wp14:pctWidth>0</wp14:pctWidth>
+            </wp14:sizeRelH>
+            <wp14:sizeRelV relativeFrom="page">
+              <wp14:pctHeight>0</wp14:pctHeight>
+            </wp14:sizeRelV>
+          </wp:anchor>
+        </w:drawing>
+      </w:r>
+    </w:p>
+    <w:p>
+      <w:pPr>
+        <w:rPr>
+          <w:lang w:val="en-US"/>
+        </w:rPr>
+      </w:pPr>
+    </w:p>
+    <w:p>
+      <w:pPr>
+        <w:rPr>
+          <w:lang w:val="en-US"/>
+        </w:rPr>
+      </w:pPr>
+    </w:p>
+    <w:p>
+      <w:pPr>
+        <w:tabs>
+          <w:tab w:val="left" w:pos="5715"/>
+        </w:tabs>
+        <w:rPr>
+          <w:lang w:val="en-US"/>
+        </w:rPr>
+      </w:pPr>
+      <w:r>
+        <w:rPr>
+          <w:lang w:val="en-US"/>
+        </w:rPr>
+        <w:tab/>
+      </w:r>
+    </w:p>
+    <w:p>
+      <w:pPr>
+        <w:rPr>
+          <w:lang w:val="en-US"/>
+        </w:rPr>
+      </w:pPr>
+    </w:p>
+    <w:p>
+      <w:pPr>
+        <w:rPr>
+          <w:lang w:val="en-US"/>
+        </w:rPr>
+      </w:pPr>
+    </w:p>
+    <w:p>
+      <w:pPr>
+        <w:rPr>
+          <w:lang w:val="en-US"/>
+        </w:rPr>
+      </w:pPr>
+    </w:p>
+    <w:p>
+      <w:pPr>
+        <w:rPr>
+          <w:lang w:val="en-US"/>
+        </w:rPr>
+      </w:pPr>
       <w:bookmarkStart w:id="0" w:name="_GoBack"/>
       <w:bookmarkEnd w:id="0"/>
+    </w:p>
+    <w:p>
+      <w:pPr>
+        <w:rPr>
+          <w:lang w:val="en-US"/>
+        </w:rPr>
+      </w:pPr>
+    </w:p>
+    <w:p>
+      <w:pPr>
+        <w:rPr>
+          <w:lang w:val="en-US"/>
+        </w:rPr>
+      </w:pPr>
+    </w:p>
+    <w:p>
+      <w:pPr>
+        <w:tabs>
+          <w:tab w:val="left" w:pos="945"/>
+        </w:tabs>
+        <w:rPr>
+          <w:lang w:val="en-US"/>
+        </w:rPr>
+      </w:pPr>
+    </w:p>
+    <w:p>
+      <w:pPr>
+        <w:tabs>
+          <w:tab w:val="left" w:pos="945"/>
+        </w:tabs>
+        <w:rPr>
+          <w:lang w:val="en-US"/>
+        </w:rPr>
+      </w:pPr>
+      <w:r>
+        <w:rPr>
+          <w:lang w:val="en-US"/>
+        </w:rPr>
+        <w:t>Details.cshtml file that displays the data of the movie.</w:t>
+      </w:r>
+      <w:r>
+        <w:t xml:space="preserve"> </w:t>
+      </w:r>
+      <w:r>
+        <w:rPr>
+          <w:lang w:val="en-US"/>
+        </w:rPr>
+        <w:t>The @model statement at the top of the view file specifies the type of object that the view expects.</w:t>
+      </w:r>
+      <w:r>
+        <w:t xml:space="preserve"> </w:t>
+      </w:r>
+      <w:r>
+        <w:rPr>
+          <w:lang w:val="en-US"/>
+        </w:rPr>
+        <w:t>This @model directive allows access to the movie that the controller passed to the view.</w:t>
+      </w:r>
     </w:p>
     <w:sectPr>
       <w:pgSz w:w="11906" w:h="16838"/>
@@ -885,12 +2785,12 @@
     </w:lvl>
   </w:abstractNum>
   <w:abstractNum w:abstractNumId="1">
-    <w:nsid w:val="33FB50DC"/>
+    <w:nsid w:val="29FA1C45"/>
     <w:multiLevelType w:val="hybridMultilevel"/>
-    <w:tmpl w:val="F7FC4162"/>
-    <w:lvl w:ilvl="0" w:tplc="DEC00F5E">
+    <w:tmpl w:val="0E7A9E9A"/>
+    <w:lvl w:ilvl="0" w:tplc="07B02656">
       <w:start w:val="1"/>
-      <w:numFmt w:val="lowerLetter"/>
+      <w:numFmt w:val="decimal"/>
       <w:lvlText w:val="%1)"/>
       <w:lvlJc w:val="left"/>
       <w:pPr>
@@ -973,10 +2873,102 @@
       </w:pPr>
     </w:lvl>
   </w:abstractNum>
+  <w:abstractNum w:abstractNumId="2">
+    <w:nsid w:val="33FB50DC"/>
+    <w:multiLevelType w:val="hybridMultilevel"/>
+    <w:tmpl w:val="F7FC4162"/>
+    <w:lvl w:ilvl="0" w:tplc="DEC00F5E">
+      <w:start w:val="1"/>
+      <w:numFmt w:val="lowerLetter"/>
+      <w:lvlText w:val="%1)"/>
+      <w:lvlJc w:val="left"/>
+      <w:pPr>
+        <w:ind w:left="1080" w:hanging="360"/>
+      </w:pPr>
+      <w:rPr>
+        <w:rFonts w:hint="default"/>
+      </w:rPr>
+    </w:lvl>
+    <w:lvl w:ilvl="1" w:tplc="08090019" w:tentative="1">
+      <w:start w:val="1"/>
+      <w:numFmt w:val="lowerLetter"/>
+      <w:lvlText w:val="%2."/>
+      <w:lvlJc w:val="left"/>
+      <w:pPr>
+        <w:ind w:left="1800" w:hanging="360"/>
+      </w:pPr>
+    </w:lvl>
+    <w:lvl w:ilvl="2" w:tplc="0809001B" w:tentative="1">
+      <w:start w:val="1"/>
+      <w:numFmt w:val="lowerRoman"/>
+      <w:lvlText w:val="%3."/>
+      <w:lvlJc w:val="right"/>
+      <w:pPr>
+        <w:ind w:left="2520" w:hanging="180"/>
+      </w:pPr>
+    </w:lvl>
+    <w:lvl w:ilvl="3" w:tplc="0809000F" w:tentative="1">
+      <w:start w:val="1"/>
+      <w:numFmt w:val="decimal"/>
+      <w:lvlText w:val="%4."/>
+      <w:lvlJc w:val="left"/>
+      <w:pPr>
+        <w:ind w:left="3240" w:hanging="360"/>
+      </w:pPr>
+    </w:lvl>
+    <w:lvl w:ilvl="4" w:tplc="08090019" w:tentative="1">
+      <w:start w:val="1"/>
+      <w:numFmt w:val="lowerLetter"/>
+      <w:lvlText w:val="%5."/>
+      <w:lvlJc w:val="left"/>
+      <w:pPr>
+        <w:ind w:left="3960" w:hanging="360"/>
+      </w:pPr>
+    </w:lvl>
+    <w:lvl w:ilvl="5" w:tplc="0809001B" w:tentative="1">
+      <w:start w:val="1"/>
+      <w:numFmt w:val="lowerRoman"/>
+      <w:lvlText w:val="%6."/>
+      <w:lvlJc w:val="right"/>
+      <w:pPr>
+        <w:ind w:left="4680" w:hanging="180"/>
+      </w:pPr>
+    </w:lvl>
+    <w:lvl w:ilvl="6" w:tplc="0809000F" w:tentative="1">
+      <w:start w:val="1"/>
+      <w:numFmt w:val="decimal"/>
+      <w:lvlText w:val="%7."/>
+      <w:lvlJc w:val="left"/>
+      <w:pPr>
+        <w:ind w:left="5400" w:hanging="360"/>
+      </w:pPr>
+    </w:lvl>
+    <w:lvl w:ilvl="7" w:tplc="08090019" w:tentative="1">
+      <w:start w:val="1"/>
+      <w:numFmt w:val="lowerLetter"/>
+      <w:lvlText w:val="%8."/>
+      <w:lvlJc w:val="left"/>
+      <w:pPr>
+        <w:ind w:left="6120" w:hanging="360"/>
+      </w:pPr>
+    </w:lvl>
+    <w:lvl w:ilvl="8" w:tplc="0809001B" w:tentative="1">
+      <w:start w:val="1"/>
+      <w:numFmt w:val="lowerRoman"/>
+      <w:lvlText w:val="%9."/>
+      <w:lvlJc w:val="right"/>
+      <w:pPr>
+        <w:ind w:left="6840" w:hanging="180"/>
+      </w:pPr>
+    </w:lvl>
+  </w:abstractNum>
   <w:num w:numId="1">
     <w:abstractNumId w:val="0"/>
   </w:num>
   <w:num w:numId="2">
+    <w:abstractNumId w:val="2"/>
+  </w:num>
+  <w:num w:numId="3">
     <w:abstractNumId w:val="1"/>
   </w:num>
 </w:numbering>
@@ -1815,4 +3807,16 @@
   <a:objectDefaults/>
   <a:extraClrSchemeLst/>
 </a:theme>
+</file>
+
+<file path=customXml/item1.xml><?xml version="1.0" encoding="utf-8"?>
+<b:Sources xmlns:b="http://schemas.openxmlformats.org/officeDocument/2006/bibliography" xmlns="http://schemas.openxmlformats.org/officeDocument/2006/bibliography" SelectedStyle="\APA.XSL" StyleName="APA"/>
+</file>
+
+<file path=customXml/itemProps1.xml><?xml version="1.0" encoding="utf-8"?>
+<ds:datastoreItem xmlns:ds="http://schemas.openxmlformats.org/officeDocument/2006/customXml" ds:itemID="{66AB5BD2-D217-4D80-BEEA-FC8C169B4F89}">
+  <ds:schemaRefs>
+    <ds:schemaRef ds:uri="http://schemas.openxmlformats.org/officeDocument/2006/bibliography"/>
+  </ds:schemaRefs>
+</ds:datastoreItem>
 </file>
</xml_diff>

<commit_message>
learned about di and tag helpers
</commit_message>
<xml_diff>
--- a/dotNet/Asp.net core Mvc/Chapter4.docx
+++ b/dotNet/Asp.net core Mvc/Chapter4.docx
@@ -79,11 +79,12 @@
       <w:r>
         <w:rPr>
           <w:rFonts w:ascii="Times New Roman" w:hAnsi="Times New Roman" w:cs="Times New Roman"/>
-          <w:sz w:val="24"/>
-          <w:lang w:val="en-US"/>
+          <w:noProof/>
+          <w:sz w:val="24"/>
+          <w:lang w:eastAsia="en-GB"/>
         </w:rPr>
         <w:drawing>
-          <wp:anchor distT="0" distB="0" distL="114300" distR="114300" simplePos="0" relativeHeight="251658240" behindDoc="0" locked="0" layoutInCell="1" allowOverlap="1">
+          <wp:anchor distT="0" distB="0" distL="114300" distR="114300" simplePos="0" relativeHeight="251658240" behindDoc="0" locked="0" layoutInCell="1" allowOverlap="1" wp14:anchorId="178104F6" wp14:editId="4BA80943">
             <wp:simplePos x="0" y="0"/>
             <wp:positionH relativeFrom="column">
               <wp:posOffset>1297172</wp:posOffset>
@@ -255,11 +256,12 @@
       <w:r>
         <w:rPr>
           <w:rFonts w:ascii="Times New Roman" w:hAnsi="Times New Roman" w:cs="Times New Roman"/>
-          <w:sz w:val="24"/>
-          <w:lang w:val="en-US"/>
+          <w:noProof/>
+          <w:sz w:val="24"/>
+          <w:lang w:eastAsia="en-GB"/>
         </w:rPr>
         <w:drawing>
-          <wp:anchor distT="0" distB="0" distL="114300" distR="114300" simplePos="0" relativeHeight="251659264" behindDoc="0" locked="0" layoutInCell="1" allowOverlap="1">
+          <wp:anchor distT="0" distB="0" distL="114300" distR="114300" simplePos="0" relativeHeight="251659264" behindDoc="0" locked="0" layoutInCell="1" allowOverlap="1" wp14:anchorId="08783C84" wp14:editId="07B63A05">
             <wp:simplePos x="0" y="0"/>
             <wp:positionH relativeFrom="column">
               <wp:posOffset>276446</wp:posOffset>
@@ -318,69 +320,79 @@
     <w:p>
       <w:pPr>
         <w:rPr>
-          <w:lang w:val="en-US"/>
-        </w:rPr>
-      </w:pPr>
-    </w:p>
-    <w:p>
-      <w:pPr>
-        <w:rPr>
-          <w:lang w:val="en-US"/>
-        </w:rPr>
-      </w:pPr>
-    </w:p>
-    <w:p>
-      <w:pPr>
-        <w:rPr>
-          <w:lang w:val="en-US"/>
-        </w:rPr>
-      </w:pPr>
-    </w:p>
-    <w:p>
-      <w:pPr>
-        <w:rPr>
-          <w:lang w:val="en-US"/>
-        </w:rPr>
-      </w:pPr>
-    </w:p>
-    <w:p>
-      <w:pPr>
-        <w:rPr>
-          <w:lang w:val="en-US"/>
-        </w:rPr>
-      </w:pPr>
-    </w:p>
-    <w:p>
-      <w:pPr>
-        <w:rPr>
-          <w:lang w:val="en-US"/>
-        </w:rPr>
-      </w:pPr>
-    </w:p>
-    <w:p>
-      <w:pPr>
-        <w:rPr>
-          <w:lang w:val="en-US"/>
-        </w:rPr>
-      </w:pPr>
-    </w:p>
-    <w:p>
-      <w:pPr>
-        <w:rPr>
-          <w:lang w:val="en-US"/>
-        </w:rPr>
-      </w:pPr>
-    </w:p>
-    <w:p>
-      <w:pPr>
-        <w:rPr>
-          <w:lang w:val="en-US"/>
-        </w:rPr>
-      </w:pPr>
-    </w:p>
-    <w:p>
-      <w:pPr>
-        <w:rPr>
+          <w:rFonts w:ascii="Times New Roman" w:hAnsi="Times New Roman" w:cs="Times New Roman"/>
+          <w:lang w:val="en-US"/>
+        </w:rPr>
+      </w:pPr>
+    </w:p>
+    <w:p>
+      <w:pPr>
+        <w:rPr>
+          <w:rFonts w:ascii="Times New Roman" w:hAnsi="Times New Roman" w:cs="Times New Roman"/>
+          <w:lang w:val="en-US"/>
+        </w:rPr>
+      </w:pPr>
+    </w:p>
+    <w:p>
+      <w:pPr>
+        <w:rPr>
+          <w:rFonts w:ascii="Times New Roman" w:hAnsi="Times New Roman" w:cs="Times New Roman"/>
+          <w:lang w:val="en-US"/>
+        </w:rPr>
+      </w:pPr>
+    </w:p>
+    <w:p>
+      <w:pPr>
+        <w:rPr>
+          <w:rFonts w:ascii="Times New Roman" w:hAnsi="Times New Roman" w:cs="Times New Roman"/>
+          <w:lang w:val="en-US"/>
+        </w:rPr>
+      </w:pPr>
+    </w:p>
+    <w:p>
+      <w:pPr>
+        <w:rPr>
+          <w:rFonts w:ascii="Times New Roman" w:hAnsi="Times New Roman" w:cs="Times New Roman"/>
+          <w:lang w:val="en-US"/>
+        </w:rPr>
+      </w:pPr>
+    </w:p>
+    <w:p>
+      <w:pPr>
+        <w:rPr>
+          <w:rFonts w:ascii="Times New Roman" w:hAnsi="Times New Roman" w:cs="Times New Roman"/>
+          <w:lang w:val="en-US"/>
+        </w:rPr>
+      </w:pPr>
+    </w:p>
+    <w:p>
+      <w:pPr>
+        <w:rPr>
+          <w:rFonts w:ascii="Times New Roman" w:hAnsi="Times New Roman" w:cs="Times New Roman"/>
+          <w:lang w:val="en-US"/>
+        </w:rPr>
+      </w:pPr>
+    </w:p>
+    <w:p>
+      <w:pPr>
+        <w:rPr>
+          <w:rFonts w:ascii="Times New Roman" w:hAnsi="Times New Roman" w:cs="Times New Roman"/>
+          <w:lang w:val="en-US"/>
+        </w:rPr>
+      </w:pPr>
+    </w:p>
+    <w:p>
+      <w:pPr>
+        <w:rPr>
+          <w:rFonts w:ascii="Times New Roman" w:hAnsi="Times New Roman" w:cs="Times New Roman"/>
+          <w:lang w:val="en-US"/>
+        </w:rPr>
+      </w:pPr>
+    </w:p>
+    <w:p>
+      <w:pPr>
+        <w:rPr>
+          <w:rFonts w:ascii="Times New Roman" w:hAnsi="Times New Roman" w:cs="Times New Roman"/>
           <w:lang w:val="en-US"/>
         </w:rPr>
       </w:pPr>
@@ -389,6 +401,7 @@
       <w:pPr>
         <w:ind w:firstLine="720"/>
         <w:rPr>
+          <w:rFonts w:ascii="Times New Roman" w:hAnsi="Times New Roman" w:cs="Times New Roman"/>
           <w:lang w:val="en-US"/>
         </w:rPr>
       </w:pPr>
@@ -403,6 +416,7 @@
       </w:r>
       <w:r>
         <w:rPr>
+          <w:rFonts w:ascii="Times New Roman" w:hAnsi="Times New Roman" w:cs="Times New Roman"/>
           <w:lang w:val="en-US"/>
         </w:rPr>
         <w:t>.</w:t>
@@ -412,6 +426,7 @@
       <w:pPr>
         <w:ind w:firstLine="720"/>
         <w:rPr>
+          <w:rFonts w:ascii="Times New Roman" w:hAnsi="Times New Roman" w:cs="Times New Roman"/>
           <w:lang w:val="en-US"/>
         </w:rPr>
       </w:pPr>
@@ -437,91 +452,92 @@
           <w:szCs w:val="24"/>
           <w:lang w:val="en-US"/>
         </w:rPr>
+        <w:t>Default Action</w:t>
+      </w:r>
+      <w:r>
+        <w:rPr>
+          <w:rFonts w:ascii="Times New Roman" w:hAnsi="Times New Roman" w:cs="Times New Roman"/>
+          <w:sz w:val="24"/>
+          <w:szCs w:val="24"/>
+          <w:lang w:val="en-US"/>
+        </w:rPr>
+        <w:tab/>
+      </w:r>
+      <w:r>
+        <w:rPr>
+          <w:rFonts w:ascii="Times New Roman" w:hAnsi="Times New Roman" w:cs="Times New Roman"/>
+          <w:sz w:val="24"/>
+          <w:szCs w:val="24"/>
+          <w:lang w:val="en-US"/>
+        </w:rPr>
+        <w:tab/>
+      </w:r>
+      <w:r>
+        <w:rPr>
+          <w:rFonts w:ascii="Times New Roman" w:hAnsi="Times New Roman" w:cs="Times New Roman"/>
+          <w:sz w:val="24"/>
+          <w:szCs w:val="24"/>
+          <w:lang w:val="en-US"/>
+        </w:rPr>
+        <w:tab/>
+      </w:r>
+      <w:r>
+        <w:rPr>
+          <w:rFonts w:ascii="Times New Roman" w:hAnsi="Times New Roman" w:cs="Times New Roman"/>
+          <w:sz w:val="24"/>
+          <w:szCs w:val="24"/>
+          <w:lang w:val="en-US"/>
+        </w:rPr>
+        <w:tab/>
+      </w:r>
+      <w:r>
+        <w:rPr>
+          <w:rFonts w:ascii="Times New Roman" w:hAnsi="Times New Roman" w:cs="Times New Roman"/>
+          <w:sz w:val="24"/>
+          <w:szCs w:val="24"/>
+          <w:lang w:val="en-US"/>
+        </w:rPr>
+        <w:tab/>
+      </w:r>
+      <w:r>
+        <w:rPr>
+          <w:rFonts w:ascii="Times New Roman" w:hAnsi="Times New Roman" w:cs="Times New Roman"/>
+          <w:sz w:val="24"/>
+          <w:szCs w:val="24"/>
+          <w:lang w:val="en-US"/>
+        </w:rPr>
+        <w:t xml:space="preserve">2) </w:t>
+      </w:r>
+      <w:r>
+        <w:rPr>
+          <w:rFonts w:ascii="Times New Roman" w:hAnsi="Times New Roman" w:cs="Times New Roman"/>
+          <w:sz w:val="24"/>
+          <w:szCs w:val="24"/>
+          <w:lang w:val="en-US"/>
+        </w:rPr>
+        <w:t>Welcome Action</w:t>
+      </w:r>
+    </w:p>
+    <w:p>
+      <w:pPr>
+        <w:rPr>
+          <w:rFonts w:ascii="Times New Roman" w:hAnsi="Times New Roman" w:cs="Times New Roman"/>
+          <w:sz w:val="24"/>
+          <w:szCs w:val="24"/>
+          <w:lang w:val="en-US"/>
+        </w:rPr>
+      </w:pPr>
+      <w:r>
+        <w:rPr>
+          <w:rFonts w:ascii="Times New Roman" w:hAnsi="Times New Roman" w:cs="Times New Roman"/>
+          <w:noProof/>
+          <w:sz w:val="24"/>
+          <w:szCs w:val="24"/>
+          <w:lang w:eastAsia="en-GB"/>
+        </w:rPr>
         <w:lastRenderedPageBreak/>
-        <w:t>Default Action</w:t>
-      </w:r>
-      <w:r>
-        <w:rPr>
-          <w:rFonts w:ascii="Times New Roman" w:hAnsi="Times New Roman" w:cs="Times New Roman"/>
-          <w:sz w:val="24"/>
-          <w:szCs w:val="24"/>
-          <w:lang w:val="en-US"/>
-        </w:rPr>
-        <w:tab/>
-      </w:r>
-      <w:r>
-        <w:rPr>
-          <w:rFonts w:ascii="Times New Roman" w:hAnsi="Times New Roman" w:cs="Times New Roman"/>
-          <w:sz w:val="24"/>
-          <w:szCs w:val="24"/>
-          <w:lang w:val="en-US"/>
-        </w:rPr>
-        <w:tab/>
-      </w:r>
-      <w:r>
-        <w:rPr>
-          <w:rFonts w:ascii="Times New Roman" w:hAnsi="Times New Roman" w:cs="Times New Roman"/>
-          <w:sz w:val="24"/>
-          <w:szCs w:val="24"/>
-          <w:lang w:val="en-US"/>
-        </w:rPr>
-        <w:tab/>
-      </w:r>
-      <w:r>
-        <w:rPr>
-          <w:rFonts w:ascii="Times New Roman" w:hAnsi="Times New Roman" w:cs="Times New Roman"/>
-          <w:sz w:val="24"/>
-          <w:szCs w:val="24"/>
-          <w:lang w:val="en-US"/>
-        </w:rPr>
-        <w:tab/>
-      </w:r>
-      <w:r>
-        <w:rPr>
-          <w:rFonts w:ascii="Times New Roman" w:hAnsi="Times New Roman" w:cs="Times New Roman"/>
-          <w:sz w:val="24"/>
-          <w:szCs w:val="24"/>
-          <w:lang w:val="en-US"/>
-        </w:rPr>
-        <w:tab/>
-      </w:r>
-      <w:r>
-        <w:rPr>
-          <w:rFonts w:ascii="Times New Roman" w:hAnsi="Times New Roman" w:cs="Times New Roman"/>
-          <w:sz w:val="24"/>
-          <w:szCs w:val="24"/>
-          <w:lang w:val="en-US"/>
-        </w:rPr>
-        <w:t xml:space="preserve">2) </w:t>
-      </w:r>
-      <w:r>
-        <w:rPr>
-          <w:rFonts w:ascii="Times New Roman" w:hAnsi="Times New Roman" w:cs="Times New Roman"/>
-          <w:sz w:val="24"/>
-          <w:szCs w:val="24"/>
-          <w:lang w:val="en-US"/>
-        </w:rPr>
-        <w:t>Welcome Action</w:t>
-      </w:r>
-    </w:p>
-    <w:p>
-      <w:pPr>
-        <w:rPr>
-          <w:rFonts w:ascii="Times New Roman" w:hAnsi="Times New Roman" w:cs="Times New Roman"/>
-          <w:sz w:val="24"/>
-          <w:szCs w:val="24"/>
-          <w:lang w:val="en-US"/>
-        </w:rPr>
-      </w:pPr>
-      <w:r>
-        <w:rPr>
-          <w:rFonts w:ascii="Times New Roman" w:hAnsi="Times New Roman" w:cs="Times New Roman"/>
-          <w:sz w:val="24"/>
-          <w:szCs w:val="24"/>
-          <w:lang w:val="en-US"/>
-        </w:rPr>
         <w:drawing>
-          <wp:anchor distT="0" distB="0" distL="114300" distR="114300" simplePos="0" relativeHeight="251661312" behindDoc="0" locked="0" layoutInCell="1" allowOverlap="1" wp14:anchorId="67554679" wp14:editId="4D7D8272">
+          <wp:anchor distT="0" distB="0" distL="114300" distR="114300" simplePos="0" relativeHeight="251661312" behindDoc="0" locked="0" layoutInCell="1" allowOverlap="1" wp14:anchorId="74DC8FC7" wp14:editId="4C84CDD0">
             <wp:simplePos x="0" y="0"/>
             <wp:positionH relativeFrom="column">
               <wp:posOffset>3327400</wp:posOffset>
@@ -586,12 +602,13 @@
       <w:r>
         <w:rPr>
           <w:rFonts w:ascii="Times New Roman" w:hAnsi="Times New Roman" w:cs="Times New Roman"/>
-          <w:sz w:val="24"/>
-          <w:szCs w:val="24"/>
-          <w:lang w:val="en-US"/>
+          <w:noProof/>
+          <w:sz w:val="24"/>
+          <w:szCs w:val="24"/>
+          <w:lang w:eastAsia="en-GB"/>
         </w:rPr>
         <w:drawing>
-          <wp:anchor distT="0" distB="0" distL="114300" distR="114300" simplePos="0" relativeHeight="251660288" behindDoc="0" locked="0" layoutInCell="1" allowOverlap="1" wp14:anchorId="63023E3B" wp14:editId="681A5012">
+          <wp:anchor distT="0" distB="0" distL="114300" distR="114300" simplePos="0" relativeHeight="251660288" behindDoc="0" locked="0" layoutInCell="1" allowOverlap="1" wp14:anchorId="1DD87C9B" wp14:editId="15310A32">
             <wp:simplePos x="0" y="0"/>
             <wp:positionH relativeFrom="column">
               <wp:posOffset>-169545</wp:posOffset>
@@ -794,12 +811,13 @@
       <w:r>
         <w:rPr>
           <w:rFonts w:ascii="Times New Roman" w:hAnsi="Times New Roman" w:cs="Times New Roman"/>
-          <w:sz w:val="24"/>
-          <w:szCs w:val="24"/>
-          <w:lang w:val="en-US"/>
+          <w:noProof/>
+          <w:sz w:val="24"/>
+          <w:szCs w:val="24"/>
+          <w:lang w:eastAsia="en-GB"/>
         </w:rPr>
         <w:drawing>
-          <wp:anchor distT="0" distB="0" distL="114300" distR="114300" simplePos="0" relativeHeight="251662336" behindDoc="0" locked="0" layoutInCell="1" allowOverlap="1" wp14:anchorId="46F5E47C" wp14:editId="624B40A3">
+          <wp:anchor distT="0" distB="0" distL="114300" distR="114300" simplePos="0" relativeHeight="251662336" behindDoc="0" locked="0" layoutInCell="1" allowOverlap="1" wp14:anchorId="1560E95F" wp14:editId="41E5A6BF">
             <wp:simplePos x="0" y="0"/>
             <wp:positionH relativeFrom="column">
               <wp:posOffset>-552214</wp:posOffset>
@@ -868,12 +886,13 @@
       <w:r>
         <w:rPr>
           <w:rFonts w:ascii="Times New Roman" w:hAnsi="Times New Roman" w:cs="Times New Roman"/>
-          <w:sz w:val="24"/>
-          <w:szCs w:val="24"/>
-          <w:lang w:val="en-US"/>
+          <w:noProof/>
+          <w:sz w:val="24"/>
+          <w:szCs w:val="24"/>
+          <w:lang w:eastAsia="en-GB"/>
         </w:rPr>
         <w:drawing>
-          <wp:anchor distT="0" distB="0" distL="114300" distR="114300" simplePos="0" relativeHeight="251663360" behindDoc="0" locked="0" layoutInCell="1" allowOverlap="1" wp14:anchorId="47CC5E84" wp14:editId="0652BF54">
+          <wp:anchor distT="0" distB="0" distL="114300" distR="114300" simplePos="0" relativeHeight="251663360" behindDoc="0" locked="0" layoutInCell="1" allowOverlap="1" wp14:anchorId="223AC0EF" wp14:editId="4308589B">
             <wp:simplePos x="0" y="0"/>
             <wp:positionH relativeFrom="column">
               <wp:posOffset>3040912</wp:posOffset>
@@ -1038,12 +1057,13 @@
       <w:r>
         <w:rPr>
           <w:rFonts w:ascii="Times New Roman" w:hAnsi="Times New Roman" w:cs="Times New Roman"/>
-          <w:sz w:val="24"/>
-          <w:szCs w:val="24"/>
-          <w:lang w:val="en-US"/>
+          <w:noProof/>
+          <w:sz w:val="24"/>
+          <w:szCs w:val="24"/>
+          <w:lang w:eastAsia="en-GB"/>
         </w:rPr>
         <w:drawing>
-          <wp:anchor distT="0" distB="0" distL="114300" distR="114300" simplePos="0" relativeHeight="251664384" behindDoc="0" locked="0" layoutInCell="1" allowOverlap="1" wp14:anchorId="781AA467" wp14:editId="3121EFD7">
+          <wp:anchor distT="0" distB="0" distL="114300" distR="114300" simplePos="0" relativeHeight="251664384" behindDoc="0" locked="0" layoutInCell="1" allowOverlap="1" wp14:anchorId="323C0C99" wp14:editId="44BC1EB3">
             <wp:simplePos x="0" y="0"/>
             <wp:positionH relativeFrom="column">
               <wp:posOffset>159385</wp:posOffset>
@@ -1210,25 +1230,27 @@
           <w:szCs w:val="24"/>
           <w:lang w:val="en-US"/>
         </w:rPr>
+        <w:t>Adding a model with entity framework  to work with database</w:t>
+      </w:r>
+    </w:p>
+    <w:p>
+      <w:pPr>
+        <w:rPr>
+          <w:rFonts w:ascii="Times New Roman" w:hAnsi="Times New Roman" w:cs="Times New Roman"/>
+          <w:sz w:val="24"/>
+          <w:szCs w:val="24"/>
+          <w:lang w:val="en-US"/>
+        </w:rPr>
+      </w:pPr>
+      <w:r>
+        <w:rPr>
+          <w:rFonts w:ascii="Times New Roman" w:hAnsi="Times New Roman" w:cs="Times New Roman"/>
+          <w:noProof/>
+          <w:lang w:eastAsia="en-GB"/>
+        </w:rPr>
         <w:lastRenderedPageBreak/>
-        <w:t>Adding a model with entity framework  to work with database</w:t>
-      </w:r>
-    </w:p>
-    <w:p>
-      <w:pPr>
-        <w:rPr>
-          <w:rFonts w:ascii="Times New Roman" w:hAnsi="Times New Roman" w:cs="Times New Roman"/>
-          <w:sz w:val="24"/>
-          <w:szCs w:val="24"/>
-          <w:lang w:val="en-US"/>
-        </w:rPr>
-      </w:pPr>
-      <w:r>
-        <w:rPr>
-          <w:lang w:val="en-US"/>
-        </w:rPr>
         <w:drawing>
-          <wp:anchor distT="0" distB="0" distL="114300" distR="114300" simplePos="0" relativeHeight="251665408" behindDoc="0" locked="0" layoutInCell="1" allowOverlap="1" wp14:anchorId="76ADC98F" wp14:editId="041A79F9">
+          <wp:anchor distT="0" distB="0" distL="114300" distR="114300" simplePos="0" relativeHeight="251665408" behindDoc="0" locked="0" layoutInCell="1" allowOverlap="1" wp14:anchorId="7FF2A00D" wp14:editId="19F30990">
             <wp:simplePos x="0" y="0"/>
             <wp:positionH relativeFrom="column">
               <wp:posOffset>212090</wp:posOffset>
@@ -1353,6 +1375,9 @@
         <w:t>The Movie class contains an Id field, which is required by the database for the primary key.</w:t>
       </w:r>
       <w:r>
+        <w:rPr>
+          <w:rFonts w:ascii="Times New Roman" w:hAnsi="Times New Roman" w:cs="Times New Roman"/>
+        </w:rPr>
         <w:t xml:space="preserve"> </w:t>
       </w:r>
       <w:r>
@@ -1362,18 +1387,12 @@
           <w:szCs w:val="24"/>
           <w:lang w:val="en-US"/>
         </w:rPr>
-        <w:t>The DataType attribute on ReleaseDate specifies the type of the data (Date)</w:t>
-      </w:r>
-      <w:r>
-        <w:rPr>
-          <w:rFonts w:ascii="Times New Roman" w:hAnsi="Times New Roman" w:cs="Times New Roman"/>
-          <w:sz w:val="24"/>
-          <w:szCs w:val="24"/>
-          <w:lang w:val="en-US"/>
-        </w:rPr>
-        <w:t>.</w:t>
-      </w:r>
-      <w:r>
+        <w:t>The DataType attribute on ReleaseDate specifies the type of the data (Date).</w:t>
+      </w:r>
+      <w:r>
+        <w:rPr>
+          <w:rFonts w:ascii="Times New Roman" w:hAnsi="Times New Roman" w:cs="Times New Roman"/>
+        </w:rPr>
         <w:t xml:space="preserve"> </w:t>
       </w:r>
       <w:r>
@@ -1422,12 +1441,13 @@
       <w:r>
         <w:rPr>
           <w:rFonts w:ascii="Times New Roman" w:hAnsi="Times New Roman" w:cs="Times New Roman"/>
-          <w:sz w:val="24"/>
-          <w:szCs w:val="24"/>
-          <w:lang w:val="en-US"/>
+          <w:noProof/>
+          <w:sz w:val="24"/>
+          <w:szCs w:val="24"/>
+          <w:lang w:eastAsia="en-GB"/>
         </w:rPr>
         <w:drawing>
-          <wp:anchor distT="0" distB="0" distL="114300" distR="114300" simplePos="0" relativeHeight="251667456" behindDoc="0" locked="0" layoutInCell="1" allowOverlap="1" wp14:anchorId="1179F69B" wp14:editId="0EF64DBC">
+          <wp:anchor distT="0" distB="0" distL="114300" distR="114300" simplePos="0" relativeHeight="251667456" behindDoc="0" locked="0" layoutInCell="1" allowOverlap="1" wp14:anchorId="1BC29016" wp14:editId="121E6D5E">
             <wp:simplePos x="0" y="0"/>
             <wp:positionH relativeFrom="column">
               <wp:posOffset>209988</wp:posOffset>
@@ -1586,7 +1606,7 @@
     <w:p>
       <w:pPr>
         <w:rPr>
-          <w:rFonts w:ascii="Consolas" w:hAnsi="Consolas"/>
+          <w:rFonts w:ascii="Times New Roman" w:hAnsi="Times New Roman" w:cs="Times New Roman"/>
           <w:color w:val="569CD6"/>
           <w:sz w:val="21"/>
           <w:szCs w:val="21"/>
@@ -1619,18 +1639,12 @@
           <w:szCs w:val="24"/>
           <w:lang w:val="en-US"/>
         </w:rPr>
-        <w:t>Add-Migration InitialCreate</w:t>
-      </w:r>
-      <w:r>
-        <w:rPr>
-          <w:rFonts w:ascii="Times New Roman" w:hAnsi="Times New Roman" w:cs="Times New Roman"/>
-          <w:sz w:val="24"/>
-          <w:szCs w:val="24"/>
-          <w:lang w:val="en-US"/>
-        </w:rPr>
-        <w:t>:</w:t>
-      </w:r>
-      <w:r>
+        <w:t>Add-Migration InitialCreate:</w:t>
+      </w:r>
+      <w:r>
+        <w:rPr>
+          <w:rFonts w:ascii="Times New Roman" w:hAnsi="Times New Roman" w:cs="Times New Roman"/>
+        </w:rPr>
         <w:t xml:space="preserve"> </w:t>
       </w:r>
       <w:r>
@@ -1640,62 +1654,26 @@
           <w:szCs w:val="24"/>
           <w:lang w:val="en-US"/>
         </w:rPr>
-        <w:t>Generates a Migrations/ {timestamp} _InitialCreate.cs migration file. The InitialCreate argument is the migration name.</w:t>
-      </w:r>
-      <w:r>
-        <w:rPr>
-          <w:rFonts w:ascii="Times New Roman" w:hAnsi="Times New Roman" w:cs="Times New Roman"/>
-          <w:sz w:val="24"/>
-          <w:szCs w:val="24"/>
-          <w:lang w:val="en-US"/>
-        </w:rPr>
-        <w:t xml:space="preserve"> </w:t>
-      </w:r>
-      <w:r>
-        <w:rPr>
-          <w:rFonts w:ascii="Times New Roman" w:hAnsi="Times New Roman" w:cs="Times New Roman"/>
-          <w:sz w:val="24"/>
-          <w:szCs w:val="24"/>
-          <w:lang w:val="en-US"/>
-        </w:rPr>
-        <w:t>Because this is the first migration, the generated class contains code to create the database schema. The database schema is based on the model specified in the MvcMovieContext class.</w:t>
-      </w:r>
-    </w:p>
-    <w:p>
-      <w:pPr>
-        <w:rPr>
-          <w:rFonts w:ascii="Times New Roman" w:hAnsi="Times New Roman" w:cs="Times New Roman"/>
-          <w:sz w:val="24"/>
-          <w:szCs w:val="24"/>
-          <w:lang w:val="en-US"/>
-        </w:rPr>
-      </w:pPr>
-      <w:r>
-        <w:rPr>
-          <w:rFonts w:ascii="Times New Roman" w:hAnsi="Times New Roman" w:cs="Times New Roman"/>
-          <w:sz w:val="24"/>
-          <w:szCs w:val="24"/>
-          <w:lang w:val="en-US"/>
-        </w:rPr>
-        <w:t>Update-Database</w:t>
-      </w:r>
-      <w:r>
-        <w:rPr>
-          <w:rFonts w:ascii="Times New Roman" w:hAnsi="Times New Roman" w:cs="Times New Roman"/>
-          <w:sz w:val="24"/>
-          <w:szCs w:val="24"/>
-          <w:lang w:val="en-US"/>
-        </w:rPr>
-        <w:t xml:space="preserve">: </w:t>
-      </w:r>
-      <w:r>
-        <w:rPr>
-          <w:rFonts w:ascii="Times New Roman" w:hAnsi="Times New Roman" w:cs="Times New Roman"/>
-          <w:sz w:val="24"/>
-          <w:szCs w:val="24"/>
-          <w:lang w:val="en-US"/>
-        </w:rPr>
-        <w:t>Updates the database to the latest migration, which the previous command created.</w:t>
+        <w:t>Generates a Migrations/ {timestamp} _InitialCreate.cs migration file. The InitialCreate argument is the migration name. Because this is the first migration, the generated class contains code to create the database schema. The database schema is based on the model specified in the MvcMovieContext class.</w:t>
+      </w:r>
+    </w:p>
+    <w:p>
+      <w:pPr>
+        <w:rPr>
+          <w:rFonts w:ascii="Times New Roman" w:hAnsi="Times New Roman" w:cs="Times New Roman"/>
+          <w:sz w:val="24"/>
+          <w:szCs w:val="24"/>
+          <w:lang w:val="en-US"/>
+        </w:rPr>
+      </w:pPr>
+      <w:r>
+        <w:rPr>
+          <w:rFonts w:ascii="Times New Roman" w:hAnsi="Times New Roman" w:cs="Times New Roman"/>
+          <w:sz w:val="24"/>
+          <w:szCs w:val="24"/>
+          <w:lang w:val="en-US"/>
+        </w:rPr>
+        <w:t>Update-Database: Updates the database to the latest migration, which the previous command created.</w:t>
       </w:r>
     </w:p>
     <w:p>
@@ -1719,29 +1697,30 @@
           <w:szCs w:val="24"/>
           <w:lang w:val="en-US"/>
         </w:rPr>
+        <w:t>Dependency injection in the controller</w:t>
+      </w:r>
+    </w:p>
+    <w:p>
+      <w:pPr>
+        <w:pStyle w:val="ListParagraph"/>
+        <w:rPr>
+          <w:rFonts w:ascii="Times New Roman" w:hAnsi="Times New Roman" w:cs="Times New Roman"/>
+          <w:sz w:val="24"/>
+          <w:szCs w:val="24"/>
+          <w:lang w:val="en-US"/>
+        </w:rPr>
+      </w:pPr>
+      <w:r>
+        <w:rPr>
+          <w:rFonts w:ascii="Times New Roman" w:hAnsi="Times New Roman" w:cs="Times New Roman"/>
+          <w:noProof/>
+          <w:sz w:val="24"/>
+          <w:szCs w:val="24"/>
+          <w:lang w:eastAsia="en-GB"/>
+        </w:rPr>
         <w:lastRenderedPageBreak/>
-        <w:t>Dependency injection in the controller</w:t>
-      </w:r>
-    </w:p>
-    <w:p>
-      <w:pPr>
-        <w:pStyle w:val="ListParagraph"/>
-        <w:rPr>
-          <w:rFonts w:ascii="Times New Roman" w:hAnsi="Times New Roman" w:cs="Times New Roman"/>
-          <w:sz w:val="24"/>
-          <w:szCs w:val="24"/>
-          <w:lang w:val="en-US"/>
-        </w:rPr>
-      </w:pPr>
-      <w:r>
-        <w:rPr>
-          <w:rFonts w:ascii="Times New Roman" w:hAnsi="Times New Roman" w:cs="Times New Roman"/>
-          <w:sz w:val="24"/>
-          <w:szCs w:val="24"/>
-          <w:lang w:val="en-US"/>
-        </w:rPr>
         <w:drawing>
-          <wp:anchor distT="0" distB="0" distL="114300" distR="114300" simplePos="0" relativeHeight="251668480" behindDoc="0" locked="0" layoutInCell="1" allowOverlap="1">
+          <wp:anchor distT="0" distB="0" distL="114300" distR="114300" simplePos="0" relativeHeight="251668480" behindDoc="0" locked="0" layoutInCell="1" allowOverlap="1" wp14:anchorId="34566CAA" wp14:editId="72939477">
             <wp:simplePos x="0" y="0"/>
             <wp:positionH relativeFrom="column">
               <wp:posOffset>457200</wp:posOffset>
@@ -1901,10 +1880,12 @@
       </w:pPr>
       <w:r>
         <w:rPr>
-          <w:lang w:val="en-US"/>
+          <w:rFonts w:ascii="Times New Roman" w:hAnsi="Times New Roman" w:cs="Times New Roman"/>
+          <w:noProof/>
+          <w:lang w:eastAsia="en-GB"/>
         </w:rPr>
         <w:drawing>
-          <wp:anchor distT="0" distB="0" distL="114300" distR="114300" simplePos="0" relativeHeight="251669504" behindDoc="0" locked="0" layoutInCell="1" allowOverlap="1" wp14:anchorId="4F270BA3" wp14:editId="27F63C8A">
+          <wp:anchor distT="0" distB="0" distL="114300" distR="114300" simplePos="0" relativeHeight="251669504" behindDoc="0" locked="0" layoutInCell="1" allowOverlap="1" wp14:anchorId="22B389DA" wp14:editId="5CBC23F8">
             <wp:simplePos x="0" y="0"/>
             <wp:positionH relativeFrom="column">
               <wp:posOffset>457200</wp:posOffset>
@@ -2068,12 +2049,13 @@
       <w:r>
         <w:rPr>
           <w:rFonts w:ascii="Times New Roman" w:hAnsi="Times New Roman" w:cs="Times New Roman"/>
-          <w:sz w:val="24"/>
-          <w:szCs w:val="24"/>
-          <w:lang w:val="en-US"/>
+          <w:noProof/>
+          <w:sz w:val="24"/>
+          <w:szCs w:val="24"/>
+          <w:lang w:eastAsia="en-GB"/>
         </w:rPr>
         <w:drawing>
-          <wp:anchor distT="0" distB="0" distL="114300" distR="114300" simplePos="0" relativeHeight="251671552" behindDoc="0" locked="0" layoutInCell="1" allowOverlap="1" wp14:anchorId="25884A44" wp14:editId="7895E6D8">
+          <wp:anchor distT="0" distB="0" distL="114300" distR="114300" simplePos="0" relativeHeight="251671552" behindDoc="0" locked="0" layoutInCell="1" allowOverlap="1" wp14:anchorId="38BCCEA4" wp14:editId="3E50327C">
             <wp:simplePos x="0" y="0"/>
             <wp:positionH relativeFrom="column">
               <wp:posOffset>229235</wp:posOffset>
@@ -2175,10 +2157,12 @@
       </w:pPr>
       <w:r>
         <w:rPr>
-          <w:lang w:val="en-US"/>
+          <w:rFonts w:ascii="Times New Roman" w:hAnsi="Times New Roman" w:cs="Times New Roman"/>
+          <w:noProof/>
+          <w:lang w:eastAsia="en-GB"/>
         </w:rPr>
         <w:drawing>
-          <wp:anchor distT="0" distB="0" distL="114300" distR="114300" simplePos="0" relativeHeight="251673600" behindDoc="0" locked="0" layoutInCell="1" allowOverlap="1" wp14:anchorId="0DA1CDDB" wp14:editId="1362F01A">
+          <wp:anchor distT="0" distB="0" distL="114300" distR="114300" simplePos="0" relativeHeight="251673600" behindDoc="0" locked="0" layoutInCell="1" allowOverlap="1" wp14:anchorId="25AD8EC6" wp14:editId="0E4AFF99">
             <wp:simplePos x="0" y="0"/>
             <wp:positionH relativeFrom="column">
               <wp:posOffset>2905125</wp:posOffset>
@@ -2236,12 +2220,13 @@
       <w:r>
         <w:rPr>
           <w:rFonts w:ascii="Times New Roman" w:hAnsi="Times New Roman" w:cs="Times New Roman"/>
-          <w:sz w:val="24"/>
-          <w:szCs w:val="24"/>
-          <w:lang w:val="en-US"/>
+          <w:noProof/>
+          <w:sz w:val="24"/>
+          <w:szCs w:val="24"/>
+          <w:lang w:eastAsia="en-GB"/>
         </w:rPr>
         <w:drawing>
-          <wp:anchor distT="0" distB="0" distL="114300" distR="114300" simplePos="0" relativeHeight="251672576" behindDoc="0" locked="0" layoutInCell="1" allowOverlap="1" wp14:anchorId="13400CD9" wp14:editId="1B39A5FE">
+          <wp:anchor distT="0" distB="0" distL="114300" distR="114300" simplePos="0" relativeHeight="251672576" behindDoc="0" locked="0" layoutInCell="1" allowOverlap="1" wp14:anchorId="6E3C56DD" wp14:editId="1BDD44AA">
             <wp:simplePos x="0" y="0"/>
             <wp:positionH relativeFrom="column">
               <wp:posOffset>-733425</wp:posOffset>
@@ -2311,20 +2296,23 @@
     <w:p>
       <w:pPr>
         <w:rPr>
-          <w:lang w:val="en-US"/>
-        </w:rPr>
-      </w:pPr>
-    </w:p>
-    <w:p>
-      <w:pPr>
-        <w:rPr>
-          <w:lang w:val="en-US"/>
-        </w:rPr>
-      </w:pPr>
-    </w:p>
-    <w:p>
-      <w:pPr>
-        <w:rPr>
+          <w:rFonts w:ascii="Times New Roman" w:hAnsi="Times New Roman" w:cs="Times New Roman"/>
+          <w:lang w:val="en-US"/>
+        </w:rPr>
+      </w:pPr>
+    </w:p>
+    <w:p>
+      <w:pPr>
+        <w:rPr>
+          <w:rFonts w:ascii="Times New Roman" w:hAnsi="Times New Roman" w:cs="Times New Roman"/>
+          <w:lang w:val="en-US"/>
+        </w:rPr>
+      </w:pPr>
+    </w:p>
+    <w:p>
+      <w:pPr>
+        <w:rPr>
+          <w:rFonts w:ascii="Times New Roman" w:hAnsi="Times New Roman" w:cs="Times New Roman"/>
           <w:lang w:val="en-US"/>
         </w:rPr>
       </w:pPr>
@@ -2335,11 +2323,13 @@
           <w:tab w:val="left" w:pos="6900"/>
         </w:tabs>
         <w:rPr>
-          <w:lang w:val="en-US"/>
-        </w:rPr>
-      </w:pPr>
-      <w:r>
-        <w:rPr>
+          <w:rFonts w:ascii="Times New Roman" w:hAnsi="Times New Roman" w:cs="Times New Roman"/>
+          <w:lang w:val="en-US"/>
+        </w:rPr>
+      </w:pPr>
+      <w:r>
+        <w:rPr>
+          <w:rFonts w:ascii="Times New Roman" w:hAnsi="Times New Roman" w:cs="Times New Roman"/>
           <w:lang w:val="en-US"/>
         </w:rPr>
         <w:tab/>
@@ -2348,36 +2338,42 @@
     <w:p>
       <w:pPr>
         <w:rPr>
-          <w:lang w:val="en-US"/>
-        </w:rPr>
-      </w:pPr>
-    </w:p>
-    <w:p>
-      <w:pPr>
-        <w:rPr>
-          <w:lang w:val="en-US"/>
-        </w:rPr>
-      </w:pPr>
-    </w:p>
-    <w:p>
-      <w:pPr>
-        <w:rPr>
-          <w:lang w:val="en-US"/>
-        </w:rPr>
-      </w:pPr>
-    </w:p>
-    <w:p>
-      <w:pPr>
-        <w:rPr>
-          <w:lang w:val="en-US"/>
-        </w:rPr>
-      </w:pPr>
-      <w:r>
-        <w:rPr>
-          <w:lang w:val="en-US"/>
+          <w:rFonts w:ascii="Times New Roman" w:hAnsi="Times New Roman" w:cs="Times New Roman"/>
+          <w:lang w:val="en-US"/>
+        </w:rPr>
+      </w:pPr>
+    </w:p>
+    <w:p>
+      <w:pPr>
+        <w:rPr>
+          <w:rFonts w:ascii="Times New Roman" w:hAnsi="Times New Roman" w:cs="Times New Roman"/>
+          <w:lang w:val="en-US"/>
+        </w:rPr>
+      </w:pPr>
+    </w:p>
+    <w:p>
+      <w:pPr>
+        <w:rPr>
+          <w:rFonts w:ascii="Times New Roman" w:hAnsi="Times New Roman" w:cs="Times New Roman"/>
+          <w:lang w:val="en-US"/>
+        </w:rPr>
+      </w:pPr>
+    </w:p>
+    <w:p>
+      <w:pPr>
+        <w:rPr>
+          <w:rFonts w:ascii="Times New Roman" w:hAnsi="Times New Roman" w:cs="Times New Roman"/>
+          <w:lang w:val="en-US"/>
+        </w:rPr>
+      </w:pPr>
+      <w:r>
+        <w:rPr>
+          <w:rFonts w:ascii="Times New Roman" w:hAnsi="Times New Roman" w:cs="Times New Roman"/>
+          <w:noProof/>
+          <w:lang w:eastAsia="en-GB"/>
         </w:rPr>
         <w:drawing>
-          <wp:anchor distT="0" distB="0" distL="114300" distR="114300" simplePos="0" relativeHeight="251674624" behindDoc="0" locked="0" layoutInCell="1" allowOverlap="1" wp14:anchorId="04ED60C3" wp14:editId="21A5C3B3">
+          <wp:anchor distT="0" distB="0" distL="114300" distR="114300" simplePos="0" relativeHeight="251674624" behindDoc="0" locked="0" layoutInCell="1" allowOverlap="1" wp14:anchorId="129FE249" wp14:editId="1AB8CAA9">
             <wp:simplePos x="0" y="0"/>
             <wp:positionH relativeFrom="column">
               <wp:posOffset>3038475</wp:posOffset>
@@ -2436,6 +2432,7 @@
     <w:p>
       <w:pPr>
         <w:rPr>
+          <w:rFonts w:ascii="Times New Roman" w:hAnsi="Times New Roman" w:cs="Times New Roman"/>
           <w:lang w:val="en-US"/>
         </w:rPr>
       </w:pPr>
@@ -2444,22 +2441,26 @@
       <w:pPr>
         <w:ind w:firstLine="720"/>
         <w:rPr>
-          <w:lang w:val="en-US"/>
-        </w:rPr>
-      </w:pPr>
-    </w:p>
-    <w:p>
-      <w:pPr>
-        <w:rPr>
-          <w:lang w:val="en-US"/>
-        </w:rPr>
-      </w:pPr>
-      <w:r>
-        <w:rPr>
-          <w:lang w:val="en-US"/>
+          <w:rFonts w:ascii="Times New Roman" w:hAnsi="Times New Roman" w:cs="Times New Roman"/>
+          <w:lang w:val="en-US"/>
+        </w:rPr>
+      </w:pPr>
+    </w:p>
+    <w:p>
+      <w:pPr>
+        <w:rPr>
+          <w:rFonts w:ascii="Times New Roman" w:hAnsi="Times New Roman" w:cs="Times New Roman"/>
+          <w:lang w:val="en-US"/>
+        </w:rPr>
+      </w:pPr>
+      <w:r>
+        <w:rPr>
+          <w:rFonts w:ascii="Times New Roman" w:hAnsi="Times New Roman" w:cs="Times New Roman"/>
+          <w:noProof/>
+          <w:lang w:eastAsia="en-GB"/>
         </w:rPr>
         <w:drawing>
-          <wp:anchor distT="0" distB="0" distL="114300" distR="114300" simplePos="0" relativeHeight="251675648" behindDoc="0" locked="0" layoutInCell="1" allowOverlap="1" wp14:anchorId="5C794546" wp14:editId="3363833E">
+          <wp:anchor distT="0" distB="0" distL="114300" distR="114300" simplePos="0" relativeHeight="251675648" behindDoc="0" locked="0" layoutInCell="1" allowOverlap="1" wp14:anchorId="3E437B74" wp14:editId="3DE3E49C">
             <wp:simplePos x="0" y="0"/>
             <wp:positionH relativeFrom="column">
               <wp:posOffset>-180641</wp:posOffset>
@@ -2518,13 +2519,15 @@
     <w:p>
       <w:pPr>
         <w:rPr>
-          <w:lang w:val="en-US"/>
-        </w:rPr>
-      </w:pPr>
-    </w:p>
-    <w:p>
-      <w:pPr>
-        <w:rPr>
+          <w:rFonts w:ascii="Times New Roman" w:hAnsi="Times New Roman" w:cs="Times New Roman"/>
+          <w:lang w:val="en-US"/>
+        </w:rPr>
+      </w:pPr>
+    </w:p>
+    <w:p>
+      <w:pPr>
+        <w:rPr>
+          <w:rFonts w:ascii="Times New Roman" w:hAnsi="Times New Roman" w:cs="Times New Roman"/>
           <w:lang w:val="en-US"/>
         </w:rPr>
       </w:pPr>
@@ -2535,11 +2538,13 @@
           <w:tab w:val="left" w:pos="5715"/>
         </w:tabs>
         <w:rPr>
-          <w:lang w:val="en-US"/>
-        </w:rPr>
-      </w:pPr>
-      <w:r>
-        <w:rPr>
+          <w:rFonts w:ascii="Times New Roman" w:hAnsi="Times New Roman" w:cs="Times New Roman"/>
+          <w:lang w:val="en-US"/>
+        </w:rPr>
+      </w:pPr>
+      <w:r>
+        <w:rPr>
+          <w:rFonts w:ascii="Times New Roman" w:hAnsi="Times New Roman" w:cs="Times New Roman"/>
           <w:lang w:val="en-US"/>
         </w:rPr>
         <w:tab/>
@@ -2548,43 +2553,47 @@
     <w:p>
       <w:pPr>
         <w:rPr>
-          <w:lang w:val="en-US"/>
-        </w:rPr>
-      </w:pPr>
-    </w:p>
-    <w:p>
-      <w:pPr>
-        <w:rPr>
-          <w:lang w:val="en-US"/>
-        </w:rPr>
-      </w:pPr>
-    </w:p>
-    <w:p>
-      <w:pPr>
-        <w:rPr>
-          <w:lang w:val="en-US"/>
-        </w:rPr>
-      </w:pPr>
-    </w:p>
-    <w:p>
-      <w:pPr>
-        <w:rPr>
-          <w:lang w:val="en-US"/>
-        </w:rPr>
-      </w:pPr>
-      <w:bookmarkStart w:id="0" w:name="_GoBack"/>
-      <w:bookmarkEnd w:id="0"/>
-    </w:p>
-    <w:p>
-      <w:pPr>
-        <w:rPr>
-          <w:lang w:val="en-US"/>
-        </w:rPr>
-      </w:pPr>
-    </w:p>
-    <w:p>
-      <w:pPr>
-        <w:rPr>
+          <w:rFonts w:ascii="Times New Roman" w:hAnsi="Times New Roman" w:cs="Times New Roman"/>
+          <w:lang w:val="en-US"/>
+        </w:rPr>
+      </w:pPr>
+    </w:p>
+    <w:p>
+      <w:pPr>
+        <w:rPr>
+          <w:rFonts w:ascii="Times New Roman" w:hAnsi="Times New Roman" w:cs="Times New Roman"/>
+          <w:lang w:val="en-US"/>
+        </w:rPr>
+      </w:pPr>
+    </w:p>
+    <w:p>
+      <w:pPr>
+        <w:rPr>
+          <w:rFonts w:ascii="Times New Roman" w:hAnsi="Times New Roman" w:cs="Times New Roman"/>
+          <w:lang w:val="en-US"/>
+        </w:rPr>
+      </w:pPr>
+    </w:p>
+    <w:p>
+      <w:pPr>
+        <w:rPr>
+          <w:rFonts w:ascii="Times New Roman" w:hAnsi="Times New Roman" w:cs="Times New Roman"/>
+          <w:lang w:val="en-US"/>
+        </w:rPr>
+      </w:pPr>
+    </w:p>
+    <w:p>
+      <w:pPr>
+        <w:rPr>
+          <w:rFonts w:ascii="Times New Roman" w:hAnsi="Times New Roman" w:cs="Times New Roman"/>
+          <w:lang w:val="en-US"/>
+        </w:rPr>
+      </w:pPr>
+    </w:p>
+    <w:p>
+      <w:pPr>
+        <w:rPr>
+          <w:rFonts w:ascii="Times New Roman" w:hAnsi="Times New Roman" w:cs="Times New Roman"/>
           <w:lang w:val="en-US"/>
         </w:rPr>
       </w:pPr>
@@ -2595,6 +2604,7 @@
           <w:tab w:val="left" w:pos="945"/>
         </w:tabs>
         <w:rPr>
+          <w:rFonts w:ascii="Times New Roman" w:hAnsi="Times New Roman" w:cs="Times New Roman"/>
           <w:lang w:val="en-US"/>
         </w:rPr>
       </w:pPr>
@@ -2605,32 +2615,1266 @@
           <w:tab w:val="left" w:pos="945"/>
         </w:tabs>
         <w:rPr>
-          <w:lang w:val="en-US"/>
-        </w:rPr>
-      </w:pPr>
-      <w:r>
-        <w:rPr>
+          <w:rFonts w:ascii="Times New Roman" w:hAnsi="Times New Roman" w:cs="Times New Roman"/>
+          <w:lang w:val="en-US"/>
+        </w:rPr>
+      </w:pPr>
+      <w:r>
+        <w:rPr>
+          <w:rFonts w:ascii="Times New Roman" w:hAnsi="Times New Roman" w:cs="Times New Roman"/>
           <w:lang w:val="en-US"/>
         </w:rPr>
         <w:t>Details.cshtml file that displays the data of the movie.</w:t>
       </w:r>
       <w:r>
+        <w:rPr>
+          <w:rFonts w:ascii="Times New Roman" w:hAnsi="Times New Roman" w:cs="Times New Roman"/>
+        </w:rPr>
         <w:t xml:space="preserve"> </w:t>
       </w:r>
       <w:r>
         <w:rPr>
+          <w:rFonts w:ascii="Times New Roman" w:hAnsi="Times New Roman" w:cs="Times New Roman"/>
           <w:lang w:val="en-US"/>
         </w:rPr>
         <w:t>The @model statement at the top of the view file specifies the type of object that the view expects.</w:t>
       </w:r>
       <w:r>
+        <w:rPr>
+          <w:rFonts w:ascii="Times New Roman" w:hAnsi="Times New Roman" w:cs="Times New Roman"/>
+        </w:rPr>
         <w:t xml:space="preserve"> </w:t>
       </w:r>
       <w:r>
         <w:rPr>
+          <w:rFonts w:ascii="Times New Roman" w:hAnsi="Times New Roman" w:cs="Times New Roman"/>
           <w:lang w:val="en-US"/>
         </w:rPr>
         <w:t>This @model directive allows access to the movie that the controller passed to the view.</w:t>
+      </w:r>
+    </w:p>
+    <w:p>
+      <w:pPr>
+        <w:tabs>
+          <w:tab w:val="left" w:pos="945"/>
+        </w:tabs>
+        <w:rPr>
+          <w:rFonts w:ascii="Times New Roman" w:hAnsi="Times New Roman" w:cs="Times New Roman"/>
+          <w:lang w:val="en-US"/>
+        </w:rPr>
+      </w:pPr>
+    </w:p>
+    <w:p>
+      <w:pPr>
+        <w:rPr>
+          <w:rFonts w:ascii="Times New Roman" w:hAnsi="Times New Roman" w:cs="Times New Roman"/>
+          <w:lang w:val="en-US"/>
+        </w:rPr>
+      </w:pPr>
+      <w:r>
+        <w:rPr>
+          <w:rFonts w:ascii="Times New Roman" w:hAnsi="Times New Roman" w:cs="Times New Roman"/>
+          <w:lang w:val="en-US"/>
+        </w:rPr>
+        <w:br w:type="page"/>
+      </w:r>
+    </w:p>
+    <w:p>
+      <w:pPr>
+        <w:pStyle w:val="ListParagraph"/>
+        <w:numPr>
+          <w:ilvl w:val="0"/>
+          <w:numId w:val="1"/>
+        </w:numPr>
+        <w:tabs>
+          <w:tab w:val="left" w:pos="945"/>
+        </w:tabs>
+        <w:rPr>
+          <w:rFonts w:ascii="Times New Roman" w:hAnsi="Times New Roman" w:cs="Times New Roman"/>
+          <w:sz w:val="24"/>
+          <w:szCs w:val="28"/>
+          <w:lang w:val="en-US"/>
+        </w:rPr>
+      </w:pPr>
+      <w:r>
+        <w:rPr>
+          <w:rFonts w:ascii="Times New Roman" w:hAnsi="Times New Roman" w:cs="Times New Roman"/>
+          <w:sz w:val="24"/>
+          <w:szCs w:val="28"/>
+          <w:lang w:val="en-US"/>
+        </w:rPr>
+        <w:lastRenderedPageBreak/>
+        <w:t>Design View of dbo.movie table</w:t>
+      </w:r>
+    </w:p>
+    <w:p>
+      <w:pPr>
+        <w:pStyle w:val="ListParagraph"/>
+        <w:tabs>
+          <w:tab w:val="left" w:pos="945"/>
+        </w:tabs>
+        <w:rPr>
+          <w:rFonts w:ascii="Times New Roman" w:hAnsi="Times New Roman" w:cs="Times New Roman"/>
+          <w:sz w:val="24"/>
+          <w:szCs w:val="28"/>
+          <w:lang w:val="en-US"/>
+        </w:rPr>
+      </w:pPr>
+      <w:r>
+        <w:rPr>
+          <w:rFonts w:ascii="Times New Roman" w:hAnsi="Times New Roman" w:cs="Times New Roman"/>
+          <w:noProof/>
+          <w:sz w:val="24"/>
+          <w:szCs w:val="28"/>
+          <w:lang w:eastAsia="en-GB"/>
+        </w:rPr>
+        <w:drawing>
+          <wp:anchor distT="0" distB="0" distL="114300" distR="114300" simplePos="0" relativeHeight="251676672" behindDoc="0" locked="0" layoutInCell="1" allowOverlap="1" wp14:anchorId="6AC61BD9" wp14:editId="4D27323E">
+            <wp:simplePos x="0" y="0"/>
+            <wp:positionH relativeFrom="column">
+              <wp:posOffset>190500</wp:posOffset>
+            </wp:positionH>
+            <wp:positionV relativeFrom="paragraph">
+              <wp:posOffset>65405</wp:posOffset>
+            </wp:positionV>
+            <wp:extent cx="5731510" cy="2683277"/>
+            <wp:effectExtent l="0" t="0" r="2540" b="3175"/>
+            <wp:wrapNone/>
+            <wp:docPr id="9" name="Picture 9"/>
+            <wp:cNvGraphicFramePr>
+              <a:graphicFrameLocks xmlns:a="http://schemas.openxmlformats.org/drawingml/2006/main" noChangeAspect="1"/>
+            </wp:cNvGraphicFramePr>
+            <a:graphic xmlns:a="http://schemas.openxmlformats.org/drawingml/2006/main">
+              <a:graphicData uri="http://schemas.openxmlformats.org/drawingml/2006/picture">
+                <pic:pic xmlns:pic="http://schemas.openxmlformats.org/drawingml/2006/picture">
+                  <pic:nvPicPr>
+                    <pic:cNvPr id="0" name=""/>
+                    <pic:cNvPicPr/>
+                  </pic:nvPicPr>
+                  <pic:blipFill>
+                    <a:blip r:embed="rId25">
+                      <a:extLst>
+                        <a:ext uri="{28A0092B-C50C-407E-A947-70E740481C1C}">
+                          <a14:useLocalDpi xmlns:a14="http://schemas.microsoft.com/office/drawing/2010/main" val="0"/>
+                        </a:ext>
+                      </a:extLst>
+                    </a:blip>
+                    <a:stretch>
+                      <a:fillRect/>
+                    </a:stretch>
+                  </pic:blipFill>
+                  <pic:spPr>
+                    <a:xfrm>
+                      <a:off x="0" y="0"/>
+                      <a:ext cx="5731510" cy="2683277"/>
+                    </a:xfrm>
+                    <a:prstGeom prst="rect">
+                      <a:avLst/>
+                    </a:prstGeom>
+                  </pic:spPr>
+                </pic:pic>
+              </a:graphicData>
+            </a:graphic>
+            <wp14:sizeRelH relativeFrom="page">
+              <wp14:pctWidth>0</wp14:pctWidth>
+            </wp14:sizeRelH>
+            <wp14:sizeRelV relativeFrom="page">
+              <wp14:pctHeight>0</wp14:pctHeight>
+            </wp14:sizeRelV>
+          </wp:anchor>
+        </w:drawing>
+      </w:r>
+    </w:p>
+    <w:p>
+      <w:pPr>
+        <w:rPr>
+          <w:rFonts w:ascii="Times New Roman" w:hAnsi="Times New Roman" w:cs="Times New Roman"/>
+          <w:lang w:val="en-US"/>
+        </w:rPr>
+      </w:pPr>
+    </w:p>
+    <w:p>
+      <w:pPr>
+        <w:rPr>
+          <w:rFonts w:ascii="Times New Roman" w:hAnsi="Times New Roman" w:cs="Times New Roman"/>
+          <w:lang w:val="en-US"/>
+        </w:rPr>
+      </w:pPr>
+    </w:p>
+    <w:p>
+      <w:pPr>
+        <w:rPr>
+          <w:rFonts w:ascii="Times New Roman" w:hAnsi="Times New Roman" w:cs="Times New Roman"/>
+          <w:lang w:val="en-US"/>
+        </w:rPr>
+      </w:pPr>
+    </w:p>
+    <w:p>
+      <w:pPr>
+        <w:rPr>
+          <w:rFonts w:ascii="Times New Roman" w:hAnsi="Times New Roman" w:cs="Times New Roman"/>
+          <w:lang w:val="en-US"/>
+        </w:rPr>
+      </w:pPr>
+    </w:p>
+    <w:p>
+      <w:pPr>
+        <w:rPr>
+          <w:rFonts w:ascii="Times New Roman" w:hAnsi="Times New Roman" w:cs="Times New Roman"/>
+          <w:lang w:val="en-US"/>
+        </w:rPr>
+      </w:pPr>
+    </w:p>
+    <w:p>
+      <w:pPr>
+        <w:rPr>
+          <w:rFonts w:ascii="Times New Roman" w:hAnsi="Times New Roman" w:cs="Times New Roman"/>
+          <w:lang w:val="en-US"/>
+        </w:rPr>
+      </w:pPr>
+    </w:p>
+    <w:p>
+      <w:pPr>
+        <w:rPr>
+          <w:rFonts w:ascii="Times New Roman" w:hAnsi="Times New Roman" w:cs="Times New Roman"/>
+          <w:lang w:val="en-US"/>
+        </w:rPr>
+      </w:pPr>
+    </w:p>
+    <w:p>
+      <w:pPr>
+        <w:rPr>
+          <w:rFonts w:ascii="Times New Roman" w:hAnsi="Times New Roman" w:cs="Times New Roman"/>
+          <w:lang w:val="en-US"/>
+        </w:rPr>
+      </w:pPr>
+    </w:p>
+    <w:p>
+      <w:pPr>
+        <w:rPr>
+          <w:rFonts w:ascii="Times New Roman" w:hAnsi="Times New Roman" w:cs="Times New Roman"/>
+          <w:sz w:val="24"/>
+          <w:szCs w:val="24"/>
+          <w:lang w:val="en-US"/>
+        </w:rPr>
+      </w:pPr>
+      <w:r>
+        <w:rPr>
+          <w:rFonts w:ascii="Times New Roman" w:hAnsi="Times New Roman" w:cs="Times New Roman"/>
+          <w:sz w:val="24"/>
+          <w:szCs w:val="24"/>
+          <w:lang w:val="en-US"/>
+        </w:rPr>
+        <w:t>ID is the default primary key made by the Entity Framework</w:t>
+      </w:r>
+    </w:p>
+    <w:p>
+      <w:pPr>
+        <w:pStyle w:val="ListParagraph"/>
+        <w:numPr>
+          <w:ilvl w:val="0"/>
+          <w:numId w:val="1"/>
+        </w:numPr>
+        <w:rPr>
+          <w:rFonts w:ascii="Times New Roman" w:hAnsi="Times New Roman" w:cs="Times New Roman"/>
+          <w:sz w:val="24"/>
+          <w:szCs w:val="24"/>
+          <w:lang w:val="en-US"/>
+        </w:rPr>
+      </w:pPr>
+      <w:r>
+        <w:rPr>
+          <w:rFonts w:ascii="Times New Roman" w:hAnsi="Times New Roman" w:cs="Times New Roman"/>
+          <w:sz w:val="24"/>
+          <w:szCs w:val="24"/>
+          <w:lang w:val="en-US"/>
+        </w:rPr>
+        <w:t>Data view of the table</w:t>
+      </w:r>
+    </w:p>
+    <w:p>
+      <w:pPr>
+        <w:pStyle w:val="ListParagraph"/>
+        <w:rPr>
+          <w:rFonts w:ascii="Times New Roman" w:hAnsi="Times New Roman" w:cs="Times New Roman"/>
+          <w:sz w:val="24"/>
+          <w:szCs w:val="24"/>
+          <w:lang w:val="en-US"/>
+        </w:rPr>
+      </w:pPr>
+      <w:r>
+        <w:rPr>
+          <w:rFonts w:ascii="Times New Roman" w:hAnsi="Times New Roman" w:cs="Times New Roman"/>
+          <w:noProof/>
+          <w:sz w:val="24"/>
+          <w:szCs w:val="24"/>
+          <w:lang w:eastAsia="en-GB"/>
+        </w:rPr>
+        <w:drawing>
+          <wp:anchor distT="0" distB="0" distL="114300" distR="114300" simplePos="0" relativeHeight="251677696" behindDoc="0" locked="0" layoutInCell="1" allowOverlap="1" wp14:anchorId="73BF4944" wp14:editId="0C6AA041">
+            <wp:simplePos x="0" y="0"/>
+            <wp:positionH relativeFrom="column">
+              <wp:posOffset>120770</wp:posOffset>
+            </wp:positionH>
+            <wp:positionV relativeFrom="paragraph">
+              <wp:posOffset>133206</wp:posOffset>
+            </wp:positionV>
+            <wp:extent cx="5731510" cy="2280970"/>
+            <wp:effectExtent l="0" t="0" r="2540" b="5080"/>
+            <wp:wrapNone/>
+            <wp:docPr id="13" name="Picture 13"/>
+            <wp:cNvGraphicFramePr>
+              <a:graphicFrameLocks xmlns:a="http://schemas.openxmlformats.org/drawingml/2006/main" noChangeAspect="1"/>
+            </wp:cNvGraphicFramePr>
+            <a:graphic xmlns:a="http://schemas.openxmlformats.org/drawingml/2006/main">
+              <a:graphicData uri="http://schemas.openxmlformats.org/drawingml/2006/picture">
+                <pic:pic xmlns:pic="http://schemas.openxmlformats.org/drawingml/2006/picture">
+                  <pic:nvPicPr>
+                    <pic:cNvPr id="0" name=""/>
+                    <pic:cNvPicPr/>
+                  </pic:nvPicPr>
+                  <pic:blipFill>
+                    <a:blip r:embed="rId26">
+                      <a:extLst>
+                        <a:ext uri="{28A0092B-C50C-407E-A947-70E740481C1C}">
+                          <a14:useLocalDpi xmlns:a14="http://schemas.microsoft.com/office/drawing/2010/main" val="0"/>
+                        </a:ext>
+                      </a:extLst>
+                    </a:blip>
+                    <a:stretch>
+                      <a:fillRect/>
+                    </a:stretch>
+                  </pic:blipFill>
+                  <pic:spPr>
+                    <a:xfrm>
+                      <a:off x="0" y="0"/>
+                      <a:ext cx="5731510" cy="2280970"/>
+                    </a:xfrm>
+                    <a:prstGeom prst="rect">
+                      <a:avLst/>
+                    </a:prstGeom>
+                  </pic:spPr>
+                </pic:pic>
+              </a:graphicData>
+            </a:graphic>
+            <wp14:sizeRelH relativeFrom="page">
+              <wp14:pctWidth>0</wp14:pctWidth>
+            </wp14:sizeRelH>
+            <wp14:sizeRelV relativeFrom="page">
+              <wp14:pctHeight>0</wp14:pctHeight>
+            </wp14:sizeRelV>
+          </wp:anchor>
+        </w:drawing>
+      </w:r>
+    </w:p>
+    <w:p>
+      <w:pPr>
+        <w:rPr>
+          <w:rFonts w:ascii="Times New Roman" w:hAnsi="Times New Roman" w:cs="Times New Roman"/>
+          <w:lang w:val="en-US"/>
+        </w:rPr>
+      </w:pPr>
+    </w:p>
+    <w:p>
+      <w:pPr>
+        <w:rPr>
+          <w:rFonts w:ascii="Times New Roman" w:hAnsi="Times New Roman" w:cs="Times New Roman"/>
+          <w:lang w:val="en-US"/>
+        </w:rPr>
+      </w:pPr>
+    </w:p>
+    <w:p>
+      <w:pPr>
+        <w:rPr>
+          <w:rFonts w:ascii="Times New Roman" w:hAnsi="Times New Roman" w:cs="Times New Roman"/>
+          <w:lang w:val="en-US"/>
+        </w:rPr>
+      </w:pPr>
+    </w:p>
+    <w:p>
+      <w:pPr>
+        <w:rPr>
+          <w:rFonts w:ascii="Times New Roman" w:hAnsi="Times New Roman" w:cs="Times New Roman"/>
+          <w:lang w:val="en-US"/>
+        </w:rPr>
+      </w:pPr>
+    </w:p>
+    <w:p>
+      <w:pPr>
+        <w:rPr>
+          <w:rFonts w:ascii="Times New Roman" w:hAnsi="Times New Roman" w:cs="Times New Roman"/>
+          <w:lang w:val="en-US"/>
+        </w:rPr>
+      </w:pPr>
+    </w:p>
+    <w:p>
+      <w:pPr>
+        <w:rPr>
+          <w:rFonts w:ascii="Times New Roman" w:hAnsi="Times New Roman" w:cs="Times New Roman"/>
+          <w:lang w:val="en-US"/>
+        </w:rPr>
+      </w:pPr>
+    </w:p>
+    <w:p>
+      <w:pPr>
+        <w:rPr>
+          <w:rFonts w:ascii="Times New Roman" w:hAnsi="Times New Roman" w:cs="Times New Roman"/>
+          <w:lang w:val="en-US"/>
+        </w:rPr>
+      </w:pPr>
+    </w:p>
+    <w:p>
+      <w:pPr>
+        <w:rPr>
+          <w:rFonts w:ascii="Times New Roman" w:hAnsi="Times New Roman" w:cs="Times New Roman"/>
+          <w:lang w:val="en-US"/>
+        </w:rPr>
+      </w:pPr>
+      <w:r>
+        <w:rPr>
+          <w:rFonts w:ascii="Times New Roman" w:hAnsi="Times New Roman" w:cs="Times New Roman"/>
+          <w:lang w:val="en-US"/>
+        </w:rPr>
+        <w:br w:type="page"/>
+      </w:r>
+    </w:p>
+    <w:p>
+      <w:pPr>
+        <w:pStyle w:val="ListParagraph"/>
+        <w:numPr>
+          <w:ilvl w:val="0"/>
+          <w:numId w:val="1"/>
+        </w:numPr>
+        <w:rPr>
+          <w:rFonts w:ascii="Times New Roman" w:hAnsi="Times New Roman" w:cs="Times New Roman"/>
+          <w:sz w:val="24"/>
+          <w:lang w:val="en-US"/>
+        </w:rPr>
+      </w:pPr>
+      <w:r>
+        <w:rPr>
+          <w:rFonts w:ascii="Times New Roman" w:hAnsi="Times New Roman" w:cs="Times New Roman"/>
+          <w:sz w:val="24"/>
+          <w:lang w:val="en-US"/>
+        </w:rPr>
+        <w:lastRenderedPageBreak/>
+        <w:t>Seeding the database</w:t>
+      </w:r>
+      <w:r>
+        <w:rPr>
+          <w:rFonts w:ascii="Times New Roman" w:hAnsi="Times New Roman" w:cs="Times New Roman"/>
+          <w:sz w:val="24"/>
+          <w:lang w:val="en-US"/>
+        </w:rPr>
+        <w:t xml:space="preserve"> and adding the seed initializer in program.cs</w:t>
+      </w:r>
+    </w:p>
+    <w:p>
+      <w:pPr>
+        <w:pStyle w:val="ListParagraph"/>
+        <w:rPr>
+          <w:rFonts w:ascii="Times New Roman" w:hAnsi="Times New Roman" w:cs="Times New Roman"/>
+          <w:lang w:val="en-US"/>
+        </w:rPr>
+      </w:pPr>
+      <w:r>
+        <w:rPr>
+          <w:rFonts w:ascii="Times New Roman" w:hAnsi="Times New Roman" w:cs="Times New Roman"/>
+          <w:noProof/>
+          <w:lang w:eastAsia="en-GB"/>
+        </w:rPr>
+        <w:drawing>
+          <wp:anchor distT="0" distB="0" distL="114300" distR="114300" simplePos="0" relativeHeight="251678720" behindDoc="0" locked="0" layoutInCell="1" allowOverlap="1" wp14:anchorId="71929C7A" wp14:editId="2089DD5F">
+            <wp:simplePos x="0" y="0"/>
+            <wp:positionH relativeFrom="column">
+              <wp:posOffset>123263</wp:posOffset>
+            </wp:positionH>
+            <wp:positionV relativeFrom="paragraph">
+              <wp:posOffset>106266</wp:posOffset>
+            </wp:positionV>
+            <wp:extent cx="3028950" cy="3600450"/>
+            <wp:effectExtent l="0" t="0" r="0" b="0"/>
+            <wp:wrapNone/>
+            <wp:docPr id="19" name="Picture 19"/>
+            <wp:cNvGraphicFramePr>
+              <a:graphicFrameLocks xmlns:a="http://schemas.openxmlformats.org/drawingml/2006/main" noChangeAspect="1"/>
+            </wp:cNvGraphicFramePr>
+            <a:graphic xmlns:a="http://schemas.openxmlformats.org/drawingml/2006/main">
+              <a:graphicData uri="http://schemas.openxmlformats.org/drawingml/2006/picture">
+                <pic:pic xmlns:pic="http://schemas.openxmlformats.org/drawingml/2006/picture">
+                  <pic:nvPicPr>
+                    <pic:cNvPr id="0" name=""/>
+                    <pic:cNvPicPr/>
+                  </pic:nvPicPr>
+                  <pic:blipFill>
+                    <a:blip r:embed="rId27">
+                      <a:extLst>
+                        <a:ext uri="{28A0092B-C50C-407E-A947-70E740481C1C}">
+                          <a14:useLocalDpi xmlns:a14="http://schemas.microsoft.com/office/drawing/2010/main" val="0"/>
+                        </a:ext>
+                      </a:extLst>
+                    </a:blip>
+                    <a:stretch>
+                      <a:fillRect/>
+                    </a:stretch>
+                  </pic:blipFill>
+                  <pic:spPr>
+                    <a:xfrm>
+                      <a:off x="0" y="0"/>
+                      <a:ext cx="3028950" cy="3600450"/>
+                    </a:xfrm>
+                    <a:prstGeom prst="rect">
+                      <a:avLst/>
+                    </a:prstGeom>
+                  </pic:spPr>
+                </pic:pic>
+              </a:graphicData>
+            </a:graphic>
+            <wp14:sizeRelH relativeFrom="page">
+              <wp14:pctWidth>0</wp14:pctWidth>
+            </wp14:sizeRelH>
+            <wp14:sizeRelV relativeFrom="page">
+              <wp14:pctHeight>0</wp14:pctHeight>
+            </wp14:sizeRelV>
+          </wp:anchor>
+        </w:drawing>
+      </w:r>
+    </w:p>
+    <w:p>
+      <w:pPr>
+        <w:rPr>
+          <w:rFonts w:ascii="Times New Roman" w:hAnsi="Times New Roman" w:cs="Times New Roman"/>
+          <w:lang w:val="en-US"/>
+        </w:rPr>
+      </w:pPr>
+      <w:r>
+        <w:rPr>
+          <w:rFonts w:ascii="Times New Roman" w:hAnsi="Times New Roman" w:cs="Times New Roman"/>
+          <w:noProof/>
+          <w:lang w:eastAsia="en-GB"/>
+        </w:rPr>
+        <w:drawing>
+          <wp:anchor distT="0" distB="0" distL="114300" distR="114300" simplePos="0" relativeHeight="251679744" behindDoc="0" locked="0" layoutInCell="1" allowOverlap="1" wp14:anchorId="63FE5276" wp14:editId="2EAE679D">
+            <wp:simplePos x="0" y="0"/>
+            <wp:positionH relativeFrom="column">
+              <wp:posOffset>3699510</wp:posOffset>
+            </wp:positionH>
+            <wp:positionV relativeFrom="paragraph">
+              <wp:posOffset>102870</wp:posOffset>
+            </wp:positionV>
+            <wp:extent cx="2676525" cy="1438275"/>
+            <wp:effectExtent l="0" t="0" r="9525" b="9525"/>
+            <wp:wrapNone/>
+            <wp:docPr id="20" name="Picture 20"/>
+            <wp:cNvGraphicFramePr>
+              <a:graphicFrameLocks xmlns:a="http://schemas.openxmlformats.org/drawingml/2006/main" noChangeAspect="1"/>
+            </wp:cNvGraphicFramePr>
+            <a:graphic xmlns:a="http://schemas.openxmlformats.org/drawingml/2006/main">
+              <a:graphicData uri="http://schemas.openxmlformats.org/drawingml/2006/picture">
+                <pic:pic xmlns:pic="http://schemas.openxmlformats.org/drawingml/2006/picture">
+                  <pic:nvPicPr>
+                    <pic:cNvPr id="0" name=""/>
+                    <pic:cNvPicPr/>
+                  </pic:nvPicPr>
+                  <pic:blipFill>
+                    <a:blip r:embed="rId28">
+                      <a:extLst>
+                        <a:ext uri="{28A0092B-C50C-407E-A947-70E740481C1C}">
+                          <a14:useLocalDpi xmlns:a14="http://schemas.microsoft.com/office/drawing/2010/main" val="0"/>
+                        </a:ext>
+                      </a:extLst>
+                    </a:blip>
+                    <a:stretch>
+                      <a:fillRect/>
+                    </a:stretch>
+                  </pic:blipFill>
+                  <pic:spPr>
+                    <a:xfrm>
+                      <a:off x="0" y="0"/>
+                      <a:ext cx="2676525" cy="1438275"/>
+                    </a:xfrm>
+                    <a:prstGeom prst="rect">
+                      <a:avLst/>
+                    </a:prstGeom>
+                  </pic:spPr>
+                </pic:pic>
+              </a:graphicData>
+            </a:graphic>
+            <wp14:sizeRelH relativeFrom="page">
+              <wp14:pctWidth>0</wp14:pctWidth>
+            </wp14:sizeRelH>
+            <wp14:sizeRelV relativeFrom="page">
+              <wp14:pctHeight>0</wp14:pctHeight>
+            </wp14:sizeRelV>
+          </wp:anchor>
+        </w:drawing>
+      </w:r>
+    </w:p>
+    <w:p>
+      <w:pPr>
+        <w:rPr>
+          <w:rFonts w:ascii="Times New Roman" w:hAnsi="Times New Roman" w:cs="Times New Roman"/>
+          <w:lang w:val="en-US"/>
+        </w:rPr>
+      </w:pPr>
+    </w:p>
+    <w:p>
+      <w:pPr>
+        <w:rPr>
+          <w:rFonts w:ascii="Times New Roman" w:hAnsi="Times New Roman" w:cs="Times New Roman"/>
+          <w:lang w:val="en-US"/>
+        </w:rPr>
+      </w:pPr>
+    </w:p>
+    <w:p>
+      <w:pPr>
+        <w:rPr>
+          <w:rFonts w:ascii="Times New Roman" w:hAnsi="Times New Roman" w:cs="Times New Roman"/>
+          <w:lang w:val="en-US"/>
+        </w:rPr>
+      </w:pPr>
+    </w:p>
+    <w:p>
+      <w:pPr>
+        <w:rPr>
+          <w:rFonts w:ascii="Times New Roman" w:hAnsi="Times New Roman" w:cs="Times New Roman"/>
+          <w:lang w:val="en-US"/>
+        </w:rPr>
+      </w:pPr>
+    </w:p>
+    <w:p>
+      <w:pPr>
+        <w:rPr>
+          <w:rFonts w:ascii="Times New Roman" w:hAnsi="Times New Roman" w:cs="Times New Roman"/>
+          <w:lang w:val="en-US"/>
+        </w:rPr>
+      </w:pPr>
+    </w:p>
+    <w:p>
+      <w:pPr>
+        <w:tabs>
+          <w:tab w:val="left" w:pos="5191"/>
+        </w:tabs>
+        <w:rPr>
+          <w:rFonts w:ascii="Times New Roman" w:hAnsi="Times New Roman" w:cs="Times New Roman"/>
+          <w:lang w:val="en-US"/>
+        </w:rPr>
+      </w:pPr>
+      <w:r>
+        <w:rPr>
+          <w:rFonts w:ascii="Times New Roman" w:hAnsi="Times New Roman" w:cs="Times New Roman"/>
+          <w:lang w:val="en-US"/>
+        </w:rPr>
+        <w:tab/>
+      </w:r>
+    </w:p>
+    <w:p>
+      <w:pPr>
+        <w:rPr>
+          <w:rFonts w:ascii="Times New Roman" w:hAnsi="Times New Roman" w:cs="Times New Roman"/>
+          <w:lang w:val="en-US"/>
+        </w:rPr>
+      </w:pPr>
+    </w:p>
+    <w:p>
+      <w:pPr>
+        <w:rPr>
+          <w:rFonts w:ascii="Times New Roman" w:hAnsi="Times New Roman" w:cs="Times New Roman"/>
+          <w:lang w:val="en-US"/>
+        </w:rPr>
+      </w:pPr>
+    </w:p>
+    <w:p>
+      <w:pPr>
+        <w:rPr>
+          <w:rFonts w:ascii="Times New Roman" w:hAnsi="Times New Roman" w:cs="Times New Roman"/>
+          <w:lang w:val="en-US"/>
+        </w:rPr>
+      </w:pPr>
+    </w:p>
+    <w:p>
+      <w:pPr>
+        <w:rPr>
+          <w:rFonts w:ascii="Times New Roman" w:hAnsi="Times New Roman" w:cs="Times New Roman"/>
+          <w:lang w:val="en-US"/>
+        </w:rPr>
+      </w:pPr>
+    </w:p>
+    <w:p>
+      <w:pPr>
+        <w:tabs>
+          <w:tab w:val="left" w:pos="1691"/>
+        </w:tabs>
+        <w:rPr>
+          <w:rFonts w:ascii="Times New Roman" w:hAnsi="Times New Roman" w:cs="Times New Roman"/>
+          <w:lang w:val="en-US"/>
+        </w:rPr>
+      </w:pPr>
+      <w:r>
+        <w:rPr>
+          <w:rFonts w:ascii="Times New Roman" w:hAnsi="Times New Roman" w:cs="Times New Roman"/>
+          <w:noProof/>
+          <w:lang w:eastAsia="en-GB"/>
+        </w:rPr>
+        <w:drawing>
+          <wp:anchor distT="0" distB="0" distL="114300" distR="114300" simplePos="0" relativeHeight="251680768" behindDoc="0" locked="0" layoutInCell="1" allowOverlap="1" wp14:anchorId="73C9B757" wp14:editId="1C8B857C">
+            <wp:simplePos x="0" y="0"/>
+            <wp:positionH relativeFrom="column">
+              <wp:posOffset>-263614</wp:posOffset>
+            </wp:positionH>
+            <wp:positionV relativeFrom="paragraph">
+              <wp:posOffset>381000</wp:posOffset>
+            </wp:positionV>
+            <wp:extent cx="6653190" cy="1903228"/>
+            <wp:effectExtent l="0" t="0" r="0" b="1905"/>
+            <wp:wrapNone/>
+            <wp:docPr id="21" name="Picture 21"/>
+            <wp:cNvGraphicFramePr>
+              <a:graphicFrameLocks xmlns:a="http://schemas.openxmlformats.org/drawingml/2006/main" noChangeAspect="1"/>
+            </wp:cNvGraphicFramePr>
+            <a:graphic xmlns:a="http://schemas.openxmlformats.org/drawingml/2006/main">
+              <a:graphicData uri="http://schemas.openxmlformats.org/drawingml/2006/picture">
+                <pic:pic xmlns:pic="http://schemas.openxmlformats.org/drawingml/2006/picture">
+                  <pic:nvPicPr>
+                    <pic:cNvPr id="0" name=""/>
+                    <pic:cNvPicPr/>
+                  </pic:nvPicPr>
+                  <pic:blipFill>
+                    <a:blip r:embed="rId29">
+                      <a:extLst>
+                        <a:ext uri="{28A0092B-C50C-407E-A947-70E740481C1C}">
+                          <a14:useLocalDpi xmlns:a14="http://schemas.microsoft.com/office/drawing/2010/main" val="0"/>
+                        </a:ext>
+                      </a:extLst>
+                    </a:blip>
+                    <a:stretch>
+                      <a:fillRect/>
+                    </a:stretch>
+                  </pic:blipFill>
+                  <pic:spPr>
+                    <a:xfrm>
+                      <a:off x="0" y="0"/>
+                      <a:ext cx="6653190" cy="1903228"/>
+                    </a:xfrm>
+                    <a:prstGeom prst="rect">
+                      <a:avLst/>
+                    </a:prstGeom>
+                  </pic:spPr>
+                </pic:pic>
+              </a:graphicData>
+            </a:graphic>
+            <wp14:sizeRelH relativeFrom="page">
+              <wp14:pctWidth>0</wp14:pctWidth>
+            </wp14:sizeRelH>
+            <wp14:sizeRelV relativeFrom="page">
+              <wp14:pctHeight>0</wp14:pctHeight>
+            </wp14:sizeRelV>
+          </wp:anchor>
+        </w:drawing>
+      </w:r>
+      <w:r>
+        <w:rPr>
+          <w:rFonts w:ascii="Times New Roman" w:hAnsi="Times New Roman" w:cs="Times New Roman"/>
+          <w:lang w:val="en-US"/>
+        </w:rPr>
+        <w:tab/>
+      </w:r>
+    </w:p>
+    <w:p>
+      <w:pPr>
+        <w:rPr>
+          <w:rFonts w:ascii="Times New Roman" w:hAnsi="Times New Roman" w:cs="Times New Roman"/>
+          <w:lang w:val="en-US"/>
+        </w:rPr>
+      </w:pPr>
+    </w:p>
+    <w:p>
+      <w:pPr>
+        <w:rPr>
+          <w:rFonts w:ascii="Times New Roman" w:hAnsi="Times New Roman" w:cs="Times New Roman"/>
+          <w:lang w:val="en-US"/>
+        </w:rPr>
+      </w:pPr>
+    </w:p>
+    <w:p>
+      <w:pPr>
+        <w:rPr>
+          <w:rFonts w:ascii="Times New Roman" w:hAnsi="Times New Roman" w:cs="Times New Roman"/>
+          <w:lang w:val="en-US"/>
+        </w:rPr>
+      </w:pPr>
+    </w:p>
+    <w:p>
+      <w:pPr>
+        <w:rPr>
+          <w:rFonts w:ascii="Times New Roman" w:hAnsi="Times New Roman" w:cs="Times New Roman"/>
+          <w:lang w:val="en-US"/>
+        </w:rPr>
+      </w:pPr>
+    </w:p>
+    <w:p>
+      <w:pPr>
+        <w:rPr>
+          <w:rFonts w:ascii="Times New Roman" w:hAnsi="Times New Roman" w:cs="Times New Roman"/>
+          <w:lang w:val="en-US"/>
+        </w:rPr>
+      </w:pPr>
+    </w:p>
+    <w:p>
+      <w:pPr>
+        <w:rPr>
+          <w:rFonts w:ascii="Times New Roman" w:hAnsi="Times New Roman" w:cs="Times New Roman"/>
+          <w:lang w:val="en-US"/>
+        </w:rPr>
+      </w:pPr>
+    </w:p>
+    <w:p>
+      <w:pPr>
+        <w:rPr>
+          <w:rFonts w:ascii="Times New Roman" w:hAnsi="Times New Roman" w:cs="Times New Roman"/>
+          <w:lang w:val="en-US"/>
+        </w:rPr>
+      </w:pPr>
+    </w:p>
+    <w:p>
+      <w:pPr>
+        <w:rPr>
+          <w:rFonts w:ascii="Times New Roman" w:hAnsi="Times New Roman" w:cs="Times New Roman"/>
+          <w:sz w:val="24"/>
+          <w:lang w:val="en-US"/>
+        </w:rPr>
+      </w:pPr>
+    </w:p>
+    <w:p>
+      <w:pPr>
+        <w:pStyle w:val="ListParagraph"/>
+        <w:numPr>
+          <w:ilvl w:val="0"/>
+          <w:numId w:val="1"/>
+        </w:numPr>
+        <w:rPr>
+          <w:rFonts w:ascii="Times New Roman" w:hAnsi="Times New Roman" w:cs="Times New Roman"/>
+          <w:sz w:val="24"/>
+          <w:lang w:val="en-US"/>
+        </w:rPr>
+      </w:pPr>
+      <w:r>
+        <w:rPr>
+          <w:rFonts w:ascii="Times New Roman" w:hAnsi="Times New Roman" w:cs="Times New Roman"/>
+          <w:noProof/>
+          <w:sz w:val="24"/>
+          <w:lang w:eastAsia="en-GB"/>
+        </w:rPr>
+        <w:drawing>
+          <wp:anchor distT="0" distB="0" distL="114300" distR="114300" simplePos="0" relativeHeight="251681792" behindDoc="0" locked="0" layoutInCell="1" allowOverlap="1" wp14:anchorId="321306CA" wp14:editId="1EF84608">
+            <wp:simplePos x="0" y="0"/>
+            <wp:positionH relativeFrom="column">
+              <wp:posOffset>457200</wp:posOffset>
+            </wp:positionH>
+            <wp:positionV relativeFrom="paragraph">
+              <wp:posOffset>236388</wp:posOffset>
+            </wp:positionV>
+            <wp:extent cx="2381250" cy="504825"/>
+            <wp:effectExtent l="0" t="0" r="0" b="9525"/>
+            <wp:wrapNone/>
+            <wp:docPr id="22" name="Picture 22"/>
+            <wp:cNvGraphicFramePr>
+              <a:graphicFrameLocks xmlns:a="http://schemas.openxmlformats.org/drawingml/2006/main" noChangeAspect="1"/>
+            </wp:cNvGraphicFramePr>
+            <a:graphic xmlns:a="http://schemas.openxmlformats.org/drawingml/2006/main">
+              <a:graphicData uri="http://schemas.openxmlformats.org/drawingml/2006/picture">
+                <pic:pic xmlns:pic="http://schemas.openxmlformats.org/drawingml/2006/picture">
+                  <pic:nvPicPr>
+                    <pic:cNvPr id="0" name=""/>
+                    <pic:cNvPicPr/>
+                  </pic:nvPicPr>
+                  <pic:blipFill>
+                    <a:blip r:embed="rId30">
+                      <a:extLst>
+                        <a:ext uri="{28A0092B-C50C-407E-A947-70E740481C1C}">
+                          <a14:useLocalDpi xmlns:a14="http://schemas.microsoft.com/office/drawing/2010/main" val="0"/>
+                        </a:ext>
+                      </a:extLst>
+                    </a:blip>
+                    <a:stretch>
+                      <a:fillRect/>
+                    </a:stretch>
+                  </pic:blipFill>
+                  <pic:spPr>
+                    <a:xfrm>
+                      <a:off x="0" y="0"/>
+                      <a:ext cx="2381250" cy="504825"/>
+                    </a:xfrm>
+                    <a:prstGeom prst="rect">
+                      <a:avLst/>
+                    </a:prstGeom>
+                  </pic:spPr>
+                </pic:pic>
+              </a:graphicData>
+            </a:graphic>
+            <wp14:sizeRelH relativeFrom="page">
+              <wp14:pctWidth>0</wp14:pctWidth>
+            </wp14:sizeRelH>
+            <wp14:sizeRelV relativeFrom="page">
+              <wp14:pctHeight>0</wp14:pctHeight>
+            </wp14:sizeRelV>
+          </wp:anchor>
+        </w:drawing>
+      </w:r>
+      <w:r>
+        <w:rPr>
+          <w:rFonts w:ascii="Times New Roman" w:hAnsi="Times New Roman" w:cs="Times New Roman"/>
+          <w:sz w:val="24"/>
+          <w:lang w:val="en-US"/>
+        </w:rPr>
+        <w:t xml:space="preserve">Adding data annotation </w:t>
+      </w:r>
+      <w:r>
+        <w:rPr>
+          <w:rFonts w:ascii="Times New Roman" w:hAnsi="Times New Roman" w:cs="Times New Roman"/>
+          <w:sz w:val="24"/>
+          <w:lang w:val="en-US"/>
+        </w:rPr>
+        <w:t>“Display”</w:t>
+      </w:r>
+    </w:p>
+    <w:p>
+      <w:pPr>
+        <w:rPr>
+          <w:rFonts w:ascii="Times New Roman" w:hAnsi="Times New Roman" w:cs="Times New Roman"/>
+          <w:lang w:val="en-US"/>
+        </w:rPr>
+      </w:pPr>
+    </w:p>
+    <w:p>
+      <w:pPr>
+        <w:rPr>
+          <w:rFonts w:ascii="Times New Roman" w:hAnsi="Times New Roman" w:cs="Times New Roman"/>
+          <w:sz w:val="24"/>
+          <w:lang w:val="en-US"/>
+        </w:rPr>
+      </w:pPr>
+    </w:p>
+    <w:p>
+      <w:pPr>
+        <w:ind w:left="360"/>
+        <w:rPr>
+          <w:rFonts w:ascii="Times New Roman" w:hAnsi="Times New Roman" w:cs="Times New Roman"/>
+          <w:sz w:val="24"/>
+          <w:lang w:val="en-US"/>
+        </w:rPr>
+      </w:pPr>
+      <w:r>
+        <w:rPr>
+          <w:rFonts w:ascii="Times New Roman" w:hAnsi="Times New Roman" w:cs="Times New Roman"/>
+          <w:sz w:val="24"/>
+          <w:lang w:val="en-US"/>
+        </w:rPr>
+        <w:t>The Display attribute specifies what to display for the name of a field (in this case "Release Date" instead of "ReleaseDate").</w:t>
+      </w:r>
+    </w:p>
+    <w:p>
+      <w:pPr>
+        <w:rPr>
+          <w:rFonts w:ascii="Times New Roman" w:hAnsi="Times New Roman" w:cs="Times New Roman"/>
+          <w:lang w:val="en-US"/>
+        </w:rPr>
+      </w:pPr>
+    </w:p>
+    <w:p>
+      <w:pPr>
+        <w:rPr>
+          <w:rFonts w:ascii="Times New Roman" w:hAnsi="Times New Roman" w:cs="Times New Roman"/>
+          <w:lang w:val="en-US"/>
+        </w:rPr>
+      </w:pPr>
+      <w:r>
+        <w:rPr>
+          <w:rFonts w:ascii="Times New Roman" w:hAnsi="Times New Roman" w:cs="Times New Roman"/>
+          <w:lang w:val="en-US"/>
+        </w:rPr>
+        <w:br w:type="page"/>
+      </w:r>
+    </w:p>
+    <w:p>
+      <w:pPr>
+        <w:pStyle w:val="ListParagraph"/>
+        <w:numPr>
+          <w:ilvl w:val="0"/>
+          <w:numId w:val="1"/>
+        </w:numPr>
+        <w:rPr>
+          <w:rFonts w:ascii="Times New Roman" w:hAnsi="Times New Roman" w:cs="Times New Roman"/>
+          <w:lang w:val="en-US"/>
+        </w:rPr>
+      </w:pPr>
+      <w:r>
+        <w:rPr>
+          <w:rFonts w:ascii="Times New Roman" w:hAnsi="Times New Roman" w:cs="Times New Roman"/>
+          <w:lang w:val="en-US"/>
+        </w:rPr>
+        <w:lastRenderedPageBreak/>
+        <w:t>Using Bind to be safe against over-posting attack</w:t>
+      </w:r>
+    </w:p>
+    <w:p>
+      <w:pPr>
+        <w:pStyle w:val="ListParagraph"/>
+        <w:rPr>
+          <w:rFonts w:ascii="Times New Roman" w:hAnsi="Times New Roman" w:cs="Times New Roman"/>
+          <w:lang w:val="en-US"/>
+        </w:rPr>
+      </w:pPr>
+      <w:r>
+        <w:rPr>
+          <w:rFonts w:ascii="Times New Roman" w:hAnsi="Times New Roman" w:cs="Times New Roman"/>
+          <w:noProof/>
+          <w:lang w:eastAsia="en-GB"/>
+        </w:rPr>
+        <w:drawing>
+          <wp:anchor distT="0" distB="0" distL="114300" distR="114300" simplePos="0" relativeHeight="251682816" behindDoc="0" locked="0" layoutInCell="1" allowOverlap="1">
+            <wp:simplePos x="0" y="0"/>
+            <wp:positionH relativeFrom="column">
+              <wp:posOffset>257175</wp:posOffset>
+            </wp:positionH>
+            <wp:positionV relativeFrom="paragraph">
+              <wp:posOffset>196215</wp:posOffset>
+            </wp:positionV>
+            <wp:extent cx="5268060" cy="3639058"/>
+            <wp:effectExtent l="0" t="0" r="8890" b="0"/>
+            <wp:wrapNone/>
+            <wp:docPr id="23" name="Picture 23"/>
+            <wp:cNvGraphicFramePr>
+              <a:graphicFrameLocks xmlns:a="http://schemas.openxmlformats.org/drawingml/2006/main" noChangeAspect="1"/>
+            </wp:cNvGraphicFramePr>
+            <a:graphic xmlns:a="http://schemas.openxmlformats.org/drawingml/2006/main">
+              <a:graphicData uri="http://schemas.openxmlformats.org/drawingml/2006/picture">
+                <pic:pic xmlns:pic="http://schemas.openxmlformats.org/drawingml/2006/picture">
+                  <pic:nvPicPr>
+                    <pic:cNvPr id="0" name=""/>
+                    <pic:cNvPicPr/>
+                  </pic:nvPicPr>
+                  <pic:blipFill>
+                    <a:blip r:embed="rId31">
+                      <a:extLst>
+                        <a:ext uri="{28A0092B-C50C-407E-A947-70E740481C1C}">
+                          <a14:useLocalDpi xmlns:a14="http://schemas.microsoft.com/office/drawing/2010/main" val="0"/>
+                        </a:ext>
+                      </a:extLst>
+                    </a:blip>
+                    <a:stretch>
+                      <a:fillRect/>
+                    </a:stretch>
+                  </pic:blipFill>
+                  <pic:spPr>
+                    <a:xfrm>
+                      <a:off x="0" y="0"/>
+                      <a:ext cx="5268060" cy="3639058"/>
+                    </a:xfrm>
+                    <a:prstGeom prst="rect">
+                      <a:avLst/>
+                    </a:prstGeom>
+                  </pic:spPr>
+                </pic:pic>
+              </a:graphicData>
+            </a:graphic>
+            <wp14:sizeRelH relativeFrom="page">
+              <wp14:pctWidth>0</wp14:pctWidth>
+            </wp14:sizeRelH>
+            <wp14:sizeRelV relativeFrom="page">
+              <wp14:pctHeight>0</wp14:pctHeight>
+            </wp14:sizeRelV>
+          </wp:anchor>
+        </w:drawing>
+      </w:r>
+    </w:p>
+    <w:p>
+      <w:pPr>
+        <w:rPr>
+          <w:lang w:val="en-US"/>
+        </w:rPr>
+      </w:pPr>
+    </w:p>
+    <w:p>
+      <w:pPr>
+        <w:rPr>
+          <w:lang w:val="en-US"/>
+        </w:rPr>
+      </w:pPr>
+    </w:p>
+    <w:p>
+      <w:pPr>
+        <w:rPr>
+          <w:lang w:val="en-US"/>
+        </w:rPr>
+      </w:pPr>
+    </w:p>
+    <w:p>
+      <w:pPr>
+        <w:rPr>
+          <w:lang w:val="en-US"/>
+        </w:rPr>
+      </w:pPr>
+    </w:p>
+    <w:p>
+      <w:pPr>
+        <w:rPr>
+          <w:lang w:val="en-US"/>
+        </w:rPr>
+      </w:pPr>
+    </w:p>
+    <w:p>
+      <w:pPr>
+        <w:rPr>
+          <w:lang w:val="en-US"/>
+        </w:rPr>
+      </w:pPr>
+    </w:p>
+    <w:p>
+      <w:pPr>
+        <w:rPr>
+          <w:lang w:val="en-US"/>
+        </w:rPr>
+      </w:pPr>
+    </w:p>
+    <w:p>
+      <w:pPr>
+        <w:rPr>
+          <w:lang w:val="en-US"/>
+        </w:rPr>
+      </w:pPr>
+    </w:p>
+    <w:p>
+      <w:pPr>
+        <w:rPr>
+          <w:lang w:val="en-US"/>
+        </w:rPr>
+      </w:pPr>
+    </w:p>
+    <w:p>
+      <w:pPr>
+        <w:rPr>
+          <w:lang w:val="en-US"/>
+        </w:rPr>
+      </w:pPr>
+    </w:p>
+    <w:p>
+      <w:pPr>
+        <w:rPr>
+          <w:lang w:val="en-US"/>
+        </w:rPr>
+      </w:pPr>
+    </w:p>
+    <w:p>
+      <w:pPr>
+        <w:tabs>
+          <w:tab w:val="left" w:pos="1005"/>
+        </w:tabs>
+        <w:rPr>
+          <w:rFonts w:ascii="Times New Roman" w:hAnsi="Times New Roman" w:cs="Times New Roman"/>
+          <w:sz w:val="24"/>
+          <w:lang w:val="en-US"/>
+        </w:rPr>
+      </w:pPr>
+      <w:r>
+        <w:rPr>
+          <w:rFonts w:ascii="Times New Roman" w:hAnsi="Times New Roman" w:cs="Times New Roman"/>
+          <w:sz w:val="24"/>
+          <w:lang w:val="en-US"/>
+        </w:rPr>
+        <w:t>The [Bind] attribute is one way to p</w:t>
+      </w:r>
+      <w:r>
+        <w:rPr>
+          <w:rFonts w:ascii="Times New Roman" w:hAnsi="Times New Roman" w:cs="Times New Roman"/>
+          <w:sz w:val="24"/>
+          <w:lang w:val="en-US"/>
+        </w:rPr>
+        <w:t>rotect against over-posting. We</w:t>
+      </w:r>
+      <w:r>
+        <w:rPr>
+          <w:rFonts w:ascii="Times New Roman" w:hAnsi="Times New Roman" w:cs="Times New Roman"/>
+          <w:sz w:val="24"/>
+          <w:lang w:val="en-US"/>
+        </w:rPr>
+        <w:t xml:space="preserve"> should only include properties in the [Bind] att</w:t>
+      </w:r>
+      <w:r>
+        <w:rPr>
+          <w:rFonts w:ascii="Times New Roman" w:hAnsi="Times New Roman" w:cs="Times New Roman"/>
+          <w:sz w:val="24"/>
+          <w:lang w:val="en-US"/>
+        </w:rPr>
+        <w:t>ribute that we</w:t>
+      </w:r>
+      <w:r>
+        <w:rPr>
+          <w:rFonts w:ascii="Times New Roman" w:hAnsi="Times New Roman" w:cs="Times New Roman"/>
+          <w:sz w:val="24"/>
+          <w:lang w:val="en-US"/>
+        </w:rPr>
+        <w:t xml:space="preserve"> want to change.</w:t>
+      </w:r>
+      <w:r>
+        <w:t xml:space="preserve"> </w:t>
+      </w:r>
+      <w:r>
+        <w:rPr>
+          <w:rFonts w:ascii="Times New Roman" w:hAnsi="Times New Roman" w:cs="Times New Roman"/>
+          <w:sz w:val="24"/>
+          <w:lang w:val="en-US"/>
+        </w:rPr>
+        <w:t>Mass assignment, also known as over-posting, is an attack used on websites that involve some sort of model-binding to a request. It is used to set values on the server that a developer did not expect</w:t>
+      </w:r>
+      <w:bookmarkStart w:id="0" w:name="_GoBack"/>
+      <w:bookmarkEnd w:id="0"/>
+      <w:r>
+        <w:rPr>
+          <w:rFonts w:ascii="Times New Roman" w:hAnsi="Times New Roman" w:cs="Times New Roman"/>
+          <w:sz w:val="24"/>
+          <w:lang w:val="en-US"/>
+        </w:rPr>
+        <w:t xml:space="preserve"> to be set.</w:t>
+      </w:r>
+    </w:p>
+    <w:p>
+      <w:pPr>
+        <w:tabs>
+          <w:tab w:val="left" w:pos="1005"/>
+        </w:tabs>
+        <w:rPr>
+          <w:rFonts w:ascii="Times New Roman" w:hAnsi="Times New Roman" w:cs="Times New Roman"/>
+          <w:sz w:val="24"/>
+          <w:lang w:val="en-US"/>
+        </w:rPr>
+      </w:pPr>
+      <w:r>
+        <w:rPr>
+          <w:rFonts w:ascii="Times New Roman" w:hAnsi="Times New Roman" w:cs="Times New Roman"/>
+          <w:sz w:val="24"/>
+          <w:lang w:val="en-US"/>
+        </w:rPr>
+        <w:t>The [ValidateAntiForgeryToken] attribute validates the hidden XSRF token generated by the anti-forgery token generator in the Form Tag Helper</w:t>
+      </w:r>
+      <w:r>
+        <w:rPr>
+          <w:rFonts w:ascii="Times New Roman" w:hAnsi="Times New Roman" w:cs="Times New Roman"/>
+          <w:sz w:val="24"/>
+          <w:lang w:val="en-US"/>
+        </w:rPr>
+        <w:t>.</w:t>
+      </w:r>
+      <w:r>
+        <w:t xml:space="preserve"> </w:t>
+      </w:r>
+      <w:r>
+        <w:rPr>
+          <w:rFonts w:ascii="Times New Roman" w:hAnsi="Times New Roman" w:cs="Times New Roman"/>
+          <w:sz w:val="24"/>
+          <w:lang w:val="en-US"/>
+        </w:rPr>
+        <w:t>The Form Tag Helper generates a hidden anti-forgery token that must match the [ValidateAntiForgeryToken] generated anti-forgery token in the Edit method of the Movies controller.</w:t>
       </w:r>
     </w:p>
     <w:sectPr>
@@ -3814,7 +5058,7 @@
 </file>
 
 <file path=customXml/itemProps1.xml><?xml version="1.0" encoding="utf-8"?>
-<ds:datastoreItem xmlns:ds="http://schemas.openxmlformats.org/officeDocument/2006/customXml" ds:itemID="{66AB5BD2-D217-4D80-BEEA-FC8C169B4F89}">
+<ds:datastoreItem xmlns:ds="http://schemas.openxmlformats.org/officeDocument/2006/customXml" ds:itemID="{170018EF-6869-4462-B927-8ADF99CB2598}">
   <ds:schemaRefs>
     <ds:schemaRef ds:uri="http://schemas.openxmlformats.org/officeDocument/2006/bibliography"/>
   </ds:schemaRefs>

</xml_diff>

<commit_message>
added search and genre
</commit_message>
<xml_diff>
--- a/dotNet/Asp.net core Mvc/Chapter4.docx
+++ b/dotNet/Asp.net core Mvc/Chapter4.docx
@@ -3825,17 +3825,7 @@
           <w:sz w:val="24"/>
           <w:lang w:val="en-US"/>
         </w:rPr>
-        <w:t>Mass assignment, also known as over-posting, is an attack used on websites that involve some sort of model-binding to a request. It is used to set values on the server that a developer did not expect</w:t>
-      </w:r>
-      <w:bookmarkStart w:id="0" w:name="_GoBack"/>
-      <w:bookmarkEnd w:id="0"/>
-      <w:r>
-        <w:rPr>
-          <w:rFonts w:ascii="Times New Roman" w:hAnsi="Times New Roman" w:cs="Times New Roman"/>
-          <w:sz w:val="24"/>
-          <w:lang w:val="en-US"/>
-        </w:rPr>
-        <w:t xml:space="preserve"> to be set.</w:t>
+        <w:t>Mass assignment, also known as over-posting, is an attack used on websites that involve some sort of model-binding to a request. It is used to set values on the server that a developer did not expect to be set.</w:t>
       </w:r>
     </w:p>
     <w:p>
@@ -3876,6 +3866,533 @@
         </w:rPr>
         <w:t>The Form Tag Helper generates a hidden anti-forgery token that must match the [ValidateAntiForgeryToken] generated anti-forgery token in the Edit method of the Movies controller.</w:t>
       </w:r>
+    </w:p>
+    <w:p>
+      <w:pPr>
+        <w:pStyle w:val="ListParagraph"/>
+        <w:numPr>
+          <w:ilvl w:val="0"/>
+          <w:numId w:val="1"/>
+        </w:numPr>
+        <w:tabs>
+          <w:tab w:val="left" w:pos="1005"/>
+        </w:tabs>
+        <w:rPr>
+          <w:rFonts w:ascii="Times New Roman" w:hAnsi="Times New Roman" w:cs="Times New Roman"/>
+          <w:sz w:val="24"/>
+          <w:lang w:val="en-US"/>
+        </w:rPr>
+      </w:pPr>
+      <w:r>
+        <w:rPr>
+          <w:rFonts w:ascii="Times New Roman" w:hAnsi="Times New Roman" w:cs="Times New Roman"/>
+          <w:sz w:val="24"/>
+          <w:lang w:val="en-US"/>
+        </w:rPr>
+        <w:t>Adding search button to our website</w:t>
+      </w:r>
+    </w:p>
+    <w:p>
+      <w:pPr>
+        <w:pStyle w:val="ListParagraph"/>
+        <w:tabs>
+          <w:tab w:val="left" w:pos="1005"/>
+        </w:tabs>
+        <w:rPr>
+          <w:rFonts w:ascii="Times New Roman" w:hAnsi="Times New Roman" w:cs="Times New Roman"/>
+          <w:sz w:val="24"/>
+          <w:lang w:val="en-US"/>
+        </w:rPr>
+      </w:pPr>
+      <w:r>
+        <w:rPr>
+          <w:rFonts w:ascii="Times New Roman" w:hAnsi="Times New Roman" w:cs="Times New Roman"/>
+          <w:sz w:val="24"/>
+          <w:lang w:val="en-US"/>
+        </w:rPr>
+        <w:t>We used a LINQ query to select the movie, the query is only defined at this point it hasn’t been run against the database</w:t>
+      </w:r>
+      <w:r>
+        <w:rPr>
+          <w:rFonts w:ascii="Times New Roman" w:hAnsi="Times New Roman" w:cs="Times New Roman"/>
+          <w:sz w:val="24"/>
+          <w:lang w:val="en-US"/>
+        </w:rPr>
+        <w:t>. Notice that there is a lambda expression used to create a function</w:t>
+      </w:r>
+    </w:p>
+    <w:p>
+      <w:pPr>
+        <w:rPr>
+          <w:rFonts w:ascii="Times New Roman" w:hAnsi="Times New Roman" w:cs="Times New Roman"/>
+          <w:sz w:val="24"/>
+          <w:lang w:val="en-US"/>
+        </w:rPr>
+      </w:pPr>
+      <w:r>
+        <w:rPr>
+          <w:rFonts w:ascii="Times New Roman" w:hAnsi="Times New Roman" w:cs="Times New Roman"/>
+          <w:sz w:val="24"/>
+          <w:lang w:val="en-US"/>
+        </w:rPr>
+        <w:drawing>
+          <wp:anchor distT="0" distB="0" distL="114300" distR="114300" simplePos="0" relativeHeight="251684864" behindDoc="0" locked="0" layoutInCell="1" allowOverlap="1">
+            <wp:simplePos x="0" y="0"/>
+            <wp:positionH relativeFrom="column">
+              <wp:posOffset>-517584</wp:posOffset>
+            </wp:positionH>
+            <wp:positionV relativeFrom="paragraph">
+              <wp:posOffset>318542</wp:posOffset>
+            </wp:positionV>
+            <wp:extent cx="3096057" cy="828791"/>
+            <wp:effectExtent l="0" t="0" r="0" b="9525"/>
+            <wp:wrapNone/>
+            <wp:docPr id="25" name="Picture 25"/>
+            <wp:cNvGraphicFramePr>
+              <a:graphicFrameLocks xmlns:a="http://schemas.openxmlformats.org/drawingml/2006/main" noChangeAspect="1"/>
+            </wp:cNvGraphicFramePr>
+            <a:graphic xmlns:a="http://schemas.openxmlformats.org/drawingml/2006/main">
+              <a:graphicData uri="http://schemas.openxmlformats.org/drawingml/2006/picture">
+                <pic:pic xmlns:pic="http://schemas.openxmlformats.org/drawingml/2006/picture">
+                  <pic:nvPicPr>
+                    <pic:cNvPr id="0" name=""/>
+                    <pic:cNvPicPr/>
+                  </pic:nvPicPr>
+                  <pic:blipFill>
+                    <a:blip r:embed="rId32">
+                      <a:extLst>
+                        <a:ext uri="{28A0092B-C50C-407E-A947-70E740481C1C}">
+                          <a14:useLocalDpi xmlns:a14="http://schemas.microsoft.com/office/drawing/2010/main" val="0"/>
+                        </a:ext>
+                      </a:extLst>
+                    </a:blip>
+                    <a:stretch>
+                      <a:fillRect/>
+                    </a:stretch>
+                  </pic:blipFill>
+                  <pic:spPr>
+                    <a:xfrm>
+                      <a:off x="0" y="0"/>
+                      <a:ext cx="3096057" cy="828791"/>
+                    </a:xfrm>
+                    <a:prstGeom prst="rect">
+                      <a:avLst/>
+                    </a:prstGeom>
+                  </pic:spPr>
+                </pic:pic>
+              </a:graphicData>
+            </a:graphic>
+            <wp14:sizeRelH relativeFrom="page">
+              <wp14:pctWidth>0</wp14:pctWidth>
+            </wp14:sizeRelH>
+            <wp14:sizeRelV relativeFrom="page">
+              <wp14:pctHeight>0</wp14:pctHeight>
+            </wp14:sizeRelV>
+          </wp:anchor>
+        </w:drawing>
+      </w:r>
+      <w:r>
+        <w:rPr>
+          <w:rFonts w:ascii="Times New Roman" w:hAnsi="Times New Roman" w:cs="Times New Roman"/>
+          <w:sz w:val="24"/>
+          <w:lang w:val="en-US"/>
+        </w:rPr>
+        <w:drawing>
+          <wp:anchor distT="0" distB="0" distL="114300" distR="114300" simplePos="0" relativeHeight="251683840" behindDoc="0" locked="0" layoutInCell="1" allowOverlap="1" wp14:anchorId="37B75DC8" wp14:editId="10958326">
+            <wp:simplePos x="0" y="0"/>
+            <wp:positionH relativeFrom="column">
+              <wp:posOffset>2905760</wp:posOffset>
+            </wp:positionH>
+            <wp:positionV relativeFrom="paragraph">
+              <wp:posOffset>53340</wp:posOffset>
+            </wp:positionV>
+            <wp:extent cx="3286125" cy="1997710"/>
+            <wp:effectExtent l="0" t="0" r="9525" b="2540"/>
+            <wp:wrapNone/>
+            <wp:docPr id="24" name="Picture 24"/>
+            <wp:cNvGraphicFramePr>
+              <a:graphicFrameLocks xmlns:a="http://schemas.openxmlformats.org/drawingml/2006/main" noChangeAspect="1"/>
+            </wp:cNvGraphicFramePr>
+            <a:graphic xmlns:a="http://schemas.openxmlformats.org/drawingml/2006/main">
+              <a:graphicData uri="http://schemas.openxmlformats.org/drawingml/2006/picture">
+                <pic:pic xmlns:pic="http://schemas.openxmlformats.org/drawingml/2006/picture">
+                  <pic:nvPicPr>
+                    <pic:cNvPr id="0" name=""/>
+                    <pic:cNvPicPr/>
+                  </pic:nvPicPr>
+                  <pic:blipFill>
+                    <a:blip r:embed="rId33">
+                      <a:extLst>
+                        <a:ext uri="{28A0092B-C50C-407E-A947-70E740481C1C}">
+                          <a14:useLocalDpi xmlns:a14="http://schemas.microsoft.com/office/drawing/2010/main" val="0"/>
+                        </a:ext>
+                      </a:extLst>
+                    </a:blip>
+                    <a:stretch>
+                      <a:fillRect/>
+                    </a:stretch>
+                  </pic:blipFill>
+                  <pic:spPr>
+                    <a:xfrm>
+                      <a:off x="0" y="0"/>
+                      <a:ext cx="3286125" cy="1997710"/>
+                    </a:xfrm>
+                    <a:prstGeom prst="rect">
+                      <a:avLst/>
+                    </a:prstGeom>
+                  </pic:spPr>
+                </pic:pic>
+              </a:graphicData>
+            </a:graphic>
+            <wp14:sizeRelH relativeFrom="page">
+              <wp14:pctWidth>0</wp14:pctWidth>
+            </wp14:sizeRelH>
+            <wp14:sizeRelV relativeFrom="page">
+              <wp14:pctHeight>0</wp14:pctHeight>
+            </wp14:sizeRelV>
+          </wp:anchor>
+        </w:drawing>
+      </w:r>
+      <w:r>
+        <w:rPr>
+          <w:rFonts w:ascii="Times New Roman" w:hAnsi="Times New Roman" w:cs="Times New Roman"/>
+          <w:sz w:val="24"/>
+          <w:lang w:val="en-US"/>
+        </w:rPr>
+        <w:br w:type="page"/>
+      </w:r>
+    </w:p>
+    <w:p>
+      <w:pPr>
+        <w:pStyle w:val="ListParagraph"/>
+        <w:numPr>
+          <w:ilvl w:val="0"/>
+          <w:numId w:val="1"/>
+        </w:numPr>
+        <w:tabs>
+          <w:tab w:val="left" w:pos="1005"/>
+        </w:tabs>
+        <w:rPr>
+          <w:rFonts w:ascii="Times New Roman" w:hAnsi="Times New Roman" w:cs="Times New Roman"/>
+          <w:sz w:val="24"/>
+          <w:lang w:val="en-US"/>
+        </w:rPr>
+      </w:pPr>
+      <w:r>
+        <w:rPr>
+          <w:rFonts w:ascii="Times New Roman" w:hAnsi="Times New Roman" w:cs="Times New Roman"/>
+          <w:sz w:val="24"/>
+          <w:lang w:val="en-US"/>
+        </w:rPr>
+        <w:lastRenderedPageBreak/>
+        <w:t>Adding genre also as a search</w:t>
+      </w:r>
+    </w:p>
+    <w:p>
+      <w:pPr>
+        <w:pStyle w:val="ListParagraph"/>
+        <w:tabs>
+          <w:tab w:val="left" w:pos="1005"/>
+        </w:tabs>
+        <w:rPr>
+          <w:rFonts w:ascii="Times New Roman" w:hAnsi="Times New Roman" w:cs="Times New Roman"/>
+          <w:sz w:val="24"/>
+          <w:lang w:val="en-US"/>
+        </w:rPr>
+      </w:pPr>
+      <w:r>
+        <w:rPr>
+          <w:lang w:val="en-US"/>
+        </w:rPr>
+        <w:drawing>
+          <wp:anchor distT="0" distB="0" distL="114300" distR="114300" simplePos="0" relativeHeight="251686912" behindDoc="0" locked="0" layoutInCell="1" allowOverlap="1" wp14:anchorId="6ACB2873" wp14:editId="0EDBB96B">
+            <wp:simplePos x="0" y="0"/>
+            <wp:positionH relativeFrom="column">
+              <wp:posOffset>0</wp:posOffset>
+            </wp:positionH>
+            <wp:positionV relativeFrom="paragraph">
+              <wp:posOffset>99695</wp:posOffset>
+            </wp:positionV>
+            <wp:extent cx="5731510" cy="2057400"/>
+            <wp:effectExtent l="0" t="0" r="2540" b="0"/>
+            <wp:wrapNone/>
+            <wp:docPr id="27" name="Picture 27"/>
+            <wp:cNvGraphicFramePr>
+              <a:graphicFrameLocks xmlns:a="http://schemas.openxmlformats.org/drawingml/2006/main" noChangeAspect="1"/>
+            </wp:cNvGraphicFramePr>
+            <a:graphic xmlns:a="http://schemas.openxmlformats.org/drawingml/2006/main">
+              <a:graphicData uri="http://schemas.openxmlformats.org/drawingml/2006/picture">
+                <pic:pic xmlns:pic="http://schemas.openxmlformats.org/drawingml/2006/picture">
+                  <pic:nvPicPr>
+                    <pic:cNvPr id="0" name=""/>
+                    <pic:cNvPicPr/>
+                  </pic:nvPicPr>
+                  <pic:blipFill>
+                    <a:blip r:embed="rId34">
+                      <a:extLst>
+                        <a:ext uri="{28A0092B-C50C-407E-A947-70E740481C1C}">
+                          <a14:useLocalDpi xmlns:a14="http://schemas.microsoft.com/office/drawing/2010/main" val="0"/>
+                        </a:ext>
+                      </a:extLst>
+                    </a:blip>
+                    <a:stretch>
+                      <a:fillRect/>
+                    </a:stretch>
+                  </pic:blipFill>
+                  <pic:spPr>
+                    <a:xfrm>
+                      <a:off x="0" y="0"/>
+                      <a:ext cx="5731510" cy="2057400"/>
+                    </a:xfrm>
+                    <a:prstGeom prst="rect">
+                      <a:avLst/>
+                    </a:prstGeom>
+                  </pic:spPr>
+                </pic:pic>
+              </a:graphicData>
+            </a:graphic>
+            <wp14:sizeRelH relativeFrom="page">
+              <wp14:pctWidth>0</wp14:pctWidth>
+            </wp14:sizeRelH>
+            <wp14:sizeRelV relativeFrom="page">
+              <wp14:pctHeight>0</wp14:pctHeight>
+            </wp14:sizeRelV>
+          </wp:anchor>
+        </w:drawing>
+      </w:r>
+    </w:p>
+    <w:p>
+      <w:pPr>
+        <w:pStyle w:val="ListParagraph"/>
+        <w:tabs>
+          <w:tab w:val="left" w:pos="1005"/>
+        </w:tabs>
+        <w:rPr>
+          <w:rFonts w:ascii="Times New Roman" w:hAnsi="Times New Roman" w:cs="Times New Roman"/>
+          <w:sz w:val="24"/>
+          <w:lang w:val="en-US"/>
+        </w:rPr>
+      </w:pPr>
+      <w:r>
+        <w:rPr>
+          <w:rFonts w:ascii="Times New Roman" w:hAnsi="Times New Roman" w:cs="Times New Roman"/>
+          <w:sz w:val="24"/>
+          <w:lang w:val="en-US"/>
+        </w:rPr>
+        <w:t xml:space="preserve"> </w:t>
+      </w:r>
+    </w:p>
+    <w:p>
+      <w:pPr>
+        <w:rPr>
+          <w:lang w:val="en-US"/>
+        </w:rPr>
+      </w:pPr>
+    </w:p>
+    <w:p>
+      <w:pPr>
+        <w:tabs>
+          <w:tab w:val="left" w:pos="5420"/>
+        </w:tabs>
+        <w:rPr>
+          <w:lang w:val="en-US"/>
+        </w:rPr>
+      </w:pPr>
+      <w:r>
+        <w:rPr>
+          <w:lang w:val="en-US"/>
+        </w:rPr>
+        <w:tab/>
+      </w:r>
+    </w:p>
+    <w:p>
+      <w:pPr>
+        <w:rPr>
+          <w:lang w:val="en-US"/>
+        </w:rPr>
+      </w:pPr>
+    </w:p>
+    <w:p>
+      <w:pPr>
+        <w:rPr>
+          <w:lang w:val="en-US"/>
+        </w:rPr>
+      </w:pPr>
+    </w:p>
+    <w:p>
+      <w:pPr>
+        <w:rPr>
+          <w:lang w:val="en-US"/>
+        </w:rPr>
+      </w:pPr>
+      <w:r>
+        <w:rPr>
+          <w:rFonts w:ascii="Times New Roman" w:hAnsi="Times New Roman" w:cs="Times New Roman"/>
+          <w:sz w:val="24"/>
+          <w:lang w:val="en-US"/>
+        </w:rPr>
+        <w:drawing>
+          <wp:anchor distT="0" distB="0" distL="114300" distR="114300" simplePos="0" relativeHeight="251685888" behindDoc="0" locked="0" layoutInCell="1" allowOverlap="1" wp14:anchorId="7F1AC0F3" wp14:editId="406918CC">
+            <wp:simplePos x="0" y="0"/>
+            <wp:positionH relativeFrom="column">
+              <wp:posOffset>-104140</wp:posOffset>
+            </wp:positionH>
+            <wp:positionV relativeFrom="paragraph">
+              <wp:posOffset>296353</wp:posOffset>
+            </wp:positionV>
+            <wp:extent cx="3113405" cy="2199640"/>
+            <wp:effectExtent l="0" t="0" r="0" b="0"/>
+            <wp:wrapNone/>
+            <wp:docPr id="26" name="Picture 26"/>
+            <wp:cNvGraphicFramePr>
+              <a:graphicFrameLocks xmlns:a="http://schemas.openxmlformats.org/drawingml/2006/main" noChangeAspect="1"/>
+            </wp:cNvGraphicFramePr>
+            <a:graphic xmlns:a="http://schemas.openxmlformats.org/drawingml/2006/main">
+              <a:graphicData uri="http://schemas.openxmlformats.org/drawingml/2006/picture">
+                <pic:pic xmlns:pic="http://schemas.openxmlformats.org/drawingml/2006/picture">
+                  <pic:nvPicPr>
+                    <pic:cNvPr id="0" name=""/>
+                    <pic:cNvPicPr/>
+                  </pic:nvPicPr>
+                  <pic:blipFill rotWithShape="1">
+                    <a:blip r:embed="rId35">
+                      <a:extLst>
+                        <a:ext uri="{28A0092B-C50C-407E-A947-70E740481C1C}">
+                          <a14:useLocalDpi xmlns:a14="http://schemas.microsoft.com/office/drawing/2010/main" val="0"/>
+                        </a:ext>
+                      </a:extLst>
+                    </a:blip>
+                    <a:srcRect/>
+                    <a:stretch/>
+                  </pic:blipFill>
+                  <pic:spPr bwMode="auto">
+                    <a:xfrm>
+                      <a:off x="0" y="0"/>
+                      <a:ext cx="3113405" cy="2199640"/>
+                    </a:xfrm>
+                    <a:prstGeom prst="rect">
+                      <a:avLst/>
+                    </a:prstGeom>
+                    <a:ln>
+                      <a:noFill/>
+                    </a:ln>
+                    <a:extLst>
+                      <a:ext uri="{53640926-AAD7-44D8-BBD7-CCE9431645EC}">
+                        <a14:shadowObscured xmlns:a14="http://schemas.microsoft.com/office/drawing/2010/main"/>
+                      </a:ext>
+                    </a:extLst>
+                  </pic:spPr>
+                </pic:pic>
+              </a:graphicData>
+            </a:graphic>
+            <wp14:sizeRelH relativeFrom="page">
+              <wp14:pctWidth>0</wp14:pctWidth>
+            </wp14:sizeRelH>
+            <wp14:sizeRelV relativeFrom="page">
+              <wp14:pctHeight>0</wp14:pctHeight>
+            </wp14:sizeRelV>
+          </wp:anchor>
+        </w:drawing>
+      </w:r>
+    </w:p>
+    <w:p>
+      <w:pPr>
+        <w:rPr>
+          <w:lang w:val="en-US"/>
+        </w:rPr>
+      </w:pPr>
+      <w:r>
+        <w:rPr>
+          <w:lang w:val="en-US"/>
+        </w:rPr>
+        <w:drawing>
+          <wp:anchor distT="0" distB="0" distL="114300" distR="114300" simplePos="0" relativeHeight="251687936" behindDoc="0" locked="0" layoutInCell="1" allowOverlap="1" wp14:anchorId="51B5A9D1" wp14:editId="4140A6CB">
+            <wp:simplePos x="0" y="0"/>
+            <wp:positionH relativeFrom="column">
+              <wp:posOffset>3209026</wp:posOffset>
+            </wp:positionH>
+            <wp:positionV relativeFrom="paragraph">
+              <wp:posOffset>16678</wp:posOffset>
+            </wp:positionV>
+            <wp:extent cx="2784106" cy="2156604"/>
+            <wp:effectExtent l="0" t="0" r="0" b="0"/>
+            <wp:wrapNone/>
+            <wp:docPr id="28" name="Picture 28"/>
+            <wp:cNvGraphicFramePr>
+              <a:graphicFrameLocks xmlns:a="http://schemas.openxmlformats.org/drawingml/2006/main" noChangeAspect="1"/>
+            </wp:cNvGraphicFramePr>
+            <a:graphic xmlns:a="http://schemas.openxmlformats.org/drawingml/2006/main">
+              <a:graphicData uri="http://schemas.openxmlformats.org/drawingml/2006/picture">
+                <pic:pic xmlns:pic="http://schemas.openxmlformats.org/drawingml/2006/picture">
+                  <pic:nvPicPr>
+                    <pic:cNvPr id="0" name=""/>
+                    <pic:cNvPicPr/>
+                  </pic:nvPicPr>
+                  <pic:blipFill>
+                    <a:blip r:embed="rId36">
+                      <a:extLst>
+                        <a:ext uri="{28A0092B-C50C-407E-A947-70E740481C1C}">
+                          <a14:useLocalDpi xmlns:a14="http://schemas.microsoft.com/office/drawing/2010/main" val="0"/>
+                        </a:ext>
+                      </a:extLst>
+                    </a:blip>
+                    <a:stretch>
+                      <a:fillRect/>
+                    </a:stretch>
+                  </pic:blipFill>
+                  <pic:spPr>
+                    <a:xfrm>
+                      <a:off x="0" y="0"/>
+                      <a:ext cx="2784106" cy="2156604"/>
+                    </a:xfrm>
+                    <a:prstGeom prst="rect">
+                      <a:avLst/>
+                    </a:prstGeom>
+                  </pic:spPr>
+                </pic:pic>
+              </a:graphicData>
+            </a:graphic>
+            <wp14:sizeRelH relativeFrom="page">
+              <wp14:pctWidth>0</wp14:pctWidth>
+            </wp14:sizeRelH>
+            <wp14:sizeRelV relativeFrom="page">
+              <wp14:pctHeight>0</wp14:pctHeight>
+            </wp14:sizeRelV>
+          </wp:anchor>
+        </w:drawing>
+      </w:r>
+    </w:p>
+    <w:p>
+      <w:pPr>
+        <w:rPr>
+          <w:lang w:val="en-US"/>
+        </w:rPr>
+      </w:pPr>
+    </w:p>
+    <w:p>
+      <w:pPr>
+        <w:rPr>
+          <w:lang w:val="en-US"/>
+        </w:rPr>
+      </w:pPr>
+    </w:p>
+    <w:p>
+      <w:pPr>
+        <w:tabs>
+          <w:tab w:val="left" w:pos="6235"/>
+        </w:tabs>
+        <w:rPr>
+          <w:lang w:val="en-US"/>
+        </w:rPr>
+      </w:pPr>
+      <w:r>
+        <w:rPr>
+          <w:lang w:val="en-US"/>
+        </w:rPr>
+        <w:tab/>
+      </w:r>
+      <w:bookmarkStart w:id="0" w:name="_GoBack"/>
+      <w:bookmarkEnd w:id="0"/>
     </w:p>
     <w:sectPr>
       <w:pgSz w:w="11906" w:h="16838"/>
@@ -5058,7 +5575,7 @@
 </file>
 
 <file path=customXml/itemProps1.xml><?xml version="1.0" encoding="utf-8"?>
-<ds:datastoreItem xmlns:ds="http://schemas.openxmlformats.org/officeDocument/2006/customXml" ds:itemID="{170018EF-6869-4462-B927-8ADF99CB2598}">
+<ds:datastoreItem xmlns:ds="http://schemas.openxmlformats.org/officeDocument/2006/customXml" ds:itemID="{299623A0-7D96-4D96-B16C-A78F421ECBD4}">
   <ds:schemaRefs>
     <ds:schemaRef ds:uri="http://schemas.openxmlformats.org/officeDocument/2006/bibliography"/>
   </ds:schemaRefs>

</xml_diff>